<commit_message>
Gone through the equal operator work for different data type
</commit_message>
<xml_diff>
--- a/java_basic.docx
+++ b/java_basic.docx
@@ -16,6 +16,7 @@
           <w:szCs w:val="24"/>
         </w:rPr>
       </w:pPr>
+      <w:bookmarkStart w:id="0" w:name="_GoBack"/>
       <w:r>
         <w:rPr>
           <w:rFonts w:hint="default" w:ascii="Calibri" w:hAnsi="Calibri" w:eastAsia="SimSun" w:cs="Calibri"/>
@@ -2664,7 +2665,6 @@
             <w:insideH w:val="none" w:color="auto" w:sz="0" w:space="0"/>
             <w:insideV w:val="none" w:color="auto" w:sz="0" w:space="0"/>
           </w:tblBorders>
-          <w:shd w:val="clear" w:color="auto" w:fill="auto"/>
           <w:tblCellMar>
             <w:top w:w="15" w:type="dxa"/>
             <w:left w:w="15" w:type="dxa"/>
@@ -2815,7 +2815,6 @@
             <w:insideH w:val="none" w:color="auto" w:sz="0" w:space="0"/>
             <w:insideV w:val="none" w:color="auto" w:sz="0" w:space="0"/>
           </w:tblBorders>
-          <w:shd w:val="clear" w:color="auto" w:fill="auto"/>
           <w:tblCellMar>
             <w:top w:w="15" w:type="dxa"/>
             <w:left w:w="15" w:type="dxa"/>
@@ -3142,7 +3141,6 @@
             <w:insideH w:val="none" w:color="auto" w:sz="0" w:space="0"/>
             <w:insideV w:val="none" w:color="auto" w:sz="0" w:space="0"/>
           </w:tblBorders>
-          <w:shd w:val="clear" w:color="auto" w:fill="auto"/>
           <w:tblCellMar>
             <w:top w:w="15" w:type="dxa"/>
             <w:left w:w="15" w:type="dxa"/>
@@ -3272,7 +3270,6 @@
             <w:insideH w:val="none" w:color="auto" w:sz="0" w:space="0"/>
             <w:insideV w:val="none" w:color="auto" w:sz="0" w:space="0"/>
           </w:tblBorders>
-          <w:shd w:val="clear" w:color="auto" w:fill="auto"/>
           <w:tblCellMar>
             <w:top w:w="15" w:type="dxa"/>
             <w:left w:w="15" w:type="dxa"/>
@@ -3381,7 +3378,6 @@
             <w:insideH w:val="none" w:color="auto" w:sz="0" w:space="0"/>
             <w:insideV w:val="none" w:color="auto" w:sz="0" w:space="0"/>
           </w:tblBorders>
-          <w:shd w:val="clear" w:color="auto" w:fill="auto"/>
           <w:tblCellMar>
             <w:top w:w="15" w:type="dxa"/>
             <w:left w:w="15" w:type="dxa"/>
@@ -4557,6 +4553,7 @@
             <w:insideH w:val="none" w:color="auto" w:sz="0" w:space="0"/>
             <w:insideV w:val="none" w:color="auto" w:sz="0" w:space="0"/>
           </w:tblBorders>
+          <w:shd w:val="clear" w:color="auto" w:fill="auto"/>
           <w:tblCellMar>
             <w:top w:w="15" w:type="dxa"/>
             <w:left w:w="15" w:type="dxa"/>
@@ -6525,6 +6522,7 @@
     <w:p>
       <w:pPr>
         <w:numPr>
+          <w:ilvl w:val="0"/>
           <w:numId w:val="0"/>
         </w:numPr>
         <w:ind w:leftChars="0"/>
@@ -6565,6 +6563,7 @@
     <w:p>
       <w:pPr>
         <w:numPr>
+          <w:ilvl w:val="0"/>
           <w:numId w:val="0"/>
         </w:numPr>
         <w:ind w:leftChars="0"/>
@@ -6603,6 +6602,7 @@
     <w:p>
       <w:pPr>
         <w:numPr>
+          <w:ilvl w:val="0"/>
           <w:numId w:val="0"/>
         </w:numPr>
         <w:ind w:leftChars="0"/>
@@ -6626,6 +6626,7 @@
     <w:p>
       <w:pPr>
         <w:numPr>
+          <w:ilvl w:val="0"/>
           <w:numId w:val="0"/>
         </w:numPr>
         <w:ind w:leftChars="0"/>
@@ -6649,6 +6650,7 @@
     <w:p>
       <w:pPr>
         <w:numPr>
+          <w:ilvl w:val="0"/>
           <w:numId w:val="0"/>
         </w:numPr>
         <w:ind w:leftChars="0"/>
@@ -6672,6 +6674,7 @@
     <w:p>
       <w:pPr>
         <w:numPr>
+          <w:ilvl w:val="0"/>
           <w:numId w:val="0"/>
         </w:numPr>
         <w:ind w:leftChars="0"/>
@@ -6739,6 +6742,7 @@
     <w:p>
       <w:pPr>
         <w:numPr>
+          <w:ilvl w:val="0"/>
           <w:numId w:val="0"/>
         </w:numPr>
         <w:ind w:leftChars="0"/>
@@ -6762,6 +6766,7 @@
     <w:p>
       <w:pPr>
         <w:numPr>
+          <w:ilvl w:val="0"/>
           <w:numId w:val="0"/>
         </w:numPr>
         <w:ind w:leftChars="0"/>
@@ -6776,6 +6781,7 @@
     <w:p>
       <w:pPr>
         <w:numPr>
+          <w:ilvl w:val="0"/>
           <w:numId w:val="0"/>
         </w:numPr>
         <w:ind w:leftChars="0"/>
@@ -6799,6 +6805,7 @@
     <w:p>
       <w:pPr>
         <w:numPr>
+          <w:ilvl w:val="0"/>
           <w:numId w:val="0"/>
         </w:numPr>
         <w:ind w:leftChars="0"/>
@@ -6822,6 +6829,7 @@
     <w:p>
       <w:pPr>
         <w:numPr>
+          <w:ilvl w:val="0"/>
           <w:numId w:val="0"/>
         </w:numPr>
         <w:ind w:leftChars="0"/>
@@ -6845,6 +6853,7 @@
     <w:p>
       <w:pPr>
         <w:numPr>
+          <w:ilvl w:val="0"/>
           <w:numId w:val="0"/>
         </w:numPr>
         <w:ind w:leftChars="0"/>
@@ -6886,6 +6895,7 @@
     <w:p>
       <w:pPr>
         <w:numPr>
+          <w:ilvl w:val="0"/>
           <w:numId w:val="0"/>
         </w:numPr>
         <w:ind w:leftChars="0"/>
@@ -6909,6 +6919,7 @@
     <w:p>
       <w:pPr>
         <w:numPr>
+          <w:ilvl w:val="0"/>
           <w:numId w:val="0"/>
         </w:numPr>
         <w:ind w:leftChars="0"/>
@@ -6923,6 +6934,7 @@
     <w:p>
       <w:pPr>
         <w:numPr>
+          <w:ilvl w:val="0"/>
           <w:numId w:val="0"/>
         </w:numPr>
         <w:ind w:leftChars="0"/>
@@ -6946,6 +6958,7 @@
     <w:p>
       <w:pPr>
         <w:numPr>
+          <w:ilvl w:val="0"/>
           <w:numId w:val="0"/>
         </w:numPr>
         <w:ind w:leftChars="0"/>
@@ -6969,6 +6982,7 @@
     <w:p>
       <w:pPr>
         <w:numPr>
+          <w:ilvl w:val="0"/>
           <w:numId w:val="0"/>
         </w:numPr>
         <w:ind w:leftChars="0"/>
@@ -6992,6 +7006,7 @@
     <w:p>
       <w:pPr>
         <w:numPr>
+          <w:ilvl w:val="0"/>
           <w:numId w:val="0"/>
         </w:numPr>
         <w:ind w:leftChars="0"/>
@@ -7033,6 +7048,7 @@
     <w:p>
       <w:pPr>
         <w:numPr>
+          <w:ilvl w:val="0"/>
           <w:numId w:val="0"/>
         </w:numPr>
         <w:ind w:leftChars="0"/>
@@ -7056,6 +7072,7 @@
     <w:p>
       <w:pPr>
         <w:numPr>
+          <w:ilvl w:val="0"/>
           <w:numId w:val="0"/>
         </w:numPr>
         <w:ind w:leftChars="0"/>
@@ -7070,6 +7087,7 @@
     <w:p>
       <w:pPr>
         <w:numPr>
+          <w:ilvl w:val="0"/>
           <w:numId w:val="0"/>
         </w:numPr>
         <w:ind w:leftChars="0"/>
@@ -7093,6 +7111,7 @@
     <w:p>
       <w:pPr>
         <w:numPr>
+          <w:ilvl w:val="0"/>
           <w:numId w:val="0"/>
         </w:numPr>
         <w:ind w:leftChars="0"/>
@@ -7116,6 +7135,7 @@
     <w:p>
       <w:pPr>
         <w:numPr>
+          <w:ilvl w:val="0"/>
           <w:numId w:val="0"/>
         </w:numPr>
         <w:ind w:leftChars="0"/>
@@ -7139,6 +7159,7 @@
     <w:p>
       <w:pPr>
         <w:numPr>
+          <w:ilvl w:val="0"/>
           <w:numId w:val="0"/>
         </w:numPr>
         <w:ind w:leftChars="0"/>
@@ -7178,6 +7199,7 @@
     <w:p>
       <w:pPr>
         <w:numPr>
+          <w:ilvl w:val="0"/>
           <w:numId w:val="0"/>
         </w:numPr>
         <w:ind w:leftChars="0"/>
@@ -7232,6 +7254,7 @@
     </w:p>
     <w:tbl>
       <w:tblPr>
+        <w:tblStyle w:val="3"/>
         <w:tblW w:w="0" w:type="auto"/>
         <w:tblCellSpacing w:w="15" w:type="dxa"/>
         <w:tblInd w:w="0" w:type="dxa"/>
@@ -7243,7 +7266,7 @@
           <w:insideH w:val="none" w:color="auto" w:sz="0" w:space="0"/>
           <w:insideV w:val="none" w:color="auto" w:sz="0" w:space="0"/>
         </w:tblBorders>
-        <w:shd w:val="clear"/>
+        <w:shd w:val="clear" w:color="auto" w:fill="auto"/>
         <w:tblLayout w:type="autofit"/>
         <w:tblCellMar>
           <w:top w:w="15" w:type="dxa"/>
@@ -7266,13 +7289,7 @@
             <w:insideH w:val="none" w:color="auto" w:sz="0" w:space="0"/>
             <w:insideV w:val="none" w:color="auto" w:sz="0" w:space="0"/>
           </w:tblBorders>
-          <w:shd w:val="clear"/>
-          <w:tblCellMar>
-            <w:top w:w="15" w:type="dxa"/>
-            <w:left w:w="15" w:type="dxa"/>
-            <w:bottom w:w="15" w:type="dxa"/>
-            <w:right w:w="15" w:type="dxa"/>
-          </w:tblCellMar>
+          <w:shd w:val="clear" w:color="auto" w:fill="auto"/>
         </w:tblPrEx>
         <w:trPr>
           <w:tblHeader/>
@@ -7281,7 +7298,7 @@
         <w:tc>
           <w:tcPr>
             <w:tcW w:w="0" w:type="auto"/>
-            <w:shd w:val="clear"/>
+            <w:shd w:val="clear" w:color="auto" w:fill="auto"/>
             <w:vAlign w:val="center"/>
           </w:tcPr>
           <w:p>
@@ -7314,7 +7331,7 @@
         <w:tc>
           <w:tcPr>
             <w:tcW w:w="0" w:type="auto"/>
-            <w:shd w:val="clear"/>
+            <w:shd w:val="clear" w:color="auto" w:fill="auto"/>
             <w:vAlign w:val="center"/>
           </w:tcPr>
           <w:p>
@@ -7355,7 +7372,7 @@
             <w:insideH w:val="none" w:color="auto" w:sz="0" w:space="0"/>
             <w:insideV w:val="none" w:color="auto" w:sz="0" w:space="0"/>
           </w:tblBorders>
-          <w:shd w:val="clear"/>
+          <w:shd w:val="clear" w:color="auto" w:fill="auto"/>
           <w:tblCellMar>
             <w:top w:w="15" w:type="dxa"/>
             <w:left w:w="15" w:type="dxa"/>
@@ -7369,7 +7386,7 @@
         <w:tc>
           <w:tcPr>
             <w:tcW w:w="0" w:type="auto"/>
-            <w:shd w:val="clear"/>
+            <w:shd w:val="clear" w:color="auto" w:fill="auto"/>
             <w:vAlign w:val="center"/>
           </w:tcPr>
           <w:p>
@@ -7399,7 +7416,7 @@
         <w:tc>
           <w:tcPr>
             <w:tcW w:w="0" w:type="auto"/>
-            <w:shd w:val="clear"/>
+            <w:shd w:val="clear" w:color="auto" w:fill="auto"/>
             <w:vAlign w:val="center"/>
           </w:tcPr>
           <w:p>
@@ -7423,700 +7440,6 @@
                 <w:lang w:val="en-US" w:eastAsia="zh-CN" w:bidi="ar"/>
               </w:rPr>
               <w:t>0</w:t>
-            </w:r>
-          </w:p>
-        </w:tc>
-      </w:tr>
-      <w:tr>
-        <w:tblPrEx>
-          <w:tblBorders>
-            <w:top w:val="none" w:color="auto" w:sz="0" w:space="0"/>
-            <w:left w:val="none" w:color="auto" w:sz="0" w:space="0"/>
-            <w:bottom w:val="none" w:color="auto" w:sz="0" w:space="0"/>
-            <w:right w:val="none" w:color="auto" w:sz="0" w:space="0"/>
-            <w:insideH w:val="none" w:color="auto" w:sz="0" w:space="0"/>
-            <w:insideV w:val="none" w:color="auto" w:sz="0" w:space="0"/>
-          </w:tblBorders>
-          <w:shd w:val="clear"/>
-          <w:tblCellMar>
-            <w:top w:w="15" w:type="dxa"/>
-            <w:left w:w="15" w:type="dxa"/>
-            <w:bottom w:w="15" w:type="dxa"/>
-            <w:right w:w="15" w:type="dxa"/>
-          </w:tblCellMar>
-        </w:tblPrEx>
-        <w:trPr>
-          <w:tblCellSpacing w:w="15" w:type="dxa"/>
-        </w:trPr>
-        <w:tc>
-          <w:tcPr>
-            <w:tcW w:w="0" w:type="auto"/>
-            <w:shd w:val="clear"/>
-            <w:vAlign w:val="center"/>
-          </w:tcPr>
-          <w:p>
-            <w:pPr>
-              <w:keepNext w:val="0"/>
-              <w:keepLines w:val="0"/>
-              <w:widowControl/>
-              <w:suppressLineNumbers w:val="0"/>
-              <w:jc w:val="left"/>
-              <w:rPr>
-                <w:rFonts w:hint="default" w:ascii="Calibri" w:hAnsi="Calibri" w:cs="Calibri"/>
-              </w:rPr>
-            </w:pPr>
-            <w:r>
-              <w:rPr>
-                <w:rStyle w:val="4"/>
-                <w:rFonts w:hint="default" w:ascii="Calibri" w:hAnsi="Calibri" w:eastAsia="SimSun" w:cs="Calibri"/>
-                <w:kern w:val="0"/>
-                <w:sz w:val="24"/>
-                <w:szCs w:val="24"/>
-                <w:lang w:val="en-US" w:eastAsia="zh-CN" w:bidi="ar"/>
-              </w:rPr>
-              <w:t>double</w:t>
-            </w:r>
-          </w:p>
-        </w:tc>
-        <w:tc>
-          <w:tcPr>
-            <w:tcW w:w="0" w:type="auto"/>
-            <w:shd w:val="clear"/>
-            <w:vAlign w:val="center"/>
-          </w:tcPr>
-          <w:p>
-            <w:pPr>
-              <w:keepNext w:val="0"/>
-              <w:keepLines w:val="0"/>
-              <w:widowControl/>
-              <w:suppressLineNumbers w:val="0"/>
-              <w:jc w:val="left"/>
-              <w:rPr>
-                <w:rFonts w:hint="default" w:ascii="Calibri" w:hAnsi="Calibri" w:cs="Calibri"/>
-              </w:rPr>
-            </w:pPr>
-            <w:r>
-              <w:rPr>
-                <w:rStyle w:val="4"/>
-                <w:rFonts w:hint="default" w:ascii="Calibri" w:hAnsi="Calibri" w:eastAsia="SimSun" w:cs="Calibri"/>
-                <w:kern w:val="0"/>
-                <w:sz w:val="24"/>
-                <w:szCs w:val="24"/>
-                <w:lang w:val="en-US" w:eastAsia="zh-CN" w:bidi="ar"/>
-              </w:rPr>
-              <w:t>0.0</w:t>
-            </w:r>
-          </w:p>
-        </w:tc>
-      </w:tr>
-      <w:tr>
-        <w:tblPrEx>
-          <w:tblBorders>
-            <w:top w:val="none" w:color="auto" w:sz="0" w:space="0"/>
-            <w:left w:val="none" w:color="auto" w:sz="0" w:space="0"/>
-            <w:bottom w:val="none" w:color="auto" w:sz="0" w:space="0"/>
-            <w:right w:val="none" w:color="auto" w:sz="0" w:space="0"/>
-            <w:insideH w:val="none" w:color="auto" w:sz="0" w:space="0"/>
-            <w:insideV w:val="none" w:color="auto" w:sz="0" w:space="0"/>
-          </w:tblBorders>
-          <w:shd w:val="clear"/>
-          <w:tblCellMar>
-            <w:top w:w="15" w:type="dxa"/>
-            <w:left w:w="15" w:type="dxa"/>
-            <w:bottom w:w="15" w:type="dxa"/>
-            <w:right w:w="15" w:type="dxa"/>
-          </w:tblCellMar>
-        </w:tblPrEx>
-        <w:trPr>
-          <w:tblCellSpacing w:w="15" w:type="dxa"/>
-        </w:trPr>
-        <w:tc>
-          <w:tcPr>
-            <w:tcW w:w="0" w:type="auto"/>
-            <w:shd w:val="clear"/>
-            <w:vAlign w:val="center"/>
-          </w:tcPr>
-          <w:p>
-            <w:pPr>
-              <w:keepNext w:val="0"/>
-              <w:keepLines w:val="0"/>
-              <w:widowControl/>
-              <w:suppressLineNumbers w:val="0"/>
-              <w:jc w:val="left"/>
-              <w:rPr>
-                <w:rFonts w:hint="default" w:ascii="Calibri" w:hAnsi="Calibri" w:cs="Calibri"/>
-              </w:rPr>
-            </w:pPr>
-            <w:r>
-              <w:rPr>
-                <w:rStyle w:val="4"/>
-                <w:rFonts w:hint="default" w:ascii="Calibri" w:hAnsi="Calibri" w:eastAsia="SimSun" w:cs="Calibri"/>
-                <w:kern w:val="0"/>
-                <w:sz w:val="24"/>
-                <w:szCs w:val="24"/>
-                <w:lang w:val="en-US" w:eastAsia="zh-CN" w:bidi="ar"/>
-              </w:rPr>
-              <w:t>boolean</w:t>
-            </w:r>
-          </w:p>
-        </w:tc>
-        <w:tc>
-          <w:tcPr>
-            <w:tcW w:w="0" w:type="auto"/>
-            <w:shd w:val="clear"/>
-            <w:vAlign w:val="center"/>
-          </w:tcPr>
-          <w:p>
-            <w:pPr>
-              <w:keepNext w:val="0"/>
-              <w:keepLines w:val="0"/>
-              <w:widowControl/>
-              <w:suppressLineNumbers w:val="0"/>
-              <w:jc w:val="left"/>
-              <w:rPr>
-                <w:rFonts w:hint="default" w:ascii="Calibri" w:hAnsi="Calibri" w:cs="Calibri"/>
-              </w:rPr>
-            </w:pPr>
-            <w:r>
-              <w:rPr>
-                <w:rStyle w:val="4"/>
-                <w:rFonts w:hint="default" w:ascii="Calibri" w:hAnsi="Calibri" w:eastAsia="SimSun" w:cs="Calibri"/>
-                <w:kern w:val="0"/>
-                <w:sz w:val="24"/>
-                <w:szCs w:val="24"/>
-                <w:lang w:val="en-US" w:eastAsia="zh-CN" w:bidi="ar"/>
-              </w:rPr>
-              <w:t>false</w:t>
-            </w:r>
-          </w:p>
-        </w:tc>
-      </w:tr>
-      <w:tr>
-        <w:tblPrEx>
-          <w:tblBorders>
-            <w:top w:val="none" w:color="auto" w:sz="0" w:space="0"/>
-            <w:left w:val="none" w:color="auto" w:sz="0" w:space="0"/>
-            <w:bottom w:val="none" w:color="auto" w:sz="0" w:space="0"/>
-            <w:right w:val="none" w:color="auto" w:sz="0" w:space="0"/>
-            <w:insideH w:val="none" w:color="auto" w:sz="0" w:space="0"/>
-            <w:insideV w:val="none" w:color="auto" w:sz="0" w:space="0"/>
-          </w:tblBorders>
-          <w:shd w:val="clear"/>
-          <w:tblCellMar>
-            <w:top w:w="15" w:type="dxa"/>
-            <w:left w:w="15" w:type="dxa"/>
-            <w:bottom w:w="15" w:type="dxa"/>
-            <w:right w:w="15" w:type="dxa"/>
-          </w:tblCellMar>
-        </w:tblPrEx>
-        <w:trPr>
-          <w:tblCellSpacing w:w="15" w:type="dxa"/>
-        </w:trPr>
-        <w:tc>
-          <w:tcPr>
-            <w:tcW w:w="0" w:type="auto"/>
-            <w:shd w:val="clear"/>
-            <w:vAlign w:val="center"/>
-          </w:tcPr>
-          <w:p>
-            <w:pPr>
-              <w:keepNext w:val="0"/>
-              <w:keepLines w:val="0"/>
-              <w:widowControl/>
-              <w:suppressLineNumbers w:val="0"/>
-              <w:jc w:val="left"/>
-              <w:rPr>
-                <w:rFonts w:hint="default" w:ascii="Calibri" w:hAnsi="Calibri" w:cs="Calibri"/>
-              </w:rPr>
-            </w:pPr>
-            <w:r>
-              <w:rPr>
-                <w:rStyle w:val="4"/>
-                <w:rFonts w:hint="default" w:ascii="Calibri" w:hAnsi="Calibri" w:eastAsia="SimSun" w:cs="Calibri"/>
-                <w:kern w:val="0"/>
-                <w:sz w:val="24"/>
-                <w:szCs w:val="24"/>
-                <w:lang w:val="en-US" w:eastAsia="zh-CN" w:bidi="ar"/>
-              </w:rPr>
-              <w:t>char</w:t>
-            </w:r>
-          </w:p>
-        </w:tc>
-        <w:tc>
-          <w:tcPr>
-            <w:tcW w:w="0" w:type="auto"/>
-            <w:shd w:val="clear"/>
-            <w:vAlign w:val="center"/>
-          </w:tcPr>
-          <w:p>
-            <w:pPr>
-              <w:keepNext w:val="0"/>
-              <w:keepLines w:val="0"/>
-              <w:widowControl/>
-              <w:suppressLineNumbers w:val="0"/>
-              <w:jc w:val="left"/>
-              <w:rPr>
-                <w:rFonts w:hint="default" w:ascii="Calibri" w:hAnsi="Calibri" w:cs="Calibri"/>
-              </w:rPr>
-            </w:pPr>
-            <w:r>
-              <w:rPr>
-                <w:rStyle w:val="4"/>
-                <w:rFonts w:hint="default" w:ascii="Calibri" w:hAnsi="Calibri" w:eastAsia="SimSun" w:cs="Calibri"/>
-                <w:kern w:val="0"/>
-                <w:sz w:val="24"/>
-                <w:szCs w:val="24"/>
-                <w:lang w:val="en-US" w:eastAsia="zh-CN" w:bidi="ar"/>
-              </w:rPr>
-              <w:t>'\u0000'</w:t>
-            </w:r>
-          </w:p>
-        </w:tc>
-      </w:tr>
-      <w:tr>
-        <w:tblPrEx>
-          <w:tblBorders>
-            <w:top w:val="none" w:color="auto" w:sz="0" w:space="0"/>
-            <w:left w:val="none" w:color="auto" w:sz="0" w:space="0"/>
-            <w:bottom w:val="none" w:color="auto" w:sz="0" w:space="0"/>
-            <w:right w:val="none" w:color="auto" w:sz="0" w:space="0"/>
-            <w:insideH w:val="none" w:color="auto" w:sz="0" w:space="0"/>
-            <w:insideV w:val="none" w:color="auto" w:sz="0" w:space="0"/>
-          </w:tblBorders>
-          <w:shd w:val="clear"/>
-          <w:tblCellMar>
-            <w:top w:w="15" w:type="dxa"/>
-            <w:left w:w="15" w:type="dxa"/>
-            <w:bottom w:w="15" w:type="dxa"/>
-            <w:right w:w="15" w:type="dxa"/>
-          </w:tblCellMar>
-        </w:tblPrEx>
-        <w:trPr>
-          <w:tblCellSpacing w:w="15" w:type="dxa"/>
-        </w:trPr>
-        <w:tc>
-          <w:tcPr>
-            <w:tcW w:w="0" w:type="auto"/>
-            <w:shd w:val="clear"/>
-            <w:vAlign w:val="center"/>
-          </w:tcPr>
-          <w:p>
-            <w:pPr>
-              <w:keepNext w:val="0"/>
-              <w:keepLines w:val="0"/>
-              <w:widowControl/>
-              <w:suppressLineNumbers w:val="0"/>
-              <w:jc w:val="left"/>
-              <w:rPr>
-                <w:rFonts w:hint="default" w:ascii="Calibri" w:hAnsi="Calibri" w:cs="Calibri"/>
-              </w:rPr>
-            </w:pPr>
-            <w:r>
-              <w:rPr>
-                <w:rFonts w:hint="default" w:ascii="Calibri" w:hAnsi="Calibri" w:eastAsia="SimSun" w:cs="Calibri"/>
-                <w:kern w:val="0"/>
-                <w:sz w:val="24"/>
-                <w:szCs w:val="24"/>
-                <w:lang w:val="en-US" w:eastAsia="zh-CN" w:bidi="ar"/>
-              </w:rPr>
-              <w:t>Object reference</w:t>
-            </w:r>
-          </w:p>
-        </w:tc>
-        <w:tc>
-          <w:tcPr>
-            <w:tcW w:w="0" w:type="auto"/>
-            <w:shd w:val="clear"/>
-            <w:vAlign w:val="center"/>
-          </w:tcPr>
-          <w:p>
-            <w:pPr>
-              <w:keepNext w:val="0"/>
-              <w:keepLines w:val="0"/>
-              <w:widowControl/>
-              <w:suppressLineNumbers w:val="0"/>
-              <w:jc w:val="left"/>
-              <w:rPr>
-                <w:rFonts w:hint="default" w:ascii="Calibri" w:hAnsi="Calibri" w:cs="Calibri"/>
-              </w:rPr>
-            </w:pPr>
-            <w:r>
-              <w:rPr>
-                <w:rStyle w:val="4"/>
-                <w:rFonts w:hint="default" w:ascii="Calibri" w:hAnsi="Calibri" w:eastAsia="SimSun" w:cs="Calibri"/>
-                <w:kern w:val="0"/>
-                <w:sz w:val="24"/>
-                <w:szCs w:val="24"/>
-                <w:lang w:val="en-US" w:eastAsia="zh-CN" w:bidi="ar"/>
-              </w:rPr>
-              <w:t>null</w:t>
-            </w:r>
-          </w:p>
-        </w:tc>
-      </w:tr>
-    </w:tbl>
-    <w:p>
-      <w:pPr>
-        <w:numPr>
-          <w:numId w:val="0"/>
-        </w:numPr>
-        <w:ind w:leftChars="0"/>
-        <w:rPr>
-          <w:rFonts w:hint="default" w:ascii="Calibri" w:hAnsi="Calibri" w:eastAsia="SimSun" w:cs="Calibri"/>
-          <w:sz w:val="24"/>
-          <w:szCs w:val="24"/>
-          <w:lang w:val="en-IN"/>
-        </w:rPr>
-      </w:pPr>
-    </w:p>
-    <w:p>
-      <w:pPr>
-        <w:numPr>
-          <w:numId w:val="0"/>
-        </w:numPr>
-        <w:ind w:leftChars="0"/>
-        <w:rPr>
-          <w:rFonts w:hint="default" w:ascii="Calibri" w:hAnsi="Calibri" w:eastAsia="SimSun" w:cs="Calibri"/>
-          <w:sz w:val="24"/>
-          <w:szCs w:val="24"/>
-        </w:rPr>
-      </w:pPr>
-      <w:r>
-        <w:rPr>
-          <w:rFonts w:hint="default" w:ascii="Calibri" w:hAnsi="Calibri" w:eastAsia="SimSun" w:cs="Calibri"/>
-          <w:sz w:val="24"/>
-          <w:szCs w:val="24"/>
-        </w:rPr>
-        <w:t xml:space="preserve">Local variables have </w:t>
-      </w:r>
-      <w:r>
-        <w:rPr>
-          <w:rStyle w:val="5"/>
-          <w:rFonts w:hint="default" w:ascii="Calibri" w:hAnsi="Calibri" w:eastAsia="SimSun" w:cs="Calibri"/>
-          <w:sz w:val="24"/>
-          <w:szCs w:val="24"/>
-        </w:rPr>
-        <w:t>NO default value</w:t>
-      </w:r>
-      <w:r>
-        <w:rPr>
-          <w:rFonts w:hint="default" w:ascii="Calibri" w:hAnsi="Calibri" w:eastAsia="SimSun" w:cs="Calibri"/>
-          <w:sz w:val="24"/>
-          <w:szCs w:val="24"/>
-        </w:rPr>
-        <w:t xml:space="preserve"> → must initialize before use.</w:t>
-      </w:r>
-    </w:p>
-    <w:p>
-      <w:pPr>
-        <w:numPr>
-          <w:numId w:val="0"/>
-        </w:numPr>
-        <w:ind w:leftChars="0"/>
-        <w:rPr>
-          <w:rFonts w:hint="default" w:ascii="Calibri" w:hAnsi="Calibri" w:eastAsia="SimSun" w:cs="Calibri"/>
-          <w:sz w:val="24"/>
-          <w:szCs w:val="24"/>
-        </w:rPr>
-      </w:pPr>
-    </w:p>
-    <w:p>
-      <w:pPr>
-        <w:numPr>
-          <w:ilvl w:val="0"/>
-          <w:numId w:val="1"/>
-        </w:numPr>
-        <w:ind w:left="0" w:leftChars="0" w:firstLine="0" w:firstLineChars="0"/>
-        <w:rPr>
-          <w:rFonts w:hint="default" w:ascii="Calibri" w:hAnsi="Calibri" w:eastAsia="SimSun" w:cs="Calibri"/>
-          <w:b/>
-          <w:bCs/>
-          <w:sz w:val="24"/>
-          <w:szCs w:val="24"/>
-          <w:lang w:val="en-US"/>
-        </w:rPr>
-      </w:pPr>
-      <w:r>
-        <w:rPr>
-          <w:rFonts w:hint="default" w:ascii="Calibri" w:hAnsi="Calibri" w:eastAsia="SimSun" w:cs="Calibri"/>
-          <w:sz w:val="24"/>
-          <w:szCs w:val="24"/>
-          <w:lang w:val="en-IN"/>
-        </w:rPr>
-        <w:t xml:space="preserve"> </w:t>
-      </w:r>
-      <w:r>
-        <w:rPr>
-          <w:rFonts w:hint="default" w:ascii="Calibri" w:hAnsi="Calibri" w:eastAsia="SimSun" w:cs="Calibri"/>
-          <w:b/>
-          <w:bCs/>
-          <w:sz w:val="24"/>
-          <w:szCs w:val="24"/>
-        </w:rPr>
-        <w:t xml:space="preserve">what is </w:t>
-      </w:r>
-      <w:r>
-        <w:rPr>
-          <w:rFonts w:hint="default" w:ascii="Calibri" w:hAnsi="Calibri" w:eastAsia="SimSun" w:cs="Calibri"/>
-          <w:b/>
-          <w:bCs/>
-          <w:sz w:val="24"/>
-          <w:szCs w:val="24"/>
-          <w:lang w:val="en-IN"/>
-        </w:rPr>
-        <w:t xml:space="preserve">the </w:t>
-      </w:r>
-      <w:r>
-        <w:rPr>
-          <w:rFonts w:ascii="SimSun" w:hAnsi="SimSun" w:eastAsia="SimSun" w:cs="SimSun"/>
-          <w:b/>
-          <w:bCs/>
-          <w:sz w:val="24"/>
-          <w:szCs w:val="24"/>
-        </w:rPr>
-        <w:t>Data Types</w:t>
-      </w:r>
-      <w:r>
-        <w:rPr>
-          <w:rFonts w:hint="default" w:ascii="Calibri" w:hAnsi="Calibri" w:eastAsia="SimSun" w:cs="Calibri"/>
-          <w:b/>
-          <w:bCs/>
-          <w:sz w:val="24"/>
-          <w:szCs w:val="24"/>
-          <w:lang w:val="en-IN"/>
-        </w:rPr>
-        <w:t>?</w:t>
-      </w:r>
-    </w:p>
-    <w:p>
-      <w:pPr>
-        <w:numPr>
-          <w:numId w:val="0"/>
-        </w:numPr>
-        <w:ind w:leftChars="0"/>
-        <w:rPr>
-          <w:rFonts w:hint="default" w:ascii="Calibri" w:hAnsi="Calibri" w:eastAsia="SimSun"/>
-          <w:sz w:val="24"/>
-          <w:szCs w:val="24"/>
-          <w:lang w:val="en-IN"/>
-        </w:rPr>
-      </w:pPr>
-      <w:r>
-        <w:rPr>
-          <w:rFonts w:hint="default" w:ascii="Calibri" w:hAnsi="Calibri" w:eastAsia="SimSun"/>
-          <w:sz w:val="24"/>
-          <w:szCs w:val="24"/>
-          <w:lang w:val="en-IN"/>
-        </w:rPr>
-        <w:t>Java has two types of data types:</w:t>
-      </w:r>
-    </w:p>
-    <w:p>
-      <w:pPr>
-        <w:numPr>
-          <w:numId w:val="0"/>
-        </w:numPr>
-        <w:ind w:leftChars="0"/>
-        <w:rPr>
-          <w:rFonts w:hint="default" w:ascii="Calibri" w:hAnsi="Calibri" w:eastAsia="SimSun"/>
-          <w:sz w:val="24"/>
-          <w:szCs w:val="24"/>
-          <w:lang w:val="en-IN"/>
-        </w:rPr>
-      </w:pPr>
-    </w:p>
-    <w:p>
-      <w:pPr>
-        <w:numPr>
-          <w:ilvl w:val="0"/>
-          <w:numId w:val="12"/>
-        </w:numPr>
-        <w:tabs>
-          <w:tab w:val="clear" w:pos="420"/>
-        </w:tabs>
-        <w:ind w:left="420" w:leftChars="0" w:hanging="420" w:firstLineChars="0"/>
-        <w:rPr>
-          <w:rFonts w:hint="default" w:ascii="Calibri" w:hAnsi="Calibri" w:eastAsia="SimSun"/>
-          <w:sz w:val="24"/>
-          <w:szCs w:val="24"/>
-          <w:lang w:val="en-IN"/>
-        </w:rPr>
-      </w:pPr>
-      <w:r>
-        <w:rPr>
-          <w:rFonts w:hint="default" w:ascii="Calibri" w:hAnsi="Calibri" w:eastAsia="SimSun"/>
-          <w:sz w:val="24"/>
-          <w:szCs w:val="24"/>
-          <w:lang w:val="en-IN"/>
-        </w:rPr>
-        <w:t>Primitive Data Types (8 types)</w:t>
-      </w:r>
-    </w:p>
-    <w:p>
-      <w:pPr>
-        <w:numPr>
-          <w:numId w:val="0"/>
-        </w:numPr>
-        <w:ind w:leftChars="0"/>
-        <w:rPr>
-          <w:rFonts w:hint="default" w:ascii="Calibri" w:hAnsi="Calibri" w:eastAsia="SimSun"/>
-          <w:sz w:val="24"/>
-          <w:szCs w:val="24"/>
-          <w:lang w:val="en-IN"/>
-        </w:rPr>
-      </w:pPr>
-      <w:r>
-        <w:rPr>
-          <w:rFonts w:hint="default" w:ascii="Calibri" w:hAnsi="Calibri" w:eastAsia="SimSun"/>
-          <w:sz w:val="24"/>
-          <w:szCs w:val="24"/>
-          <w:lang w:val="en-IN"/>
-        </w:rPr>
-        <w:t>These store actual values directly.</w:t>
-      </w:r>
-    </w:p>
-    <w:tbl>
-      <w:tblPr>
-        <w:tblW w:w="0" w:type="auto"/>
-        <w:tblCellSpacing w:w="15" w:type="dxa"/>
-        <w:tblInd w:w="0" w:type="dxa"/>
-        <w:tblBorders>
-          <w:top w:val="none" w:color="auto" w:sz="0" w:space="0"/>
-          <w:left w:val="none" w:color="auto" w:sz="0" w:space="0"/>
-          <w:bottom w:val="none" w:color="auto" w:sz="0" w:space="0"/>
-          <w:right w:val="none" w:color="auto" w:sz="0" w:space="0"/>
-          <w:insideH w:val="none" w:color="auto" w:sz="0" w:space="0"/>
-          <w:insideV w:val="none" w:color="auto" w:sz="0" w:space="0"/>
-        </w:tblBorders>
-        <w:shd w:val="clear"/>
-        <w:tblLayout w:type="autofit"/>
-        <w:tblCellMar>
-          <w:top w:w="15" w:type="dxa"/>
-          <w:left w:w="15" w:type="dxa"/>
-          <w:bottom w:w="15" w:type="dxa"/>
-          <w:right w:w="15" w:type="dxa"/>
-        </w:tblCellMar>
-      </w:tblPr>
-      <w:tblGrid>
-        <w:gridCol w:w="915"/>
-        <w:gridCol w:w="1860"/>
-        <w:gridCol w:w="2235"/>
-      </w:tblGrid>
-      <w:tr>
-        <w:tblPrEx>
-          <w:tblBorders>
-            <w:top w:val="none" w:color="auto" w:sz="0" w:space="0"/>
-            <w:left w:val="none" w:color="auto" w:sz="0" w:space="0"/>
-            <w:bottom w:val="none" w:color="auto" w:sz="0" w:space="0"/>
-            <w:right w:val="none" w:color="auto" w:sz="0" w:space="0"/>
-            <w:insideH w:val="none" w:color="auto" w:sz="0" w:space="0"/>
-            <w:insideV w:val="none" w:color="auto" w:sz="0" w:space="0"/>
-          </w:tblBorders>
-          <w:shd w:val="clear"/>
-          <w:tblCellMar>
-            <w:top w:w="15" w:type="dxa"/>
-            <w:left w:w="15" w:type="dxa"/>
-            <w:bottom w:w="15" w:type="dxa"/>
-            <w:right w:w="15" w:type="dxa"/>
-          </w:tblCellMar>
-        </w:tblPrEx>
-        <w:trPr>
-          <w:tblHeader/>
-          <w:tblCellSpacing w:w="15" w:type="dxa"/>
-        </w:trPr>
-        <w:tc>
-          <w:tcPr>
-            <w:tcW w:w="0" w:type="auto"/>
-            <w:shd w:val="clear"/>
-            <w:vAlign w:val="center"/>
-          </w:tcPr>
-          <w:p>
-            <w:pPr>
-              <w:keepNext w:val="0"/>
-              <w:keepLines w:val="0"/>
-              <w:widowControl/>
-              <w:suppressLineNumbers w:val="0"/>
-              <w:jc w:val="center"/>
-              <w:rPr>
-                <w:b/>
-                <w:bCs/>
-              </w:rPr>
-            </w:pPr>
-            <w:r>
-              <w:rPr>
-                <w:rFonts w:ascii="SimSun" w:hAnsi="SimSun" w:eastAsia="SimSun" w:cs="SimSun"/>
-                <w:b/>
-                <w:bCs/>
-                <w:kern w:val="0"/>
-                <w:sz w:val="24"/>
-                <w:szCs w:val="24"/>
-                <w:lang w:val="en-US" w:eastAsia="zh-CN" w:bidi="ar"/>
-              </w:rPr>
-              <w:t>Type</w:t>
-            </w:r>
-          </w:p>
-        </w:tc>
-        <w:tc>
-          <w:tcPr>
-            <w:tcW w:w="0" w:type="auto"/>
-            <w:shd w:val="clear"/>
-            <w:vAlign w:val="center"/>
-          </w:tcPr>
-          <w:p>
-            <w:pPr>
-              <w:keepNext w:val="0"/>
-              <w:keepLines w:val="0"/>
-              <w:widowControl/>
-              <w:suppressLineNumbers w:val="0"/>
-              <w:jc w:val="center"/>
-              <w:rPr>
-                <w:b/>
-                <w:bCs/>
-              </w:rPr>
-            </w:pPr>
-            <w:r>
-              <w:rPr>
-                <w:rFonts w:ascii="SimSun" w:hAnsi="SimSun" w:eastAsia="SimSun" w:cs="SimSun"/>
-                <w:b/>
-                <w:bCs/>
-                <w:kern w:val="0"/>
-                <w:sz w:val="24"/>
-                <w:szCs w:val="24"/>
-                <w:lang w:val="en-US" w:eastAsia="zh-CN" w:bidi="ar"/>
-              </w:rPr>
-              <w:t>Size</w:t>
-            </w:r>
-          </w:p>
-        </w:tc>
-        <w:tc>
-          <w:tcPr>
-            <w:tcW w:w="0" w:type="auto"/>
-            <w:shd w:val="clear"/>
-            <w:vAlign w:val="center"/>
-          </w:tcPr>
-          <w:p>
-            <w:pPr>
-              <w:keepNext w:val="0"/>
-              <w:keepLines w:val="0"/>
-              <w:widowControl/>
-              <w:suppressLineNumbers w:val="0"/>
-              <w:jc w:val="center"/>
-              <w:rPr>
-                <w:b/>
-                <w:bCs/>
-              </w:rPr>
-            </w:pPr>
-            <w:r>
-              <w:rPr>
-                <w:rFonts w:ascii="SimSun" w:hAnsi="SimSun" w:eastAsia="SimSun" w:cs="SimSun"/>
-                <w:b/>
-                <w:bCs/>
-                <w:kern w:val="0"/>
-                <w:sz w:val="24"/>
-                <w:szCs w:val="24"/>
-                <w:lang w:val="en-US" w:eastAsia="zh-CN" w:bidi="ar"/>
-              </w:rPr>
-              <w:t>Example</w:t>
             </w:r>
           </w:p>
         </w:tc>
@@ -8144,7 +7467,7 @@
         <w:tc>
           <w:tcPr>
             <w:tcW w:w="0" w:type="auto"/>
-            <w:shd w:val="clear"/>
+            <w:shd w:val="clear" w:color="auto" w:fill="auto"/>
             <w:vAlign w:val="center"/>
           </w:tcPr>
           <w:p>
@@ -8154,24 +7477,27 @@
               <w:widowControl/>
               <w:suppressLineNumbers w:val="0"/>
               <w:jc w:val="left"/>
+              <w:rPr>
+                <w:rFonts w:hint="default" w:ascii="Calibri" w:hAnsi="Calibri" w:cs="Calibri"/>
+              </w:rPr>
             </w:pPr>
             <w:r>
               <w:rPr>
                 <w:rStyle w:val="4"/>
-                <w:rFonts w:ascii="SimSun" w:hAnsi="SimSun" w:eastAsia="SimSun" w:cs="SimSun"/>
+                <w:rFonts w:hint="default" w:ascii="Calibri" w:hAnsi="Calibri" w:eastAsia="SimSun" w:cs="Calibri"/>
                 <w:kern w:val="0"/>
                 <w:sz w:val="24"/>
                 <w:szCs w:val="24"/>
                 <w:lang w:val="en-US" w:eastAsia="zh-CN" w:bidi="ar"/>
               </w:rPr>
-              <w:t>byte</w:t>
+              <w:t>double</w:t>
             </w:r>
           </w:p>
         </w:tc>
         <w:tc>
           <w:tcPr>
             <w:tcW w:w="0" w:type="auto"/>
-            <w:shd w:val="clear"/>
+            <w:shd w:val="clear" w:color="auto" w:fill="auto"/>
             <w:vAlign w:val="center"/>
           </w:tcPr>
           <w:p>
@@ -8181,43 +7507,20 @@
               <w:widowControl/>
               <w:suppressLineNumbers w:val="0"/>
               <w:jc w:val="left"/>
+              <w:rPr>
+                <w:rFonts w:hint="default" w:ascii="Calibri" w:hAnsi="Calibri" w:cs="Calibri"/>
+              </w:rPr>
             </w:pPr>
             <w:r>
               <w:rPr>
-                <w:rFonts w:ascii="SimSun" w:hAnsi="SimSun" w:eastAsia="SimSun" w:cs="SimSun"/>
+                <w:rStyle w:val="4"/>
+                <w:rFonts w:hint="default" w:ascii="Calibri" w:hAnsi="Calibri" w:eastAsia="SimSun" w:cs="Calibri"/>
                 <w:kern w:val="0"/>
                 <w:sz w:val="24"/>
                 <w:szCs w:val="24"/>
                 <w:lang w:val="en-US" w:eastAsia="zh-CN" w:bidi="ar"/>
               </w:rPr>
-              <w:t>1 byte</w:t>
-            </w:r>
-          </w:p>
-        </w:tc>
-        <w:tc>
-          <w:tcPr>
-            <w:tcW w:w="0" w:type="auto"/>
-            <w:shd w:val="clear"/>
-            <w:vAlign w:val="center"/>
-          </w:tcPr>
-          <w:p>
-            <w:pPr>
-              <w:keepNext w:val="0"/>
-              <w:keepLines w:val="0"/>
-              <w:widowControl/>
-              <w:suppressLineNumbers w:val="0"/>
-              <w:jc w:val="left"/>
-            </w:pPr>
-            <w:r>
-              <w:rPr>
-                <w:rStyle w:val="4"/>
-                <w:rFonts w:ascii="SimSun" w:hAnsi="SimSun" w:eastAsia="SimSun" w:cs="SimSun"/>
-                <w:kern w:val="0"/>
-                <w:sz w:val="24"/>
-                <w:szCs w:val="24"/>
-                <w:lang w:val="en-US" w:eastAsia="zh-CN" w:bidi="ar"/>
-              </w:rPr>
-              <w:t>byte b = 10;</w:t>
+              <w:t>0.0</w:t>
             </w:r>
           </w:p>
         </w:tc>
@@ -8245,7 +7548,7 @@
         <w:tc>
           <w:tcPr>
             <w:tcW w:w="0" w:type="auto"/>
-            <w:shd w:val="clear"/>
+            <w:shd w:val="clear" w:color="auto" w:fill="auto"/>
             <w:vAlign w:val="center"/>
           </w:tcPr>
           <w:p>
@@ -8255,24 +7558,27 @@
               <w:widowControl/>
               <w:suppressLineNumbers w:val="0"/>
               <w:jc w:val="left"/>
+              <w:rPr>
+                <w:rFonts w:hint="default" w:ascii="Calibri" w:hAnsi="Calibri" w:cs="Calibri"/>
+              </w:rPr>
             </w:pPr>
             <w:r>
               <w:rPr>
                 <w:rStyle w:val="4"/>
-                <w:rFonts w:ascii="SimSun" w:hAnsi="SimSun" w:eastAsia="SimSun" w:cs="SimSun"/>
+                <w:rFonts w:hint="default" w:ascii="Calibri" w:hAnsi="Calibri" w:eastAsia="SimSun" w:cs="Calibri"/>
                 <w:kern w:val="0"/>
                 <w:sz w:val="24"/>
                 <w:szCs w:val="24"/>
                 <w:lang w:val="en-US" w:eastAsia="zh-CN" w:bidi="ar"/>
               </w:rPr>
-              <w:t>short</w:t>
+              <w:t>boolean</w:t>
             </w:r>
           </w:p>
         </w:tc>
         <w:tc>
           <w:tcPr>
             <w:tcW w:w="0" w:type="auto"/>
-            <w:shd w:val="clear"/>
+            <w:shd w:val="clear" w:color="auto" w:fill="auto"/>
             <w:vAlign w:val="center"/>
           </w:tcPr>
           <w:p>
@@ -8282,43 +7588,20 @@
               <w:widowControl/>
               <w:suppressLineNumbers w:val="0"/>
               <w:jc w:val="left"/>
+              <w:rPr>
+                <w:rFonts w:hint="default" w:ascii="Calibri" w:hAnsi="Calibri" w:cs="Calibri"/>
+              </w:rPr>
             </w:pPr>
             <w:r>
               <w:rPr>
-                <w:rFonts w:ascii="SimSun" w:hAnsi="SimSun" w:eastAsia="SimSun" w:cs="SimSun"/>
+                <w:rStyle w:val="4"/>
+                <w:rFonts w:hint="default" w:ascii="Calibri" w:hAnsi="Calibri" w:eastAsia="SimSun" w:cs="Calibri"/>
                 <w:kern w:val="0"/>
                 <w:sz w:val="24"/>
                 <w:szCs w:val="24"/>
                 <w:lang w:val="en-US" w:eastAsia="zh-CN" w:bidi="ar"/>
               </w:rPr>
-              <w:t>2 bytes</w:t>
-            </w:r>
-          </w:p>
-        </w:tc>
-        <w:tc>
-          <w:tcPr>
-            <w:tcW w:w="0" w:type="auto"/>
-            <w:shd w:val="clear"/>
-            <w:vAlign w:val="center"/>
-          </w:tcPr>
-          <w:p>
-            <w:pPr>
-              <w:keepNext w:val="0"/>
-              <w:keepLines w:val="0"/>
-              <w:widowControl/>
-              <w:suppressLineNumbers w:val="0"/>
-              <w:jc w:val="left"/>
-            </w:pPr>
-            <w:r>
-              <w:rPr>
-                <w:rStyle w:val="4"/>
-                <w:rFonts w:ascii="SimSun" w:hAnsi="SimSun" w:eastAsia="SimSun" w:cs="SimSun"/>
-                <w:kern w:val="0"/>
-                <w:sz w:val="24"/>
-                <w:szCs w:val="24"/>
-                <w:lang w:val="en-US" w:eastAsia="zh-CN" w:bidi="ar"/>
-              </w:rPr>
-              <w:t>short s = 200;</w:t>
+              <w:t>false</w:t>
             </w:r>
           </w:p>
         </w:tc>
@@ -8346,7 +7629,7 @@
         <w:tc>
           <w:tcPr>
             <w:tcW w:w="0" w:type="auto"/>
-            <w:shd w:val="clear"/>
+            <w:shd w:val="clear" w:color="auto" w:fill="auto"/>
             <w:vAlign w:val="center"/>
           </w:tcPr>
           <w:p>
@@ -8356,24 +7639,27 @@
               <w:widowControl/>
               <w:suppressLineNumbers w:val="0"/>
               <w:jc w:val="left"/>
+              <w:rPr>
+                <w:rFonts w:hint="default" w:ascii="Calibri" w:hAnsi="Calibri" w:cs="Calibri"/>
+              </w:rPr>
             </w:pPr>
             <w:r>
               <w:rPr>
                 <w:rStyle w:val="4"/>
-                <w:rFonts w:ascii="SimSun" w:hAnsi="SimSun" w:eastAsia="SimSun" w:cs="SimSun"/>
+                <w:rFonts w:hint="default" w:ascii="Calibri" w:hAnsi="Calibri" w:eastAsia="SimSun" w:cs="Calibri"/>
                 <w:kern w:val="0"/>
                 <w:sz w:val="24"/>
                 <w:szCs w:val="24"/>
                 <w:lang w:val="en-US" w:eastAsia="zh-CN" w:bidi="ar"/>
               </w:rPr>
-              <w:t>int</w:t>
+              <w:t>char</w:t>
             </w:r>
           </w:p>
         </w:tc>
         <w:tc>
           <w:tcPr>
             <w:tcW w:w="0" w:type="auto"/>
-            <w:shd w:val="clear"/>
+            <w:shd w:val="clear" w:color="auto" w:fill="auto"/>
             <w:vAlign w:val="center"/>
           </w:tcPr>
           <w:p>
@@ -8383,23 +7669,49 @@
               <w:widowControl/>
               <w:suppressLineNumbers w:val="0"/>
               <w:jc w:val="left"/>
+              <w:rPr>
+                <w:rFonts w:hint="default" w:ascii="Calibri" w:hAnsi="Calibri" w:cs="Calibri"/>
+              </w:rPr>
             </w:pPr>
             <w:r>
               <w:rPr>
-                <w:rFonts w:ascii="SimSun" w:hAnsi="SimSun" w:eastAsia="SimSun" w:cs="SimSun"/>
+                <w:rStyle w:val="4"/>
+                <w:rFonts w:hint="default" w:ascii="Calibri" w:hAnsi="Calibri" w:eastAsia="SimSun" w:cs="Calibri"/>
                 <w:kern w:val="0"/>
                 <w:sz w:val="24"/>
                 <w:szCs w:val="24"/>
                 <w:lang w:val="en-US" w:eastAsia="zh-CN" w:bidi="ar"/>
               </w:rPr>
-              <w:t>4 bytes</w:t>
+              <w:t>'\u0000'</w:t>
             </w:r>
           </w:p>
         </w:tc>
+      </w:tr>
+      <w:tr>
+        <w:tblPrEx>
+          <w:tblBorders>
+            <w:top w:val="none" w:color="auto" w:sz="0" w:space="0"/>
+            <w:left w:val="none" w:color="auto" w:sz="0" w:space="0"/>
+            <w:bottom w:val="none" w:color="auto" w:sz="0" w:space="0"/>
+            <w:right w:val="none" w:color="auto" w:sz="0" w:space="0"/>
+            <w:insideH w:val="none" w:color="auto" w:sz="0" w:space="0"/>
+            <w:insideV w:val="none" w:color="auto" w:sz="0" w:space="0"/>
+          </w:tblBorders>
+          <w:shd w:val="clear" w:color="auto" w:fill="auto"/>
+          <w:tblCellMar>
+            <w:top w:w="15" w:type="dxa"/>
+            <w:left w:w="15" w:type="dxa"/>
+            <w:bottom w:w="15" w:type="dxa"/>
+            <w:right w:w="15" w:type="dxa"/>
+          </w:tblCellMar>
+        </w:tblPrEx>
+        <w:trPr>
+          <w:tblCellSpacing w:w="15" w:type="dxa"/>
+        </w:trPr>
         <w:tc>
           <w:tcPr>
             <w:tcW w:w="0" w:type="auto"/>
-            <w:shd w:val="clear"/>
+            <w:shd w:val="clear" w:color="auto" w:fill="auto"/>
             <w:vAlign w:val="center"/>
           </w:tcPr>
           <w:p>
@@ -8409,11 +7721,755 @@
               <w:widowControl/>
               <w:suppressLineNumbers w:val="0"/>
               <w:jc w:val="left"/>
+              <w:rPr>
+                <w:rFonts w:hint="default" w:ascii="Calibri" w:hAnsi="Calibri" w:cs="Calibri"/>
+              </w:rPr>
             </w:pPr>
             <w:r>
               <w:rPr>
+                <w:rFonts w:hint="default" w:ascii="Calibri" w:hAnsi="Calibri" w:eastAsia="SimSun" w:cs="Calibri"/>
+                <w:kern w:val="0"/>
+                <w:sz w:val="24"/>
+                <w:szCs w:val="24"/>
+                <w:lang w:val="en-US" w:eastAsia="zh-CN" w:bidi="ar"/>
+              </w:rPr>
+              <w:t>Object reference</w:t>
+            </w:r>
+          </w:p>
+        </w:tc>
+        <w:tc>
+          <w:tcPr>
+            <w:tcW w:w="0" w:type="auto"/>
+            <w:shd w:val="clear" w:color="auto" w:fill="auto"/>
+            <w:vAlign w:val="center"/>
+          </w:tcPr>
+          <w:p>
+            <w:pPr>
+              <w:keepNext w:val="0"/>
+              <w:keepLines w:val="0"/>
+              <w:widowControl/>
+              <w:suppressLineNumbers w:val="0"/>
+              <w:jc w:val="left"/>
+              <w:rPr>
+                <w:rFonts w:hint="default" w:ascii="Calibri" w:hAnsi="Calibri" w:cs="Calibri"/>
+              </w:rPr>
+            </w:pPr>
+            <w:r>
+              <w:rPr>
                 <w:rStyle w:val="4"/>
-                <w:rFonts w:ascii="SimSun" w:hAnsi="SimSun" w:eastAsia="SimSun" w:cs="SimSun"/>
+                <w:rFonts w:hint="default" w:ascii="Calibri" w:hAnsi="Calibri" w:eastAsia="SimSun" w:cs="Calibri"/>
+                <w:kern w:val="0"/>
+                <w:sz w:val="24"/>
+                <w:szCs w:val="24"/>
+                <w:lang w:val="en-US" w:eastAsia="zh-CN" w:bidi="ar"/>
+              </w:rPr>
+              <w:t>null</w:t>
+            </w:r>
+          </w:p>
+        </w:tc>
+      </w:tr>
+    </w:tbl>
+    <w:p>
+      <w:pPr>
+        <w:numPr>
+          <w:ilvl w:val="0"/>
+          <w:numId w:val="0"/>
+        </w:numPr>
+        <w:ind w:leftChars="0"/>
+        <w:rPr>
+          <w:rFonts w:hint="default" w:ascii="Calibri" w:hAnsi="Calibri" w:eastAsia="SimSun" w:cs="Calibri"/>
+          <w:sz w:val="24"/>
+          <w:szCs w:val="24"/>
+          <w:lang w:val="en-IN"/>
+        </w:rPr>
+      </w:pPr>
+    </w:p>
+    <w:p>
+      <w:pPr>
+        <w:numPr>
+          <w:ilvl w:val="0"/>
+          <w:numId w:val="0"/>
+        </w:numPr>
+        <w:ind w:leftChars="0"/>
+        <w:rPr>
+          <w:rFonts w:hint="default" w:ascii="Calibri" w:hAnsi="Calibri" w:eastAsia="SimSun" w:cs="Calibri"/>
+          <w:sz w:val="24"/>
+          <w:szCs w:val="24"/>
+        </w:rPr>
+      </w:pPr>
+      <w:r>
+        <w:rPr>
+          <w:rFonts w:hint="default" w:ascii="Calibri" w:hAnsi="Calibri" w:eastAsia="SimSun" w:cs="Calibri"/>
+          <w:sz w:val="24"/>
+          <w:szCs w:val="24"/>
+        </w:rPr>
+        <w:t xml:space="preserve">Local variables have </w:t>
+      </w:r>
+      <w:r>
+        <w:rPr>
+          <w:rStyle w:val="5"/>
+          <w:rFonts w:hint="default" w:ascii="Calibri" w:hAnsi="Calibri" w:eastAsia="SimSun" w:cs="Calibri"/>
+          <w:sz w:val="24"/>
+          <w:szCs w:val="24"/>
+        </w:rPr>
+        <w:t>NO default value</w:t>
+      </w:r>
+      <w:r>
+        <w:rPr>
+          <w:rFonts w:hint="default" w:ascii="Calibri" w:hAnsi="Calibri" w:eastAsia="SimSun" w:cs="Calibri"/>
+          <w:sz w:val="24"/>
+          <w:szCs w:val="24"/>
+        </w:rPr>
+        <w:t xml:space="preserve"> → must initialize before use.</w:t>
+      </w:r>
+    </w:p>
+    <w:p>
+      <w:pPr>
+        <w:numPr>
+          <w:ilvl w:val="0"/>
+          <w:numId w:val="0"/>
+        </w:numPr>
+        <w:ind w:leftChars="0"/>
+        <w:rPr>
+          <w:rFonts w:hint="default" w:ascii="Calibri" w:hAnsi="Calibri" w:eastAsia="SimSun" w:cs="Calibri"/>
+          <w:sz w:val="24"/>
+          <w:szCs w:val="24"/>
+        </w:rPr>
+      </w:pPr>
+    </w:p>
+    <w:p>
+      <w:pPr>
+        <w:numPr>
+          <w:ilvl w:val="0"/>
+          <w:numId w:val="1"/>
+        </w:numPr>
+        <w:ind w:left="0" w:leftChars="0" w:firstLine="0" w:firstLineChars="0"/>
+        <w:rPr>
+          <w:rFonts w:hint="default" w:ascii="Calibri" w:hAnsi="Calibri" w:eastAsia="SimSun" w:cs="Calibri"/>
+          <w:b/>
+          <w:bCs/>
+          <w:sz w:val="24"/>
+          <w:szCs w:val="24"/>
+          <w:lang w:val="en-US"/>
+        </w:rPr>
+      </w:pPr>
+      <w:r>
+        <w:rPr>
+          <w:rFonts w:hint="default" w:ascii="Calibri" w:hAnsi="Calibri" w:eastAsia="SimSun" w:cs="Calibri"/>
+          <w:b/>
+          <w:bCs/>
+          <w:sz w:val="24"/>
+          <w:szCs w:val="24"/>
+          <w:lang w:val="en-IN"/>
+        </w:rPr>
+        <w:t xml:space="preserve"> </w:t>
+      </w:r>
+      <w:r>
+        <w:rPr>
+          <w:rFonts w:hint="default" w:ascii="Calibri" w:hAnsi="Calibri" w:eastAsia="SimSun" w:cs="Calibri"/>
+          <w:b/>
+          <w:bCs/>
+          <w:sz w:val="24"/>
+          <w:szCs w:val="24"/>
+        </w:rPr>
+        <w:t xml:space="preserve">what is </w:t>
+      </w:r>
+      <w:r>
+        <w:rPr>
+          <w:rFonts w:hint="default" w:ascii="Calibri" w:hAnsi="Calibri" w:eastAsia="SimSun" w:cs="Calibri"/>
+          <w:b/>
+          <w:bCs/>
+          <w:sz w:val="24"/>
+          <w:szCs w:val="24"/>
+          <w:lang w:val="en-IN"/>
+        </w:rPr>
+        <w:t xml:space="preserve">the </w:t>
+      </w:r>
+      <w:r>
+        <w:rPr>
+          <w:rFonts w:hint="default" w:ascii="Calibri" w:hAnsi="Calibri" w:eastAsia="SimSun" w:cs="Calibri"/>
+          <w:b/>
+          <w:bCs/>
+          <w:sz w:val="24"/>
+          <w:szCs w:val="24"/>
+        </w:rPr>
+        <w:t>Data Types</w:t>
+      </w:r>
+      <w:r>
+        <w:rPr>
+          <w:rFonts w:hint="default" w:ascii="Calibri" w:hAnsi="Calibri" w:eastAsia="SimSun" w:cs="Calibri"/>
+          <w:b/>
+          <w:bCs/>
+          <w:sz w:val="24"/>
+          <w:szCs w:val="24"/>
+          <w:lang w:val="en-IN"/>
+        </w:rPr>
+        <w:t>?</w:t>
+      </w:r>
+    </w:p>
+    <w:p>
+      <w:pPr>
+        <w:numPr>
+          <w:ilvl w:val="0"/>
+          <w:numId w:val="0"/>
+        </w:numPr>
+        <w:ind w:leftChars="0"/>
+        <w:rPr>
+          <w:rFonts w:hint="default" w:ascii="Calibri" w:hAnsi="Calibri" w:eastAsia="SimSun" w:cs="Calibri"/>
+          <w:sz w:val="24"/>
+          <w:szCs w:val="24"/>
+          <w:lang w:val="en-IN"/>
+        </w:rPr>
+      </w:pPr>
+      <w:r>
+        <w:rPr>
+          <w:rFonts w:hint="default" w:ascii="Calibri" w:hAnsi="Calibri" w:eastAsia="SimSun" w:cs="Calibri"/>
+          <w:sz w:val="24"/>
+          <w:szCs w:val="24"/>
+          <w:lang w:val="en-IN"/>
+        </w:rPr>
+        <w:t>Java has two types of data types:</w:t>
+      </w:r>
+    </w:p>
+    <w:p>
+      <w:pPr>
+        <w:numPr>
+          <w:ilvl w:val="0"/>
+          <w:numId w:val="0"/>
+        </w:numPr>
+        <w:ind w:leftChars="0"/>
+        <w:rPr>
+          <w:rFonts w:hint="default" w:ascii="Calibri" w:hAnsi="Calibri" w:eastAsia="SimSun" w:cs="Calibri"/>
+          <w:sz w:val="24"/>
+          <w:szCs w:val="24"/>
+          <w:lang w:val="en-IN"/>
+        </w:rPr>
+      </w:pPr>
+    </w:p>
+    <w:p>
+      <w:pPr>
+        <w:numPr>
+          <w:ilvl w:val="0"/>
+          <w:numId w:val="12"/>
+        </w:numPr>
+        <w:tabs>
+          <w:tab w:val="clear" w:pos="420"/>
+        </w:tabs>
+        <w:ind w:left="420" w:leftChars="0" w:hanging="420" w:firstLineChars="0"/>
+        <w:rPr>
+          <w:rFonts w:hint="default" w:ascii="Calibri" w:hAnsi="Calibri" w:eastAsia="SimSun" w:cs="Calibri"/>
+          <w:sz w:val="24"/>
+          <w:szCs w:val="24"/>
+          <w:lang w:val="en-IN"/>
+        </w:rPr>
+      </w:pPr>
+      <w:r>
+        <w:rPr>
+          <w:rFonts w:hint="default" w:ascii="Calibri" w:hAnsi="Calibri" w:eastAsia="SimSun" w:cs="Calibri"/>
+          <w:sz w:val="24"/>
+          <w:szCs w:val="24"/>
+          <w:lang w:val="en-IN"/>
+        </w:rPr>
+        <w:t>Primitive Data Types (8 types)</w:t>
+      </w:r>
+    </w:p>
+    <w:p>
+      <w:pPr>
+        <w:numPr>
+          <w:ilvl w:val="0"/>
+          <w:numId w:val="0"/>
+        </w:numPr>
+        <w:ind w:leftChars="0"/>
+        <w:rPr>
+          <w:rFonts w:hint="default" w:ascii="Calibri" w:hAnsi="Calibri" w:eastAsia="SimSun" w:cs="Calibri"/>
+          <w:sz w:val="24"/>
+          <w:szCs w:val="24"/>
+          <w:lang w:val="en-IN"/>
+        </w:rPr>
+      </w:pPr>
+      <w:r>
+        <w:rPr>
+          <w:rFonts w:hint="default" w:ascii="Calibri" w:hAnsi="Calibri" w:eastAsia="SimSun" w:cs="Calibri"/>
+          <w:sz w:val="24"/>
+          <w:szCs w:val="24"/>
+          <w:lang w:val="en-IN"/>
+        </w:rPr>
+        <w:t>These store actual values directly.</w:t>
+      </w:r>
+    </w:p>
+    <w:tbl>
+      <w:tblPr>
+        <w:tblStyle w:val="3"/>
+        <w:tblW w:w="0" w:type="auto"/>
+        <w:tblCellSpacing w:w="15" w:type="dxa"/>
+        <w:tblInd w:w="0" w:type="dxa"/>
+        <w:tblBorders>
+          <w:top w:val="none" w:color="auto" w:sz="0" w:space="0"/>
+          <w:left w:val="none" w:color="auto" w:sz="0" w:space="0"/>
+          <w:bottom w:val="none" w:color="auto" w:sz="0" w:space="0"/>
+          <w:right w:val="none" w:color="auto" w:sz="0" w:space="0"/>
+          <w:insideH w:val="none" w:color="auto" w:sz="0" w:space="0"/>
+          <w:insideV w:val="none" w:color="auto" w:sz="0" w:space="0"/>
+        </w:tblBorders>
+        <w:shd w:val="clear" w:color="auto" w:fill="auto"/>
+        <w:tblLayout w:type="autofit"/>
+        <w:tblCellMar>
+          <w:top w:w="15" w:type="dxa"/>
+          <w:left w:w="15" w:type="dxa"/>
+          <w:bottom w:w="15" w:type="dxa"/>
+          <w:right w:w="15" w:type="dxa"/>
+        </w:tblCellMar>
+      </w:tblPr>
+      <w:tblGrid>
+        <w:gridCol w:w="870"/>
+        <w:gridCol w:w="1319"/>
+        <w:gridCol w:w="1862"/>
+      </w:tblGrid>
+      <w:tr>
+        <w:tblPrEx>
+          <w:tblBorders>
+            <w:top w:val="none" w:color="auto" w:sz="0" w:space="0"/>
+            <w:left w:val="none" w:color="auto" w:sz="0" w:space="0"/>
+            <w:bottom w:val="none" w:color="auto" w:sz="0" w:space="0"/>
+            <w:right w:val="none" w:color="auto" w:sz="0" w:space="0"/>
+            <w:insideH w:val="none" w:color="auto" w:sz="0" w:space="0"/>
+            <w:insideV w:val="none" w:color="auto" w:sz="0" w:space="0"/>
+          </w:tblBorders>
+          <w:shd w:val="clear" w:color="auto" w:fill="auto"/>
+          <w:tblCellMar>
+            <w:top w:w="15" w:type="dxa"/>
+            <w:left w:w="15" w:type="dxa"/>
+            <w:bottom w:w="15" w:type="dxa"/>
+            <w:right w:w="15" w:type="dxa"/>
+          </w:tblCellMar>
+        </w:tblPrEx>
+        <w:trPr>
+          <w:tblHeader/>
+          <w:tblCellSpacing w:w="15" w:type="dxa"/>
+        </w:trPr>
+        <w:tc>
+          <w:tcPr>
+            <w:tcW w:w="0" w:type="auto"/>
+            <w:shd w:val="clear" w:color="auto" w:fill="auto"/>
+            <w:vAlign w:val="center"/>
+          </w:tcPr>
+          <w:p>
+            <w:pPr>
+              <w:keepNext w:val="0"/>
+              <w:keepLines w:val="0"/>
+              <w:widowControl/>
+              <w:suppressLineNumbers w:val="0"/>
+              <w:jc w:val="center"/>
+              <w:rPr>
+                <w:rFonts w:hint="default" w:ascii="Calibri" w:hAnsi="Calibri" w:cs="Calibri"/>
+                <w:b/>
+                <w:bCs/>
+              </w:rPr>
+            </w:pPr>
+            <w:r>
+              <w:rPr>
+                <w:rFonts w:hint="default" w:ascii="Calibri" w:hAnsi="Calibri" w:eastAsia="SimSun" w:cs="Calibri"/>
+                <w:b/>
+                <w:bCs/>
+                <w:kern w:val="0"/>
+                <w:sz w:val="24"/>
+                <w:szCs w:val="24"/>
+                <w:lang w:val="en-US" w:eastAsia="zh-CN" w:bidi="ar"/>
+              </w:rPr>
+              <w:t>Type</w:t>
+            </w:r>
+          </w:p>
+        </w:tc>
+        <w:tc>
+          <w:tcPr>
+            <w:tcW w:w="0" w:type="auto"/>
+            <w:shd w:val="clear" w:color="auto" w:fill="auto"/>
+            <w:vAlign w:val="center"/>
+          </w:tcPr>
+          <w:p>
+            <w:pPr>
+              <w:keepNext w:val="0"/>
+              <w:keepLines w:val="0"/>
+              <w:widowControl/>
+              <w:suppressLineNumbers w:val="0"/>
+              <w:jc w:val="center"/>
+              <w:rPr>
+                <w:rFonts w:hint="default" w:ascii="Calibri" w:hAnsi="Calibri" w:cs="Calibri"/>
+                <w:b/>
+                <w:bCs/>
+              </w:rPr>
+            </w:pPr>
+            <w:r>
+              <w:rPr>
+                <w:rFonts w:hint="default" w:ascii="Calibri" w:hAnsi="Calibri" w:eastAsia="SimSun" w:cs="Calibri"/>
+                <w:b/>
+                <w:bCs/>
+                <w:kern w:val="0"/>
+                <w:sz w:val="24"/>
+                <w:szCs w:val="24"/>
+                <w:lang w:val="en-US" w:eastAsia="zh-CN" w:bidi="ar"/>
+              </w:rPr>
+              <w:t>Size</w:t>
+            </w:r>
+          </w:p>
+        </w:tc>
+        <w:tc>
+          <w:tcPr>
+            <w:tcW w:w="0" w:type="auto"/>
+            <w:shd w:val="clear" w:color="auto" w:fill="auto"/>
+            <w:vAlign w:val="center"/>
+          </w:tcPr>
+          <w:p>
+            <w:pPr>
+              <w:keepNext w:val="0"/>
+              <w:keepLines w:val="0"/>
+              <w:widowControl/>
+              <w:suppressLineNumbers w:val="0"/>
+              <w:jc w:val="center"/>
+              <w:rPr>
+                <w:rFonts w:hint="default" w:ascii="Calibri" w:hAnsi="Calibri" w:cs="Calibri"/>
+                <w:b/>
+                <w:bCs/>
+              </w:rPr>
+            </w:pPr>
+            <w:r>
+              <w:rPr>
+                <w:rFonts w:hint="default" w:ascii="Calibri" w:hAnsi="Calibri" w:eastAsia="SimSun" w:cs="Calibri"/>
+                <w:b/>
+                <w:bCs/>
+                <w:kern w:val="0"/>
+                <w:sz w:val="24"/>
+                <w:szCs w:val="24"/>
+                <w:lang w:val="en-US" w:eastAsia="zh-CN" w:bidi="ar"/>
+              </w:rPr>
+              <w:t>Example</w:t>
+            </w:r>
+          </w:p>
+        </w:tc>
+      </w:tr>
+      <w:tr>
+        <w:tblPrEx>
+          <w:tblBorders>
+            <w:top w:val="none" w:color="auto" w:sz="0" w:space="0"/>
+            <w:left w:val="none" w:color="auto" w:sz="0" w:space="0"/>
+            <w:bottom w:val="none" w:color="auto" w:sz="0" w:space="0"/>
+            <w:right w:val="none" w:color="auto" w:sz="0" w:space="0"/>
+            <w:insideH w:val="none" w:color="auto" w:sz="0" w:space="0"/>
+            <w:insideV w:val="none" w:color="auto" w:sz="0" w:space="0"/>
+          </w:tblBorders>
+          <w:shd w:val="clear" w:color="auto" w:fill="auto"/>
+          <w:tblCellMar>
+            <w:top w:w="15" w:type="dxa"/>
+            <w:left w:w="15" w:type="dxa"/>
+            <w:bottom w:w="15" w:type="dxa"/>
+            <w:right w:w="15" w:type="dxa"/>
+          </w:tblCellMar>
+        </w:tblPrEx>
+        <w:trPr>
+          <w:tblCellSpacing w:w="15" w:type="dxa"/>
+        </w:trPr>
+        <w:tc>
+          <w:tcPr>
+            <w:tcW w:w="0" w:type="auto"/>
+            <w:shd w:val="clear" w:color="auto" w:fill="auto"/>
+            <w:vAlign w:val="center"/>
+          </w:tcPr>
+          <w:p>
+            <w:pPr>
+              <w:keepNext w:val="0"/>
+              <w:keepLines w:val="0"/>
+              <w:widowControl/>
+              <w:suppressLineNumbers w:val="0"/>
+              <w:jc w:val="left"/>
+              <w:rPr>
+                <w:rFonts w:hint="default" w:ascii="Calibri" w:hAnsi="Calibri" w:cs="Calibri"/>
+              </w:rPr>
+            </w:pPr>
+            <w:r>
+              <w:rPr>
+                <w:rStyle w:val="4"/>
+                <w:rFonts w:hint="default" w:ascii="Calibri" w:hAnsi="Calibri" w:eastAsia="SimSun" w:cs="Calibri"/>
+                <w:kern w:val="0"/>
+                <w:sz w:val="24"/>
+                <w:szCs w:val="24"/>
+                <w:lang w:val="en-US" w:eastAsia="zh-CN" w:bidi="ar"/>
+              </w:rPr>
+              <w:t>byte</w:t>
+            </w:r>
+          </w:p>
+        </w:tc>
+        <w:tc>
+          <w:tcPr>
+            <w:tcW w:w="0" w:type="auto"/>
+            <w:shd w:val="clear" w:color="auto" w:fill="auto"/>
+            <w:vAlign w:val="center"/>
+          </w:tcPr>
+          <w:p>
+            <w:pPr>
+              <w:keepNext w:val="0"/>
+              <w:keepLines w:val="0"/>
+              <w:widowControl/>
+              <w:suppressLineNumbers w:val="0"/>
+              <w:jc w:val="left"/>
+              <w:rPr>
+                <w:rFonts w:hint="default" w:ascii="Calibri" w:hAnsi="Calibri" w:cs="Calibri"/>
+              </w:rPr>
+            </w:pPr>
+            <w:r>
+              <w:rPr>
+                <w:rFonts w:hint="default" w:ascii="Calibri" w:hAnsi="Calibri" w:eastAsia="SimSun" w:cs="Calibri"/>
+                <w:kern w:val="0"/>
+                <w:sz w:val="24"/>
+                <w:szCs w:val="24"/>
+                <w:lang w:val="en-US" w:eastAsia="zh-CN" w:bidi="ar"/>
+              </w:rPr>
+              <w:t>1 byte</w:t>
+            </w:r>
+          </w:p>
+        </w:tc>
+        <w:tc>
+          <w:tcPr>
+            <w:tcW w:w="0" w:type="auto"/>
+            <w:shd w:val="clear" w:color="auto" w:fill="auto"/>
+            <w:vAlign w:val="center"/>
+          </w:tcPr>
+          <w:p>
+            <w:pPr>
+              <w:keepNext w:val="0"/>
+              <w:keepLines w:val="0"/>
+              <w:widowControl/>
+              <w:suppressLineNumbers w:val="0"/>
+              <w:jc w:val="left"/>
+              <w:rPr>
+                <w:rFonts w:hint="default" w:ascii="Calibri" w:hAnsi="Calibri" w:cs="Calibri"/>
+              </w:rPr>
+            </w:pPr>
+            <w:r>
+              <w:rPr>
+                <w:rStyle w:val="4"/>
+                <w:rFonts w:hint="default" w:ascii="Calibri" w:hAnsi="Calibri" w:eastAsia="SimSun" w:cs="Calibri"/>
+                <w:kern w:val="0"/>
+                <w:sz w:val="24"/>
+                <w:szCs w:val="24"/>
+                <w:lang w:val="en-US" w:eastAsia="zh-CN" w:bidi="ar"/>
+              </w:rPr>
+              <w:t>byte b = 10;</w:t>
+            </w:r>
+          </w:p>
+        </w:tc>
+      </w:tr>
+      <w:tr>
+        <w:tblPrEx>
+          <w:tblBorders>
+            <w:top w:val="none" w:color="auto" w:sz="0" w:space="0"/>
+            <w:left w:val="none" w:color="auto" w:sz="0" w:space="0"/>
+            <w:bottom w:val="none" w:color="auto" w:sz="0" w:space="0"/>
+            <w:right w:val="none" w:color="auto" w:sz="0" w:space="0"/>
+            <w:insideH w:val="none" w:color="auto" w:sz="0" w:space="0"/>
+            <w:insideV w:val="none" w:color="auto" w:sz="0" w:space="0"/>
+          </w:tblBorders>
+          <w:shd w:val="clear" w:color="auto" w:fill="auto"/>
+          <w:tblCellMar>
+            <w:top w:w="15" w:type="dxa"/>
+            <w:left w:w="15" w:type="dxa"/>
+            <w:bottom w:w="15" w:type="dxa"/>
+            <w:right w:w="15" w:type="dxa"/>
+          </w:tblCellMar>
+        </w:tblPrEx>
+        <w:trPr>
+          <w:tblCellSpacing w:w="15" w:type="dxa"/>
+        </w:trPr>
+        <w:tc>
+          <w:tcPr>
+            <w:tcW w:w="0" w:type="auto"/>
+            <w:shd w:val="clear" w:color="auto" w:fill="auto"/>
+            <w:vAlign w:val="center"/>
+          </w:tcPr>
+          <w:p>
+            <w:pPr>
+              <w:keepNext w:val="0"/>
+              <w:keepLines w:val="0"/>
+              <w:widowControl/>
+              <w:suppressLineNumbers w:val="0"/>
+              <w:jc w:val="left"/>
+              <w:rPr>
+                <w:rFonts w:hint="default" w:ascii="Calibri" w:hAnsi="Calibri" w:cs="Calibri"/>
+              </w:rPr>
+            </w:pPr>
+            <w:r>
+              <w:rPr>
+                <w:rStyle w:val="4"/>
+                <w:rFonts w:hint="default" w:ascii="Calibri" w:hAnsi="Calibri" w:eastAsia="SimSun" w:cs="Calibri"/>
+                <w:kern w:val="0"/>
+                <w:sz w:val="24"/>
+                <w:szCs w:val="24"/>
+                <w:lang w:val="en-US" w:eastAsia="zh-CN" w:bidi="ar"/>
+              </w:rPr>
+              <w:t>short</w:t>
+            </w:r>
+          </w:p>
+        </w:tc>
+        <w:tc>
+          <w:tcPr>
+            <w:tcW w:w="0" w:type="auto"/>
+            <w:shd w:val="clear" w:color="auto" w:fill="auto"/>
+            <w:vAlign w:val="center"/>
+          </w:tcPr>
+          <w:p>
+            <w:pPr>
+              <w:keepNext w:val="0"/>
+              <w:keepLines w:val="0"/>
+              <w:widowControl/>
+              <w:suppressLineNumbers w:val="0"/>
+              <w:jc w:val="left"/>
+              <w:rPr>
+                <w:rFonts w:hint="default" w:ascii="Calibri" w:hAnsi="Calibri" w:cs="Calibri"/>
+              </w:rPr>
+            </w:pPr>
+            <w:r>
+              <w:rPr>
+                <w:rFonts w:hint="default" w:ascii="Calibri" w:hAnsi="Calibri" w:eastAsia="SimSun" w:cs="Calibri"/>
+                <w:kern w:val="0"/>
+                <w:sz w:val="24"/>
+                <w:szCs w:val="24"/>
+                <w:lang w:val="en-US" w:eastAsia="zh-CN" w:bidi="ar"/>
+              </w:rPr>
+              <w:t>2 bytes</w:t>
+            </w:r>
+          </w:p>
+        </w:tc>
+        <w:tc>
+          <w:tcPr>
+            <w:tcW w:w="0" w:type="auto"/>
+            <w:shd w:val="clear" w:color="auto" w:fill="auto"/>
+            <w:vAlign w:val="center"/>
+          </w:tcPr>
+          <w:p>
+            <w:pPr>
+              <w:keepNext w:val="0"/>
+              <w:keepLines w:val="0"/>
+              <w:widowControl/>
+              <w:suppressLineNumbers w:val="0"/>
+              <w:jc w:val="left"/>
+              <w:rPr>
+                <w:rFonts w:hint="default" w:ascii="Calibri" w:hAnsi="Calibri" w:cs="Calibri"/>
+              </w:rPr>
+            </w:pPr>
+            <w:r>
+              <w:rPr>
+                <w:rStyle w:val="4"/>
+                <w:rFonts w:hint="default" w:ascii="Calibri" w:hAnsi="Calibri" w:eastAsia="SimSun" w:cs="Calibri"/>
+                <w:kern w:val="0"/>
+                <w:sz w:val="24"/>
+                <w:szCs w:val="24"/>
+                <w:lang w:val="en-US" w:eastAsia="zh-CN" w:bidi="ar"/>
+              </w:rPr>
+              <w:t>short s = 200;</w:t>
+            </w:r>
+          </w:p>
+        </w:tc>
+      </w:tr>
+      <w:tr>
+        <w:tblPrEx>
+          <w:tblBorders>
+            <w:top w:val="none" w:color="auto" w:sz="0" w:space="0"/>
+            <w:left w:val="none" w:color="auto" w:sz="0" w:space="0"/>
+            <w:bottom w:val="none" w:color="auto" w:sz="0" w:space="0"/>
+            <w:right w:val="none" w:color="auto" w:sz="0" w:space="0"/>
+            <w:insideH w:val="none" w:color="auto" w:sz="0" w:space="0"/>
+            <w:insideV w:val="none" w:color="auto" w:sz="0" w:space="0"/>
+          </w:tblBorders>
+          <w:shd w:val="clear" w:color="auto" w:fill="auto"/>
+          <w:tblCellMar>
+            <w:top w:w="15" w:type="dxa"/>
+            <w:left w:w="15" w:type="dxa"/>
+            <w:bottom w:w="15" w:type="dxa"/>
+            <w:right w:w="15" w:type="dxa"/>
+          </w:tblCellMar>
+        </w:tblPrEx>
+        <w:trPr>
+          <w:tblCellSpacing w:w="15" w:type="dxa"/>
+        </w:trPr>
+        <w:tc>
+          <w:tcPr>
+            <w:tcW w:w="0" w:type="auto"/>
+            <w:shd w:val="clear" w:color="auto" w:fill="auto"/>
+            <w:vAlign w:val="center"/>
+          </w:tcPr>
+          <w:p>
+            <w:pPr>
+              <w:keepNext w:val="0"/>
+              <w:keepLines w:val="0"/>
+              <w:widowControl/>
+              <w:suppressLineNumbers w:val="0"/>
+              <w:jc w:val="left"/>
+              <w:rPr>
+                <w:rFonts w:hint="default" w:ascii="Calibri" w:hAnsi="Calibri" w:cs="Calibri"/>
+              </w:rPr>
+            </w:pPr>
+            <w:r>
+              <w:rPr>
+                <w:rStyle w:val="4"/>
+                <w:rFonts w:hint="default" w:ascii="Calibri" w:hAnsi="Calibri" w:eastAsia="SimSun" w:cs="Calibri"/>
+                <w:kern w:val="0"/>
+                <w:sz w:val="24"/>
+                <w:szCs w:val="24"/>
+                <w:lang w:val="en-US" w:eastAsia="zh-CN" w:bidi="ar"/>
+              </w:rPr>
+              <w:t>int</w:t>
+            </w:r>
+          </w:p>
+        </w:tc>
+        <w:tc>
+          <w:tcPr>
+            <w:tcW w:w="0" w:type="auto"/>
+            <w:shd w:val="clear" w:color="auto" w:fill="auto"/>
+            <w:vAlign w:val="center"/>
+          </w:tcPr>
+          <w:p>
+            <w:pPr>
+              <w:keepNext w:val="0"/>
+              <w:keepLines w:val="0"/>
+              <w:widowControl/>
+              <w:suppressLineNumbers w:val="0"/>
+              <w:jc w:val="left"/>
+              <w:rPr>
+                <w:rFonts w:hint="default" w:ascii="Calibri" w:hAnsi="Calibri" w:cs="Calibri"/>
+              </w:rPr>
+            </w:pPr>
+            <w:r>
+              <w:rPr>
+                <w:rFonts w:hint="default" w:ascii="Calibri" w:hAnsi="Calibri" w:eastAsia="SimSun" w:cs="Calibri"/>
+                <w:kern w:val="0"/>
+                <w:sz w:val="24"/>
+                <w:szCs w:val="24"/>
+                <w:lang w:val="en-US" w:eastAsia="zh-CN" w:bidi="ar"/>
+              </w:rPr>
+              <w:t>4 bytes</w:t>
+            </w:r>
+          </w:p>
+        </w:tc>
+        <w:tc>
+          <w:tcPr>
+            <w:tcW w:w="0" w:type="auto"/>
+            <w:shd w:val="clear" w:color="auto" w:fill="auto"/>
+            <w:vAlign w:val="center"/>
+          </w:tcPr>
+          <w:p>
+            <w:pPr>
+              <w:keepNext w:val="0"/>
+              <w:keepLines w:val="0"/>
+              <w:widowControl/>
+              <w:suppressLineNumbers w:val="0"/>
+              <w:jc w:val="left"/>
+              <w:rPr>
+                <w:rFonts w:hint="default" w:ascii="Calibri" w:hAnsi="Calibri" w:cs="Calibri"/>
+              </w:rPr>
+            </w:pPr>
+            <w:r>
+              <w:rPr>
+                <w:rStyle w:val="4"/>
+                <w:rFonts w:hint="default" w:ascii="Calibri" w:hAnsi="Calibri" w:eastAsia="SimSun" w:cs="Calibri"/>
                 <w:kern w:val="0"/>
                 <w:sz w:val="24"/>
                 <w:szCs w:val="24"/>
@@ -8447,7 +8503,7 @@
         <w:tc>
           <w:tcPr>
             <w:tcW w:w="0" w:type="auto"/>
-            <w:shd w:val="clear"/>
+            <w:shd w:val="clear" w:color="auto" w:fill="auto"/>
             <w:vAlign w:val="center"/>
           </w:tcPr>
           <w:p>
@@ -8457,11 +8513,14 @@
               <w:widowControl/>
               <w:suppressLineNumbers w:val="0"/>
               <w:jc w:val="left"/>
+              <w:rPr>
+                <w:rFonts w:hint="default" w:ascii="Calibri" w:hAnsi="Calibri" w:cs="Calibri"/>
+              </w:rPr>
             </w:pPr>
             <w:r>
               <w:rPr>
                 <w:rStyle w:val="4"/>
-                <w:rFonts w:ascii="SimSun" w:hAnsi="SimSun" w:eastAsia="SimSun" w:cs="SimSun"/>
+                <w:rFonts w:hint="default" w:ascii="Calibri" w:hAnsi="Calibri" w:eastAsia="SimSun" w:cs="Calibri"/>
                 <w:kern w:val="0"/>
                 <w:sz w:val="24"/>
                 <w:szCs w:val="24"/>
@@ -8474,7 +8533,7 @@
         <w:tc>
           <w:tcPr>
             <w:tcW w:w="0" w:type="auto"/>
-            <w:shd w:val="clear"/>
+            <w:shd w:val="clear" w:color="auto" w:fill="auto"/>
             <w:vAlign w:val="center"/>
           </w:tcPr>
           <w:p>
@@ -8484,10 +8543,13 @@
               <w:widowControl/>
               <w:suppressLineNumbers w:val="0"/>
               <w:jc w:val="left"/>
+              <w:rPr>
+                <w:rFonts w:hint="default" w:ascii="Calibri" w:hAnsi="Calibri" w:cs="Calibri"/>
+              </w:rPr>
             </w:pPr>
             <w:r>
               <w:rPr>
-                <w:rFonts w:ascii="SimSun" w:hAnsi="SimSun" w:eastAsia="SimSun" w:cs="SimSun"/>
+                <w:rFonts w:hint="default" w:ascii="Calibri" w:hAnsi="Calibri" w:eastAsia="SimSun" w:cs="Calibri"/>
                 <w:kern w:val="0"/>
                 <w:sz w:val="24"/>
                 <w:szCs w:val="24"/>
@@ -8500,7 +8562,7 @@
         <w:tc>
           <w:tcPr>
             <w:tcW w:w="0" w:type="auto"/>
-            <w:shd w:val="clear"/>
+            <w:shd w:val="clear" w:color="auto" w:fill="auto"/>
             <w:vAlign w:val="center"/>
           </w:tcPr>
           <w:p>
@@ -8510,11 +8572,14 @@
               <w:widowControl/>
               <w:suppressLineNumbers w:val="0"/>
               <w:jc w:val="left"/>
+              <w:rPr>
+                <w:rFonts w:hint="default" w:ascii="Calibri" w:hAnsi="Calibri" w:cs="Calibri"/>
+              </w:rPr>
             </w:pPr>
             <w:r>
               <w:rPr>
                 <w:rStyle w:val="4"/>
-                <w:rFonts w:ascii="SimSun" w:hAnsi="SimSun" w:eastAsia="SimSun" w:cs="SimSun"/>
+                <w:rFonts w:hint="default" w:ascii="Calibri" w:hAnsi="Calibri" w:eastAsia="SimSun" w:cs="Calibri"/>
                 <w:kern w:val="0"/>
                 <w:sz w:val="24"/>
                 <w:szCs w:val="24"/>
@@ -8535,6 +8600,7 @@
             <w:insideH w:val="none" w:color="auto" w:sz="0" w:space="0"/>
             <w:insideV w:val="none" w:color="auto" w:sz="0" w:space="0"/>
           </w:tblBorders>
+          <w:shd w:val="clear" w:color="auto" w:fill="auto"/>
           <w:tblCellMar>
             <w:top w:w="15" w:type="dxa"/>
             <w:left w:w="15" w:type="dxa"/>
@@ -8548,7 +8614,7 @@
         <w:tc>
           <w:tcPr>
             <w:tcW w:w="0" w:type="auto"/>
-            <w:shd w:val="clear"/>
+            <w:shd w:val="clear" w:color="auto" w:fill="auto"/>
             <w:vAlign w:val="center"/>
           </w:tcPr>
           <w:p>
@@ -8558,11 +8624,14 @@
               <w:widowControl/>
               <w:suppressLineNumbers w:val="0"/>
               <w:jc w:val="left"/>
+              <w:rPr>
+                <w:rFonts w:hint="default" w:ascii="Calibri" w:hAnsi="Calibri" w:cs="Calibri"/>
+              </w:rPr>
             </w:pPr>
             <w:r>
               <w:rPr>
                 <w:rStyle w:val="4"/>
-                <w:rFonts w:ascii="SimSun" w:hAnsi="SimSun" w:eastAsia="SimSun" w:cs="SimSun"/>
+                <w:rFonts w:hint="default" w:ascii="Calibri" w:hAnsi="Calibri" w:eastAsia="SimSun" w:cs="Calibri"/>
                 <w:kern w:val="0"/>
                 <w:sz w:val="24"/>
                 <w:szCs w:val="24"/>
@@ -8575,7 +8644,7 @@
         <w:tc>
           <w:tcPr>
             <w:tcW w:w="0" w:type="auto"/>
-            <w:shd w:val="clear"/>
+            <w:shd w:val="clear" w:color="auto" w:fill="auto"/>
             <w:vAlign w:val="center"/>
           </w:tcPr>
           <w:p>
@@ -8585,10 +8654,13 @@
               <w:widowControl/>
               <w:suppressLineNumbers w:val="0"/>
               <w:jc w:val="left"/>
+              <w:rPr>
+                <w:rFonts w:hint="default" w:ascii="Calibri" w:hAnsi="Calibri" w:cs="Calibri"/>
+              </w:rPr>
             </w:pPr>
             <w:r>
               <w:rPr>
-                <w:rFonts w:ascii="SimSun" w:hAnsi="SimSun" w:eastAsia="SimSun" w:cs="SimSun"/>
+                <w:rFonts w:hint="default" w:ascii="Calibri" w:hAnsi="Calibri" w:eastAsia="SimSun" w:cs="Calibri"/>
                 <w:kern w:val="0"/>
                 <w:sz w:val="24"/>
                 <w:szCs w:val="24"/>
@@ -8601,7 +8673,7 @@
         <w:tc>
           <w:tcPr>
             <w:tcW w:w="0" w:type="auto"/>
-            <w:shd w:val="clear"/>
+            <w:shd w:val="clear" w:color="auto" w:fill="auto"/>
             <w:vAlign w:val="center"/>
           </w:tcPr>
           <w:p>
@@ -8611,11 +8683,14 @@
               <w:widowControl/>
               <w:suppressLineNumbers w:val="0"/>
               <w:jc w:val="left"/>
+              <w:rPr>
+                <w:rFonts w:hint="default" w:ascii="Calibri" w:hAnsi="Calibri" w:cs="Calibri"/>
+              </w:rPr>
             </w:pPr>
             <w:r>
               <w:rPr>
                 <w:rStyle w:val="4"/>
-                <w:rFonts w:ascii="SimSun" w:hAnsi="SimSun" w:eastAsia="SimSun" w:cs="SimSun"/>
+                <w:rFonts w:hint="default" w:ascii="Calibri" w:hAnsi="Calibri" w:eastAsia="SimSun" w:cs="Calibri"/>
                 <w:kern w:val="0"/>
                 <w:sz w:val="24"/>
                 <w:szCs w:val="24"/>
@@ -8636,6 +8711,7 @@
             <w:insideH w:val="none" w:color="auto" w:sz="0" w:space="0"/>
             <w:insideV w:val="none" w:color="auto" w:sz="0" w:space="0"/>
           </w:tblBorders>
+          <w:shd w:val="clear" w:color="auto" w:fill="auto"/>
           <w:tblCellMar>
             <w:top w:w="15" w:type="dxa"/>
             <w:left w:w="15" w:type="dxa"/>
@@ -8649,7 +8725,7 @@
         <w:tc>
           <w:tcPr>
             <w:tcW w:w="0" w:type="auto"/>
-            <w:shd w:val="clear"/>
+            <w:shd w:val="clear" w:color="auto" w:fill="auto"/>
             <w:vAlign w:val="center"/>
           </w:tcPr>
           <w:p>
@@ -8659,11 +8735,14 @@
               <w:widowControl/>
               <w:suppressLineNumbers w:val="0"/>
               <w:jc w:val="left"/>
+              <w:rPr>
+                <w:rFonts w:hint="default" w:ascii="Calibri" w:hAnsi="Calibri" w:cs="Calibri"/>
+              </w:rPr>
             </w:pPr>
             <w:r>
               <w:rPr>
                 <w:rStyle w:val="4"/>
-                <w:rFonts w:ascii="SimSun" w:hAnsi="SimSun" w:eastAsia="SimSun" w:cs="SimSun"/>
+                <w:rFonts w:hint="default" w:ascii="Calibri" w:hAnsi="Calibri" w:eastAsia="SimSun" w:cs="Calibri"/>
                 <w:kern w:val="0"/>
                 <w:sz w:val="24"/>
                 <w:szCs w:val="24"/>
@@ -8676,7 +8755,7 @@
         <w:tc>
           <w:tcPr>
             <w:tcW w:w="0" w:type="auto"/>
-            <w:shd w:val="clear"/>
+            <w:shd w:val="clear" w:color="auto" w:fill="auto"/>
             <w:vAlign w:val="center"/>
           </w:tcPr>
           <w:p>
@@ -8686,10 +8765,13 @@
               <w:widowControl/>
               <w:suppressLineNumbers w:val="0"/>
               <w:jc w:val="left"/>
+              <w:rPr>
+                <w:rFonts w:hint="default" w:ascii="Calibri" w:hAnsi="Calibri" w:cs="Calibri"/>
+              </w:rPr>
             </w:pPr>
             <w:r>
               <w:rPr>
-                <w:rFonts w:ascii="SimSun" w:hAnsi="SimSun" w:eastAsia="SimSun" w:cs="SimSun"/>
+                <w:rFonts w:hint="default" w:ascii="Calibri" w:hAnsi="Calibri" w:eastAsia="SimSun" w:cs="Calibri"/>
                 <w:kern w:val="0"/>
                 <w:sz w:val="24"/>
                 <w:szCs w:val="24"/>
@@ -8702,7 +8784,7 @@
         <w:tc>
           <w:tcPr>
             <w:tcW w:w="0" w:type="auto"/>
-            <w:shd w:val="clear"/>
+            <w:shd w:val="clear" w:color="auto" w:fill="auto"/>
             <w:vAlign w:val="center"/>
           </w:tcPr>
           <w:p>
@@ -8712,11 +8794,14 @@
               <w:widowControl/>
               <w:suppressLineNumbers w:val="0"/>
               <w:jc w:val="left"/>
+              <w:rPr>
+                <w:rFonts w:hint="default" w:ascii="Calibri" w:hAnsi="Calibri" w:cs="Calibri"/>
+              </w:rPr>
             </w:pPr>
             <w:r>
               <w:rPr>
                 <w:rStyle w:val="4"/>
-                <w:rFonts w:ascii="SimSun" w:hAnsi="SimSun" w:eastAsia="SimSun" w:cs="SimSun"/>
+                <w:rFonts w:hint="default" w:ascii="Calibri" w:hAnsi="Calibri" w:eastAsia="SimSun" w:cs="Calibri"/>
                 <w:kern w:val="0"/>
                 <w:sz w:val="24"/>
                 <w:szCs w:val="24"/>
@@ -8750,7 +8835,7 @@
         <w:tc>
           <w:tcPr>
             <w:tcW w:w="0" w:type="auto"/>
-            <w:shd w:val="clear"/>
+            <w:shd w:val="clear" w:color="auto" w:fill="auto"/>
             <w:vAlign w:val="center"/>
           </w:tcPr>
           <w:p>
@@ -8760,11 +8845,14 @@
               <w:widowControl/>
               <w:suppressLineNumbers w:val="0"/>
               <w:jc w:val="left"/>
+              <w:rPr>
+                <w:rFonts w:hint="default" w:ascii="Calibri" w:hAnsi="Calibri" w:cs="Calibri"/>
+              </w:rPr>
             </w:pPr>
             <w:r>
               <w:rPr>
                 <w:rStyle w:val="4"/>
-                <w:rFonts w:ascii="SimSun" w:hAnsi="SimSun" w:eastAsia="SimSun" w:cs="SimSun"/>
+                <w:rFonts w:hint="default" w:ascii="Calibri" w:hAnsi="Calibri" w:eastAsia="SimSun" w:cs="Calibri"/>
                 <w:kern w:val="0"/>
                 <w:sz w:val="24"/>
                 <w:szCs w:val="24"/>
@@ -8777,7 +8865,7 @@
         <w:tc>
           <w:tcPr>
             <w:tcW w:w="0" w:type="auto"/>
-            <w:shd w:val="clear"/>
+            <w:shd w:val="clear" w:color="auto" w:fill="auto"/>
             <w:vAlign w:val="center"/>
           </w:tcPr>
           <w:p>
@@ -8787,10 +8875,13 @@
               <w:widowControl/>
               <w:suppressLineNumbers w:val="0"/>
               <w:jc w:val="left"/>
+              <w:rPr>
+                <w:rFonts w:hint="default" w:ascii="Calibri" w:hAnsi="Calibri" w:cs="Calibri"/>
+              </w:rPr>
             </w:pPr>
             <w:r>
               <w:rPr>
-                <w:rFonts w:ascii="SimSun" w:hAnsi="SimSun" w:eastAsia="SimSun" w:cs="SimSun"/>
+                <w:rFonts w:hint="default" w:ascii="Calibri" w:hAnsi="Calibri" w:eastAsia="SimSun" w:cs="Calibri"/>
                 <w:kern w:val="0"/>
                 <w:sz w:val="24"/>
                 <w:szCs w:val="24"/>
@@ -8803,7 +8894,7 @@
         <w:tc>
           <w:tcPr>
             <w:tcW w:w="0" w:type="auto"/>
-            <w:shd w:val="clear"/>
+            <w:shd w:val="clear" w:color="auto" w:fill="auto"/>
             <w:vAlign w:val="center"/>
           </w:tcPr>
           <w:p>
@@ -8813,11 +8904,14 @@
               <w:widowControl/>
               <w:suppressLineNumbers w:val="0"/>
               <w:jc w:val="left"/>
+              <w:rPr>
+                <w:rFonts w:hint="default" w:ascii="Calibri" w:hAnsi="Calibri" w:cs="Calibri"/>
+              </w:rPr>
             </w:pPr>
             <w:r>
               <w:rPr>
                 <w:rStyle w:val="4"/>
-                <w:rFonts w:ascii="SimSun" w:hAnsi="SimSun" w:eastAsia="SimSun" w:cs="SimSun"/>
+                <w:rFonts w:hint="default" w:ascii="Calibri" w:hAnsi="Calibri" w:eastAsia="SimSun" w:cs="Calibri"/>
                 <w:kern w:val="0"/>
                 <w:sz w:val="24"/>
                 <w:szCs w:val="24"/>
@@ -8838,7 +8932,7 @@
             <w:insideH w:val="none" w:color="auto" w:sz="0" w:space="0"/>
             <w:insideV w:val="none" w:color="auto" w:sz="0" w:space="0"/>
           </w:tblBorders>
-          <w:shd w:val="clear"/>
+          <w:shd w:val="clear" w:color="auto" w:fill="auto"/>
           <w:tblCellMar>
             <w:top w:w="15" w:type="dxa"/>
             <w:left w:w="15" w:type="dxa"/>
@@ -8852,7 +8946,7 @@
         <w:tc>
           <w:tcPr>
             <w:tcW w:w="0" w:type="auto"/>
-            <w:shd w:val="clear"/>
+            <w:shd w:val="clear" w:color="auto" w:fill="auto"/>
             <w:vAlign w:val="center"/>
           </w:tcPr>
           <w:p>
@@ -8862,11 +8956,14 @@
               <w:widowControl/>
               <w:suppressLineNumbers w:val="0"/>
               <w:jc w:val="left"/>
+              <w:rPr>
+                <w:rFonts w:hint="default" w:ascii="Calibri" w:hAnsi="Calibri" w:cs="Calibri"/>
+              </w:rPr>
             </w:pPr>
             <w:r>
               <w:rPr>
                 <w:rStyle w:val="4"/>
-                <w:rFonts w:ascii="SimSun" w:hAnsi="SimSun" w:eastAsia="SimSun" w:cs="SimSun"/>
+                <w:rFonts w:hint="default" w:ascii="Calibri" w:hAnsi="Calibri" w:eastAsia="SimSun" w:cs="Calibri"/>
                 <w:kern w:val="0"/>
                 <w:sz w:val="24"/>
                 <w:szCs w:val="24"/>
@@ -8879,7 +8976,7 @@
         <w:tc>
           <w:tcPr>
             <w:tcW w:w="0" w:type="auto"/>
-            <w:shd w:val="clear"/>
+            <w:shd w:val="clear" w:color="auto" w:fill="auto"/>
             <w:vAlign w:val="center"/>
           </w:tcPr>
           <w:p>
@@ -8889,10 +8986,13 @@
               <w:widowControl/>
               <w:suppressLineNumbers w:val="0"/>
               <w:jc w:val="left"/>
+              <w:rPr>
+                <w:rFonts w:hint="default" w:ascii="Calibri" w:hAnsi="Calibri" w:cs="Calibri"/>
+              </w:rPr>
             </w:pPr>
             <w:r>
               <w:rPr>
-                <w:rFonts w:ascii="SimSun" w:hAnsi="SimSun" w:eastAsia="SimSun" w:cs="SimSun"/>
+                <w:rFonts w:hint="default" w:ascii="Calibri" w:hAnsi="Calibri" w:eastAsia="SimSun" w:cs="Calibri"/>
                 <w:kern w:val="0"/>
                 <w:sz w:val="24"/>
                 <w:szCs w:val="24"/>
@@ -8905,7 +9005,7 @@
         <w:tc>
           <w:tcPr>
             <w:tcW w:w="0" w:type="auto"/>
-            <w:shd w:val="clear"/>
+            <w:shd w:val="clear" w:color="auto" w:fill="auto"/>
             <w:vAlign w:val="center"/>
           </w:tcPr>
           <w:p>
@@ -8915,11 +9015,14 @@
               <w:widowControl/>
               <w:suppressLineNumbers w:val="0"/>
               <w:jc w:val="left"/>
+              <w:rPr>
+                <w:rFonts w:hint="default" w:ascii="Calibri" w:hAnsi="Calibri" w:cs="Calibri"/>
+              </w:rPr>
             </w:pPr>
             <w:r>
               <w:rPr>
                 <w:rStyle w:val="4"/>
-                <w:rFonts w:ascii="SimSun" w:hAnsi="SimSun" w:eastAsia="SimSun" w:cs="SimSun"/>
+                <w:rFonts w:hint="default" w:ascii="Calibri" w:hAnsi="Calibri" w:eastAsia="SimSun" w:cs="Calibri"/>
                 <w:kern w:val="0"/>
                 <w:sz w:val="24"/>
                 <w:szCs w:val="24"/>
@@ -8934,11 +9037,12 @@
     <w:p>
       <w:pPr>
         <w:numPr>
-          <w:numId w:val="0"/>
-        </w:numPr>
-        <w:ind w:leftChars="0"/>
-        <w:rPr>
-          <w:rFonts w:hint="default" w:ascii="Calibri" w:hAnsi="Calibri" w:eastAsia="SimSun"/>
+          <w:ilvl w:val="0"/>
+          <w:numId w:val="0"/>
+        </w:numPr>
+        <w:ind w:leftChars="0"/>
+        <w:rPr>
+          <w:rFonts w:hint="default" w:ascii="Calibri" w:hAnsi="Calibri" w:eastAsia="SimSun" w:cs="Calibri"/>
           <w:sz w:val="24"/>
           <w:szCs w:val="24"/>
           <w:lang w:val="en-IN"/>
@@ -8956,7 +9060,7 @@
         </w:tabs>
         <w:ind w:left="420" w:leftChars="0" w:hanging="420" w:firstLineChars="0"/>
         <w:rPr>
-          <w:rFonts w:hint="default" w:ascii="Calibri" w:hAnsi="Calibri" w:eastAsia="SimSun"/>
+          <w:rFonts w:hint="default" w:ascii="Calibri" w:hAnsi="Calibri" w:eastAsia="SimSun" w:cs="Calibri"/>
           <w:sz w:val="24"/>
           <w:szCs w:val="24"/>
           <w:lang w:val="en-IN"/>
@@ -8964,7 +9068,7 @@
       </w:pPr>
       <w:r>
         <w:rPr>
-          <w:rFonts w:hint="default" w:ascii="Calibri" w:hAnsi="Calibri" w:eastAsia="SimSun"/>
+          <w:rFonts w:hint="default" w:ascii="Calibri" w:hAnsi="Calibri" w:eastAsia="SimSun" w:cs="Calibri"/>
           <w:sz w:val="24"/>
           <w:szCs w:val="24"/>
           <w:lang w:val="en-IN"/>
@@ -8975,11 +9079,12 @@
     <w:p>
       <w:pPr>
         <w:numPr>
-          <w:numId w:val="0"/>
-        </w:numPr>
-        <w:ind w:leftChars="0"/>
-        <w:rPr>
-          <w:rFonts w:hint="default" w:ascii="Calibri" w:hAnsi="Calibri" w:eastAsia="SimSun"/>
+          <w:ilvl w:val="0"/>
+          <w:numId w:val="0"/>
+        </w:numPr>
+        <w:ind w:leftChars="0"/>
+        <w:rPr>
+          <w:rFonts w:hint="default" w:ascii="Calibri" w:hAnsi="Calibri" w:eastAsia="SimSun" w:cs="Calibri"/>
           <w:sz w:val="24"/>
           <w:szCs w:val="24"/>
           <w:lang w:val="en-IN"/>
@@ -8987,7 +9092,7 @@
       </w:pPr>
       <w:r>
         <w:rPr>
-          <w:rFonts w:hint="default" w:ascii="Calibri" w:hAnsi="Calibri" w:eastAsia="SimSun"/>
+          <w:rFonts w:hint="default" w:ascii="Calibri" w:hAnsi="Calibri" w:eastAsia="SimSun" w:cs="Calibri"/>
           <w:sz w:val="24"/>
           <w:szCs w:val="24"/>
           <w:lang w:val="en-IN"/>
@@ -8998,11 +9103,12 @@
     <w:p>
       <w:pPr>
         <w:numPr>
-          <w:numId w:val="0"/>
-        </w:numPr>
-        <w:ind w:leftChars="0"/>
-        <w:rPr>
-          <w:rFonts w:hint="default" w:ascii="Calibri" w:hAnsi="Calibri" w:eastAsia="SimSun"/>
+          <w:ilvl w:val="0"/>
+          <w:numId w:val="0"/>
+        </w:numPr>
+        <w:ind w:leftChars="0"/>
+        <w:rPr>
+          <w:rFonts w:hint="default" w:ascii="Calibri" w:hAnsi="Calibri" w:eastAsia="SimSun" w:cs="Calibri"/>
           <w:sz w:val="24"/>
           <w:szCs w:val="24"/>
           <w:lang w:val="en-IN"/>
@@ -9012,11 +9118,12 @@
     <w:p>
       <w:pPr>
         <w:numPr>
-          <w:numId w:val="0"/>
-        </w:numPr>
-        <w:ind w:leftChars="0"/>
-        <w:rPr>
-          <w:rFonts w:hint="default" w:ascii="Calibri" w:hAnsi="Calibri" w:eastAsia="SimSun"/>
+          <w:ilvl w:val="0"/>
+          <w:numId w:val="0"/>
+        </w:numPr>
+        <w:ind w:leftChars="0"/>
+        <w:rPr>
+          <w:rFonts w:hint="default" w:ascii="Calibri" w:hAnsi="Calibri" w:eastAsia="SimSun" w:cs="Calibri"/>
           <w:sz w:val="24"/>
           <w:szCs w:val="24"/>
           <w:lang w:val="en-IN"/>
@@ -9024,7 +9131,7 @@
       </w:pPr>
       <w:r>
         <w:rPr>
-          <w:rFonts w:hint="default" w:ascii="Calibri" w:hAnsi="Calibri" w:eastAsia="SimSun"/>
+          <w:rFonts w:hint="default" w:ascii="Calibri" w:hAnsi="Calibri" w:eastAsia="SimSun" w:cs="Calibri"/>
           <w:sz w:val="24"/>
           <w:szCs w:val="24"/>
           <w:lang w:val="en-IN"/>
@@ -9035,11 +9142,12 @@
     <w:p>
       <w:pPr>
         <w:numPr>
-          <w:numId w:val="0"/>
-        </w:numPr>
-        <w:ind w:leftChars="0"/>
-        <w:rPr>
-          <w:rFonts w:hint="default" w:ascii="Calibri" w:hAnsi="Calibri" w:eastAsia="SimSun"/>
+          <w:ilvl w:val="0"/>
+          <w:numId w:val="0"/>
+        </w:numPr>
+        <w:ind w:leftChars="0"/>
+        <w:rPr>
+          <w:rFonts w:hint="default" w:ascii="Calibri" w:hAnsi="Calibri" w:eastAsia="SimSun" w:cs="Calibri"/>
           <w:sz w:val="24"/>
           <w:szCs w:val="24"/>
           <w:lang w:val="en-IN"/>
@@ -9047,7 +9155,7 @@
       </w:pPr>
       <w:r>
         <w:rPr>
-          <w:rFonts w:hint="default" w:ascii="Calibri" w:hAnsi="Calibri" w:eastAsia="SimSun"/>
+          <w:rFonts w:hint="default" w:ascii="Calibri" w:hAnsi="Calibri" w:eastAsia="SimSun" w:cs="Calibri"/>
           <w:sz w:val="24"/>
           <w:szCs w:val="24"/>
           <w:lang w:val="en-IN"/>
@@ -9058,11 +9166,12 @@
     <w:p>
       <w:pPr>
         <w:numPr>
-          <w:numId w:val="0"/>
-        </w:numPr>
-        <w:ind w:leftChars="0"/>
-        <w:rPr>
-          <w:rFonts w:hint="default" w:ascii="Calibri" w:hAnsi="Calibri" w:eastAsia="SimSun"/>
+          <w:ilvl w:val="0"/>
+          <w:numId w:val="0"/>
+        </w:numPr>
+        <w:ind w:leftChars="0"/>
+        <w:rPr>
+          <w:rFonts w:hint="default" w:ascii="Calibri" w:hAnsi="Calibri" w:eastAsia="SimSun" w:cs="Calibri"/>
           <w:sz w:val="24"/>
           <w:szCs w:val="24"/>
           <w:lang w:val="en-IN"/>
@@ -9070,7 +9179,7 @@
       </w:pPr>
       <w:r>
         <w:rPr>
-          <w:rFonts w:hint="default" w:ascii="Calibri" w:hAnsi="Calibri" w:eastAsia="SimSun"/>
+          <w:rFonts w:hint="default" w:ascii="Calibri" w:hAnsi="Calibri" w:eastAsia="SimSun" w:cs="Calibri"/>
           <w:sz w:val="24"/>
           <w:szCs w:val="24"/>
           <w:lang w:val="en-IN"/>
@@ -9081,11 +9190,12 @@
     <w:p>
       <w:pPr>
         <w:numPr>
-          <w:numId w:val="0"/>
-        </w:numPr>
-        <w:ind w:leftChars="0"/>
-        <w:rPr>
-          <w:rFonts w:hint="default" w:ascii="Calibri" w:hAnsi="Calibri" w:eastAsia="SimSun"/>
+          <w:ilvl w:val="0"/>
+          <w:numId w:val="0"/>
+        </w:numPr>
+        <w:ind w:leftChars="0"/>
+        <w:rPr>
+          <w:rFonts w:hint="default" w:ascii="Calibri" w:hAnsi="Calibri" w:eastAsia="SimSun" w:cs="Calibri"/>
           <w:sz w:val="24"/>
           <w:szCs w:val="24"/>
           <w:lang w:val="en-IN"/>
@@ -9093,7 +9203,7 @@
       </w:pPr>
       <w:r>
         <w:rPr>
-          <w:rFonts w:hint="default" w:ascii="Calibri" w:hAnsi="Calibri" w:eastAsia="SimSun"/>
+          <w:rFonts w:hint="default" w:ascii="Calibri" w:hAnsi="Calibri" w:eastAsia="SimSun" w:cs="Calibri"/>
           <w:sz w:val="24"/>
           <w:szCs w:val="24"/>
           <w:lang w:val="en-IN"/>
@@ -9104,11 +9214,12 @@
     <w:p>
       <w:pPr>
         <w:numPr>
-          <w:numId w:val="0"/>
-        </w:numPr>
-        <w:ind w:leftChars="0"/>
-        <w:rPr>
-          <w:rFonts w:hint="default" w:ascii="Calibri" w:hAnsi="Calibri" w:eastAsia="SimSun"/>
+          <w:ilvl w:val="0"/>
+          <w:numId w:val="0"/>
+        </w:numPr>
+        <w:ind w:leftChars="0"/>
+        <w:rPr>
+          <w:rFonts w:hint="default" w:ascii="Calibri" w:hAnsi="Calibri" w:eastAsia="SimSun" w:cs="Calibri"/>
           <w:sz w:val="24"/>
           <w:szCs w:val="24"/>
           <w:lang w:val="en-IN"/>
@@ -9116,7 +9227,7 @@
       </w:pPr>
       <w:r>
         <w:rPr>
-          <w:rFonts w:hint="default" w:ascii="Calibri" w:hAnsi="Calibri" w:eastAsia="SimSun"/>
+          <w:rFonts w:hint="default" w:ascii="Calibri" w:hAnsi="Calibri" w:eastAsia="SimSun" w:cs="Calibri"/>
           <w:sz w:val="24"/>
           <w:szCs w:val="24"/>
           <w:lang w:val="en-IN"/>
@@ -9124,6 +9235,127 @@
         <w:t>Interfaces</w:t>
       </w:r>
     </w:p>
+    <w:p>
+      <w:pPr>
+        <w:numPr>
+          <w:ilvl w:val="0"/>
+          <w:numId w:val="0"/>
+        </w:numPr>
+        <w:ind w:leftChars="0"/>
+        <w:rPr>
+          <w:rFonts w:hint="default" w:ascii="Calibri" w:hAnsi="Calibri" w:eastAsia="SimSun" w:cs="Calibri"/>
+          <w:sz w:val="24"/>
+          <w:szCs w:val="24"/>
+          <w:lang w:val="en-IN"/>
+        </w:rPr>
+      </w:pPr>
+    </w:p>
+    <w:p>
+      <w:pPr>
+        <w:numPr>
+          <w:ilvl w:val="0"/>
+          <w:numId w:val="1"/>
+        </w:numPr>
+        <w:ind w:left="0" w:leftChars="0" w:firstLine="0" w:firstLineChars="0"/>
+        <w:rPr>
+          <w:rFonts w:hint="default" w:ascii="Calibri" w:hAnsi="Calibri" w:eastAsia="SimSun" w:cs="Calibri"/>
+          <w:b/>
+          <w:bCs/>
+          <w:sz w:val="24"/>
+          <w:szCs w:val="24"/>
+          <w:lang w:val="en-IN"/>
+        </w:rPr>
+      </w:pPr>
+      <w:r>
+        <w:rPr>
+          <w:rFonts w:hint="default" w:ascii="Calibri" w:hAnsi="Calibri" w:eastAsia="SimSun" w:cs="Calibri"/>
+          <w:sz w:val="24"/>
+          <w:szCs w:val="24"/>
+          <w:lang w:val="en-IN"/>
+        </w:rPr>
+        <w:t xml:space="preserve"> </w:t>
+      </w:r>
+      <w:r>
+        <w:rPr>
+          <w:rFonts w:hint="default" w:ascii="Calibri" w:hAnsi="Calibri" w:eastAsia="SimSun" w:cs="Calibri"/>
+          <w:b/>
+          <w:bCs/>
+          <w:sz w:val="24"/>
+          <w:szCs w:val="24"/>
+        </w:rPr>
+        <w:t>What does the Java equality operator (</w:t>
+      </w:r>
+      <w:r>
+        <w:rPr>
+          <w:rStyle w:val="4"/>
+          <w:rFonts w:hint="default" w:ascii="Calibri" w:hAnsi="Calibri" w:eastAsia="SimSun" w:cs="Calibri"/>
+          <w:b/>
+          <w:bCs/>
+          <w:sz w:val="24"/>
+          <w:szCs w:val="24"/>
+        </w:rPr>
+        <w:t>==</w:t>
+      </w:r>
+      <w:r>
+        <w:rPr>
+          <w:rFonts w:hint="default" w:ascii="Calibri" w:hAnsi="Calibri" w:eastAsia="SimSun" w:cs="Calibri"/>
+          <w:b/>
+          <w:bCs/>
+          <w:sz w:val="24"/>
+          <w:szCs w:val="24"/>
+        </w:rPr>
+        <w:t>) mean for primitives and objects</w:t>
+      </w:r>
+    </w:p>
+    <w:p>
+      <w:pPr>
+        <w:numPr>
+          <w:ilvl w:val="0"/>
+          <w:numId w:val="14"/>
+        </w:numPr>
+        <w:ind w:left="420" w:leftChars="0" w:hanging="420" w:firstLineChars="0"/>
+        <w:rPr>
+          <w:rFonts w:hint="default" w:ascii="Calibri" w:hAnsi="Calibri" w:eastAsia="SimSun" w:cs="Calibri"/>
+          <w:sz w:val="24"/>
+          <w:szCs w:val="24"/>
+          <w:lang w:val="en-IN"/>
+        </w:rPr>
+      </w:pPr>
+      <w:r>
+        <w:rPr>
+          <w:rFonts w:hint="default" w:ascii="Calibri" w:hAnsi="Calibri" w:eastAsia="SimSun" w:cs="Calibri"/>
+          <w:sz w:val="24"/>
+          <w:szCs w:val="24"/>
+          <w:lang w:val="en-IN"/>
+        </w:rPr>
+        <w:t>== compares values for primitives</w:t>
+      </w:r>
+    </w:p>
+    <w:p>
+      <w:pPr>
+        <w:numPr>
+          <w:ilvl w:val="0"/>
+          <w:numId w:val="14"/>
+        </w:numPr>
+        <w:ind w:left="420" w:leftChars="0" w:hanging="420" w:firstLineChars="0"/>
+        <w:rPr>
+          <w:rFonts w:hint="default" w:ascii="Calibri" w:hAnsi="Calibri" w:eastAsia="SimSun" w:cs="Calibri"/>
+          <w:sz w:val="24"/>
+          <w:szCs w:val="24"/>
+          <w:lang w:val="en-IN"/>
+        </w:rPr>
+      </w:pPr>
+      <w:r>
+        <w:rPr>
+          <w:rFonts w:hint="default" w:ascii="Calibri" w:hAnsi="Calibri" w:eastAsia="SimSun" w:cs="Calibri"/>
+          <w:sz w:val="24"/>
+          <w:szCs w:val="24"/>
+          <w:lang w:val="en-IN"/>
+        </w:rPr>
+        <w:t>== compares references for objects</w:t>
+      </w:r>
+    </w:p>
+    <w:bookmarkEnd w:id="0"/>
     <w:sectPr>
       <w:pgSz w:w="11906" w:h="16838"/>
       <w:pgMar w:top="1440" w:right="1800" w:bottom="1440" w:left="1800" w:header="720" w:footer="720" w:gutter="0"/>
@@ -9373,6 +9605,26 @@
     </w:lvl>
   </w:abstractNum>
   <w:abstractNum w:abstractNumId="12">
+    <w:nsid w:val="798FBDC5"/>
+    <w:multiLevelType w:val="singleLevel"/>
+    <w:tmpl w:val="798FBDC5"/>
+    <w:lvl w:ilvl="0" w:tentative="0">
+      <w:start w:val="1"/>
+      <w:numFmt w:val="bullet"/>
+      <w:lvlText w:val=""/>
+      <w:lvlJc w:val="left"/>
+      <w:pPr>
+        <w:tabs>
+          <w:tab w:val="left" w:pos="420"/>
+        </w:tabs>
+        <w:ind w:left="420" w:leftChars="0" w:hanging="420" w:firstLineChars="0"/>
+      </w:pPr>
+      <w:rPr>
+        <w:rFonts w:hint="default" w:ascii="Wingdings" w:hAnsi="Wingdings"/>
+      </w:rPr>
+    </w:lvl>
+  </w:abstractNum>
+  <w:abstractNum w:abstractNumId="13">
     <w:nsid w:val="7A8BC885"/>
     <w:multiLevelType w:val="singleLevel"/>
     <w:tmpl w:val="7A8BC885"/>
@@ -9405,7 +9657,7 @@
     <w:abstractNumId w:val="4"/>
   </w:num>
   <w:num w:numId="5">
-    <w:abstractNumId w:val="12"/>
+    <w:abstractNumId w:val="13"/>
   </w:num>
   <w:num w:numId="6">
     <w:abstractNumId w:val="11"/>
@@ -9430,6 +9682,9 @@
   </w:num>
   <w:num w:numId="13">
     <w:abstractNumId w:val="0"/>
+  </w:num>
+  <w:num w:numId="14">
+    <w:abstractNumId w:val="12"/>
   </w:num>
 </w:numbering>
 </file>
@@ -9541,7 +9796,7 @@
     <w:lsdException w:unhideWhenUsed="0" w:uiPriority="0" w:semiHidden="0" w:name="HTML Acronym"/>
     <w:lsdException w:unhideWhenUsed="0" w:uiPriority="0" w:semiHidden="0" w:name="HTML Address"/>
     <w:lsdException w:unhideWhenUsed="0" w:uiPriority="0" w:semiHidden="0" w:name="HTML Cite"/>
-    <w:lsdException w:unhideWhenUsed="0" w:uiPriority="0" w:semiHidden="0" w:name="HTML Code"/>
+    <w:lsdException w:qFormat="1" w:unhideWhenUsed="0" w:uiPriority="0" w:semiHidden="0" w:name="HTML Code"/>
     <w:lsdException w:unhideWhenUsed="0" w:uiPriority="0" w:semiHidden="0" w:name="HTML Definition"/>
     <w:lsdException w:unhideWhenUsed="0" w:uiPriority="0" w:semiHidden="0" w:name="HTML Keyboard"/>
     <w:lsdException w:unhideWhenUsed="0" w:uiPriority="0" w:semiHidden="0" w:name="HTML Preformatted"/>
@@ -9725,6 +9980,7 @@
   <w:style w:type="character" w:styleId="4">
     <w:name w:val="HTML Code"/>
     <w:basedOn w:val="2"/>
+    <w:qFormat/>
     <w:uiPriority w:val="0"/>
     <w:rPr>
       <w:rFonts w:ascii="Courier New" w:hAnsi="Courier New" w:cs="Courier New"/>

</xml_diff>

<commit_message>
Java Basic - Gone through the type casting.
</commit_message>
<xml_diff>
--- a/java_basic.docx
+++ b/java_basic.docx
@@ -16,7 +16,6 @@
           <w:szCs w:val="24"/>
         </w:rPr>
       </w:pPr>
-      <w:bookmarkStart w:id="0" w:name="_GoBack"/>
       <w:r>
         <w:rPr>
           <w:rFonts w:hint="default" w:ascii="Calibri" w:hAnsi="Calibri" w:eastAsia="SimSun" w:cs="Calibri"/>
@@ -2543,7 +2542,6 @@
             <w:insideH w:val="none" w:color="auto" w:sz="0" w:space="0"/>
             <w:insideV w:val="none" w:color="auto" w:sz="0" w:space="0"/>
           </w:tblBorders>
-          <w:shd w:val="clear" w:color="auto" w:fill="auto"/>
           <w:tblCellMar>
             <w:top w:w="15" w:type="dxa"/>
             <w:left w:w="15" w:type="dxa"/>
@@ -2815,6 +2813,7 @@
             <w:insideH w:val="none" w:color="auto" w:sz="0" w:space="0"/>
             <w:insideV w:val="none" w:color="auto" w:sz="0" w:space="0"/>
           </w:tblBorders>
+          <w:shd w:val="clear" w:color="auto" w:fill="auto"/>
           <w:tblCellMar>
             <w:top w:w="15" w:type="dxa"/>
             <w:left w:w="15" w:type="dxa"/>
@@ -3141,6 +3140,7 @@
             <w:insideH w:val="none" w:color="auto" w:sz="0" w:space="0"/>
             <w:insideV w:val="none" w:color="auto" w:sz="0" w:space="0"/>
           </w:tblBorders>
+          <w:shd w:val="clear" w:color="auto" w:fill="auto"/>
           <w:tblCellMar>
             <w:top w:w="15" w:type="dxa"/>
             <w:left w:w="15" w:type="dxa"/>
@@ -3270,6 +3270,7 @@
             <w:insideH w:val="none" w:color="auto" w:sz="0" w:space="0"/>
             <w:insideV w:val="none" w:color="auto" w:sz="0" w:space="0"/>
           </w:tblBorders>
+          <w:shd w:val="clear" w:color="auto" w:fill="auto"/>
           <w:tblCellMar>
             <w:top w:w="15" w:type="dxa"/>
             <w:left w:w="15" w:type="dxa"/>
@@ -3378,6 +3379,7 @@
             <w:insideH w:val="none" w:color="auto" w:sz="0" w:space="0"/>
             <w:insideV w:val="none" w:color="auto" w:sz="0" w:space="0"/>
           </w:tblBorders>
+          <w:shd w:val="clear" w:color="auto" w:fill="auto"/>
           <w:tblCellMar>
             <w:top w:w="15" w:type="dxa"/>
             <w:left w:w="15" w:type="dxa"/>
@@ -4444,7 +4446,6 @@
             <w:insideH w:val="none" w:color="auto" w:sz="0" w:space="0"/>
             <w:insideV w:val="none" w:color="auto" w:sz="0" w:space="0"/>
           </w:tblBorders>
-          <w:shd w:val="clear" w:color="auto" w:fill="auto"/>
           <w:tblCellMar>
             <w:top w:w="15" w:type="dxa"/>
             <w:left w:w="15" w:type="dxa"/>
@@ -4553,7 +4554,6 @@
             <w:insideH w:val="none" w:color="auto" w:sz="0" w:space="0"/>
             <w:insideV w:val="none" w:color="auto" w:sz="0" w:space="0"/>
           </w:tblBorders>
-          <w:shd w:val="clear" w:color="auto" w:fill="auto"/>
           <w:tblCellMar>
             <w:top w:w="15" w:type="dxa"/>
             <w:left w:w="15" w:type="dxa"/>
@@ -4662,7 +4662,6 @@
             <w:insideH w:val="none" w:color="auto" w:sz="0" w:space="0"/>
             <w:insideV w:val="none" w:color="auto" w:sz="0" w:space="0"/>
           </w:tblBorders>
-          <w:shd w:val="clear" w:color="auto" w:fill="auto"/>
           <w:tblCellMar>
             <w:top w:w="15" w:type="dxa"/>
             <w:left w:w="15" w:type="dxa"/>
@@ -4989,7 +4988,6 @@
             <w:insideH w:val="none" w:color="auto" w:sz="0" w:space="0"/>
             <w:insideV w:val="none" w:color="auto" w:sz="0" w:space="0"/>
           </w:tblBorders>
-          <w:shd w:val="clear" w:color="auto" w:fill="auto"/>
           <w:tblCellMar>
             <w:top w:w="15" w:type="dxa"/>
             <w:left w:w="15" w:type="dxa"/>
@@ -7290,6 +7288,12 @@
             <w:insideV w:val="none" w:color="auto" w:sz="0" w:space="0"/>
           </w:tblBorders>
           <w:shd w:val="clear" w:color="auto" w:fill="auto"/>
+          <w:tblCellMar>
+            <w:top w:w="15" w:type="dxa"/>
+            <w:left w:w="15" w:type="dxa"/>
+            <w:bottom w:w="15" w:type="dxa"/>
+            <w:right w:w="15" w:type="dxa"/>
+          </w:tblCellMar>
         </w:tblPrEx>
         <w:trPr>
           <w:tblHeader/>
@@ -7358,6 +7362,87 @@
                 <w:lang w:val="en-US" w:eastAsia="zh-CN" w:bidi="ar"/>
               </w:rPr>
               <w:t>Default</w:t>
+            </w:r>
+          </w:p>
+        </w:tc>
+      </w:tr>
+      <w:tr>
+        <w:tblPrEx>
+          <w:tblBorders>
+            <w:top w:val="none" w:color="auto" w:sz="0" w:space="0"/>
+            <w:left w:val="none" w:color="auto" w:sz="0" w:space="0"/>
+            <w:bottom w:val="none" w:color="auto" w:sz="0" w:space="0"/>
+            <w:right w:val="none" w:color="auto" w:sz="0" w:space="0"/>
+            <w:insideH w:val="none" w:color="auto" w:sz="0" w:space="0"/>
+            <w:insideV w:val="none" w:color="auto" w:sz="0" w:space="0"/>
+          </w:tblBorders>
+          <w:tblCellMar>
+            <w:top w:w="15" w:type="dxa"/>
+            <w:left w:w="15" w:type="dxa"/>
+            <w:bottom w:w="15" w:type="dxa"/>
+            <w:right w:w="15" w:type="dxa"/>
+          </w:tblCellMar>
+        </w:tblPrEx>
+        <w:trPr>
+          <w:tblCellSpacing w:w="15" w:type="dxa"/>
+        </w:trPr>
+        <w:tc>
+          <w:tcPr>
+            <w:tcW w:w="0" w:type="auto"/>
+            <w:shd w:val="clear" w:color="auto" w:fill="auto"/>
+            <w:vAlign w:val="center"/>
+          </w:tcPr>
+          <w:p>
+            <w:pPr>
+              <w:keepNext w:val="0"/>
+              <w:keepLines w:val="0"/>
+              <w:widowControl/>
+              <w:suppressLineNumbers w:val="0"/>
+              <w:jc w:val="left"/>
+              <w:rPr>
+                <w:rFonts w:hint="default" w:ascii="Calibri" w:hAnsi="Calibri" w:cs="Calibri"/>
+              </w:rPr>
+            </w:pPr>
+            <w:r>
+              <w:rPr>
+                <w:rStyle w:val="4"/>
+                <w:rFonts w:hint="default" w:ascii="Calibri" w:hAnsi="Calibri" w:eastAsia="SimSun" w:cs="Calibri"/>
+                <w:kern w:val="0"/>
+                <w:sz w:val="24"/>
+                <w:szCs w:val="24"/>
+                <w:lang w:val="en-US" w:eastAsia="zh-CN" w:bidi="ar"/>
+              </w:rPr>
+              <w:t>int</w:t>
+            </w:r>
+          </w:p>
+        </w:tc>
+        <w:tc>
+          <w:tcPr>
+            <w:tcW w:w="0" w:type="auto"/>
+            <w:shd w:val="clear" w:color="auto" w:fill="auto"/>
+            <w:vAlign w:val="center"/>
+          </w:tcPr>
+          <w:p>
+            <w:pPr>
+              <w:keepNext w:val="0"/>
+              <w:keepLines w:val="0"/>
+              <w:widowControl/>
+              <w:suppressLineNumbers w:val="0"/>
+              <w:jc w:val="left"/>
+              <w:rPr>
+                <w:rFonts w:hint="default" w:ascii="Calibri" w:hAnsi="Calibri" w:cs="Calibri"/>
+              </w:rPr>
+            </w:pPr>
+            <w:r>
+              <w:rPr>
+                <w:rStyle w:val="4"/>
+                <w:rFonts w:hint="default" w:ascii="Calibri" w:hAnsi="Calibri" w:eastAsia="SimSun" w:cs="Calibri"/>
+                <w:kern w:val="0"/>
+                <w:sz w:val="24"/>
+                <w:szCs w:val="24"/>
+                <w:lang w:val="en-US" w:eastAsia="zh-CN" w:bidi="ar"/>
+              </w:rPr>
+              <w:t>0</w:t>
             </w:r>
           </w:p>
         </w:tc>
@@ -7409,87 +7494,6 @@
                 <w:szCs w:val="24"/>
                 <w:lang w:val="en-US" w:eastAsia="zh-CN" w:bidi="ar"/>
               </w:rPr>
-              <w:t>int</w:t>
-            </w:r>
-          </w:p>
-        </w:tc>
-        <w:tc>
-          <w:tcPr>
-            <w:tcW w:w="0" w:type="auto"/>
-            <w:shd w:val="clear" w:color="auto" w:fill="auto"/>
-            <w:vAlign w:val="center"/>
-          </w:tcPr>
-          <w:p>
-            <w:pPr>
-              <w:keepNext w:val="0"/>
-              <w:keepLines w:val="0"/>
-              <w:widowControl/>
-              <w:suppressLineNumbers w:val="0"/>
-              <w:jc w:val="left"/>
-              <w:rPr>
-                <w:rFonts w:hint="default" w:ascii="Calibri" w:hAnsi="Calibri" w:cs="Calibri"/>
-              </w:rPr>
-            </w:pPr>
-            <w:r>
-              <w:rPr>
-                <w:rStyle w:val="4"/>
-                <w:rFonts w:hint="default" w:ascii="Calibri" w:hAnsi="Calibri" w:eastAsia="SimSun" w:cs="Calibri"/>
-                <w:kern w:val="0"/>
-                <w:sz w:val="24"/>
-                <w:szCs w:val="24"/>
-                <w:lang w:val="en-US" w:eastAsia="zh-CN" w:bidi="ar"/>
-              </w:rPr>
-              <w:t>0</w:t>
-            </w:r>
-          </w:p>
-        </w:tc>
-      </w:tr>
-      <w:tr>
-        <w:tblPrEx>
-          <w:tblBorders>
-            <w:top w:val="none" w:color="auto" w:sz="0" w:space="0"/>
-            <w:left w:val="none" w:color="auto" w:sz="0" w:space="0"/>
-            <w:bottom w:val="none" w:color="auto" w:sz="0" w:space="0"/>
-            <w:right w:val="none" w:color="auto" w:sz="0" w:space="0"/>
-            <w:insideH w:val="none" w:color="auto" w:sz="0" w:space="0"/>
-            <w:insideV w:val="none" w:color="auto" w:sz="0" w:space="0"/>
-          </w:tblBorders>
-          <w:tblCellMar>
-            <w:top w:w="15" w:type="dxa"/>
-            <w:left w:w="15" w:type="dxa"/>
-            <w:bottom w:w="15" w:type="dxa"/>
-            <w:right w:w="15" w:type="dxa"/>
-          </w:tblCellMar>
-        </w:tblPrEx>
-        <w:trPr>
-          <w:tblCellSpacing w:w="15" w:type="dxa"/>
-        </w:trPr>
-        <w:tc>
-          <w:tcPr>
-            <w:tcW w:w="0" w:type="auto"/>
-            <w:shd w:val="clear" w:color="auto" w:fill="auto"/>
-            <w:vAlign w:val="center"/>
-          </w:tcPr>
-          <w:p>
-            <w:pPr>
-              <w:keepNext w:val="0"/>
-              <w:keepLines w:val="0"/>
-              <w:widowControl/>
-              <w:suppressLineNumbers w:val="0"/>
-              <w:jc w:val="left"/>
-              <w:rPr>
-                <w:rFonts w:hint="default" w:ascii="Calibri" w:hAnsi="Calibri" w:cs="Calibri"/>
-              </w:rPr>
-            </w:pPr>
-            <w:r>
-              <w:rPr>
-                <w:rStyle w:val="4"/>
-                <w:rFonts w:hint="default" w:ascii="Calibri" w:hAnsi="Calibri" w:eastAsia="SimSun" w:cs="Calibri"/>
-                <w:kern w:val="0"/>
-                <w:sz w:val="24"/>
-                <w:szCs w:val="24"/>
-                <w:lang w:val="en-US" w:eastAsia="zh-CN" w:bidi="ar"/>
-              </w:rPr>
               <w:t>double</w:t>
             </w:r>
           </w:p>
@@ -7697,7 +7701,6 @@
             <w:insideH w:val="none" w:color="auto" w:sz="0" w:space="0"/>
             <w:insideV w:val="none" w:color="auto" w:sz="0" w:space="0"/>
           </w:tblBorders>
-          <w:shd w:val="clear" w:color="auto" w:fill="auto"/>
           <w:tblCellMar>
             <w:top w:w="15" w:type="dxa"/>
             <w:left w:w="15" w:type="dxa"/>
@@ -8157,7 +8160,6 @@
             <w:insideH w:val="none" w:color="auto" w:sz="0" w:space="0"/>
             <w:insideV w:val="none" w:color="auto" w:sz="0" w:space="0"/>
           </w:tblBorders>
-          <w:shd w:val="clear" w:color="auto" w:fill="auto"/>
           <w:tblCellMar>
             <w:top w:w="15" w:type="dxa"/>
             <w:left w:w="15" w:type="dxa"/>
@@ -8268,7 +8270,6 @@
             <w:insideH w:val="none" w:color="auto" w:sz="0" w:space="0"/>
             <w:insideV w:val="none" w:color="auto" w:sz="0" w:space="0"/>
           </w:tblBorders>
-          <w:shd w:val="clear" w:color="auto" w:fill="auto"/>
           <w:tblCellMar>
             <w:top w:w="15" w:type="dxa"/>
             <w:left w:w="15" w:type="dxa"/>
@@ -8379,7 +8380,6 @@
             <w:insideH w:val="none" w:color="auto" w:sz="0" w:space="0"/>
             <w:insideV w:val="none" w:color="auto" w:sz="0" w:space="0"/>
           </w:tblBorders>
-          <w:shd w:val="clear" w:color="auto" w:fill="auto"/>
           <w:tblCellMar>
             <w:top w:w="15" w:type="dxa"/>
             <w:left w:w="15" w:type="dxa"/>
@@ -8600,7 +8600,6 @@
             <w:insideH w:val="none" w:color="auto" w:sz="0" w:space="0"/>
             <w:insideV w:val="none" w:color="auto" w:sz="0" w:space="0"/>
           </w:tblBorders>
-          <w:shd w:val="clear" w:color="auto" w:fill="auto"/>
           <w:tblCellMar>
             <w:top w:w="15" w:type="dxa"/>
             <w:left w:w="15" w:type="dxa"/>
@@ -8711,7 +8710,6 @@
             <w:insideH w:val="none" w:color="auto" w:sz="0" w:space="0"/>
             <w:insideV w:val="none" w:color="auto" w:sz="0" w:space="0"/>
           </w:tblBorders>
-          <w:shd w:val="clear" w:color="auto" w:fill="auto"/>
           <w:tblCellMar>
             <w:top w:w="15" w:type="dxa"/>
             <w:left w:w="15" w:type="dxa"/>
@@ -8932,7 +8930,6 @@
             <w:insideH w:val="none" w:color="auto" w:sz="0" w:space="0"/>
             <w:insideV w:val="none" w:color="auto" w:sz="0" w:space="0"/>
           </w:tblBorders>
-          <w:shd w:val="clear" w:color="auto" w:fill="auto"/>
           <w:tblCellMar>
             <w:top w:w="15" w:type="dxa"/>
             <w:left w:w="15" w:type="dxa"/>
@@ -9355,7 +9352,1711 @@
         <w:t>== compares references for objects</w:t>
       </w:r>
     </w:p>
-    <w:bookmarkEnd w:id="0"/>
+    <w:p>
+      <w:pPr>
+        <w:numPr>
+          <w:numId w:val="0"/>
+        </w:numPr>
+        <w:tabs>
+          <w:tab w:val="left" w:pos="420"/>
+        </w:tabs>
+        <w:rPr>
+          <w:rFonts w:hint="default" w:ascii="Calibri" w:hAnsi="Calibri" w:eastAsia="SimSun" w:cs="Calibri"/>
+          <w:sz w:val="24"/>
+          <w:szCs w:val="24"/>
+          <w:lang w:val="en-IN"/>
+        </w:rPr>
+      </w:pPr>
+    </w:p>
+    <w:p>
+      <w:pPr>
+        <w:numPr>
+          <w:ilvl w:val="0"/>
+          <w:numId w:val="1"/>
+        </w:numPr>
+        <w:tabs>
+          <w:tab w:val="left" w:pos="420"/>
+          <w:tab w:val="clear" w:pos="312"/>
+        </w:tabs>
+        <w:ind w:left="0" w:leftChars="0" w:firstLine="0" w:firstLineChars="0"/>
+        <w:rPr>
+          <w:rFonts w:hint="default" w:ascii="Calibri" w:hAnsi="Calibri" w:eastAsia="SimSun" w:cs="Calibri"/>
+          <w:b/>
+          <w:bCs/>
+          <w:sz w:val="24"/>
+          <w:szCs w:val="24"/>
+          <w:lang w:val="en-IN"/>
+        </w:rPr>
+      </w:pPr>
+      <w:r>
+        <w:rPr>
+          <w:rFonts w:hint="default" w:ascii="Calibri" w:hAnsi="Calibri" w:eastAsia="SimSun" w:cs="Calibri"/>
+          <w:b/>
+          <w:bCs/>
+          <w:sz w:val="24"/>
+          <w:szCs w:val="24"/>
+          <w:lang w:val="en-IN"/>
+        </w:rPr>
+        <w:t>What is the t</w:t>
+      </w:r>
+      <w:r>
+        <w:rPr>
+          <w:rFonts w:hint="default" w:ascii="Calibri" w:hAnsi="Calibri" w:eastAsia="SimSun" w:cs="Calibri"/>
+          <w:b/>
+          <w:bCs/>
+          <w:sz w:val="24"/>
+          <w:szCs w:val="24"/>
+        </w:rPr>
+        <w:t>ype Casting in Java</w:t>
+      </w:r>
+      <w:r>
+        <w:rPr>
+          <w:rFonts w:hint="default" w:ascii="Calibri" w:hAnsi="Calibri" w:eastAsia="SimSun" w:cs="Calibri"/>
+          <w:b/>
+          <w:bCs/>
+          <w:sz w:val="24"/>
+          <w:szCs w:val="24"/>
+          <w:lang w:val="en-IN"/>
+        </w:rPr>
+        <w:t>?</w:t>
+      </w:r>
+    </w:p>
+    <w:p>
+      <w:pPr>
+        <w:numPr>
+          <w:numId w:val="0"/>
+        </w:numPr>
+        <w:tabs>
+          <w:tab w:val="left" w:pos="420"/>
+        </w:tabs>
+        <w:ind w:leftChars="0"/>
+        <w:rPr>
+          <w:rFonts w:hint="default" w:ascii="Calibri" w:hAnsi="Calibri" w:eastAsia="SimSun" w:cs="Calibri"/>
+          <w:sz w:val="24"/>
+          <w:szCs w:val="24"/>
+          <w:lang w:val="en-IN"/>
+        </w:rPr>
+      </w:pPr>
+      <w:r>
+        <w:rPr>
+          <w:rFonts w:hint="default" w:ascii="Calibri" w:hAnsi="Calibri" w:eastAsia="SimSun" w:cs="Calibri"/>
+          <w:sz w:val="24"/>
+          <w:szCs w:val="24"/>
+          <w:lang w:val="en-IN"/>
+        </w:rPr>
+        <w:t>Type casting means converting one data type into another.</w:t>
+      </w:r>
+    </w:p>
+    <w:p>
+      <w:pPr>
+        <w:numPr>
+          <w:numId w:val="0"/>
+        </w:numPr>
+        <w:tabs>
+          <w:tab w:val="left" w:pos="420"/>
+        </w:tabs>
+        <w:ind w:leftChars="0"/>
+        <w:rPr>
+          <w:rFonts w:hint="default" w:ascii="Calibri" w:hAnsi="Calibri" w:eastAsia="SimSun" w:cs="Calibri"/>
+          <w:sz w:val="24"/>
+          <w:szCs w:val="24"/>
+          <w:lang w:val="en-IN"/>
+        </w:rPr>
+      </w:pPr>
+    </w:p>
+    <w:p>
+      <w:pPr>
+        <w:numPr>
+          <w:numId w:val="0"/>
+        </w:numPr>
+        <w:tabs>
+          <w:tab w:val="left" w:pos="420"/>
+        </w:tabs>
+        <w:ind w:leftChars="0"/>
+        <w:rPr>
+          <w:rFonts w:hint="default" w:ascii="Calibri" w:hAnsi="Calibri" w:eastAsia="SimSun" w:cs="Calibri"/>
+          <w:sz w:val="24"/>
+          <w:szCs w:val="24"/>
+          <w:lang w:val="en-IN"/>
+        </w:rPr>
+      </w:pPr>
+      <w:r>
+        <w:rPr>
+          <w:rFonts w:hint="default" w:ascii="Calibri" w:hAnsi="Calibri" w:eastAsia="SimSun" w:cs="Calibri"/>
+          <w:sz w:val="24"/>
+          <w:szCs w:val="24"/>
+          <w:lang w:val="en-IN"/>
+        </w:rPr>
+        <w:t>int → double</w:t>
+      </w:r>
+    </w:p>
+    <w:p>
+      <w:pPr>
+        <w:numPr>
+          <w:numId w:val="0"/>
+        </w:numPr>
+        <w:tabs>
+          <w:tab w:val="left" w:pos="420"/>
+        </w:tabs>
+        <w:ind w:leftChars="0"/>
+        <w:rPr>
+          <w:rFonts w:hint="default" w:ascii="Calibri" w:hAnsi="Calibri" w:eastAsia="SimSun" w:cs="Calibri"/>
+          <w:sz w:val="24"/>
+          <w:szCs w:val="24"/>
+          <w:lang w:val="en-IN"/>
+        </w:rPr>
+      </w:pPr>
+      <w:r>
+        <w:rPr>
+          <w:rFonts w:hint="default" w:ascii="Calibri" w:hAnsi="Calibri" w:eastAsia="SimSun" w:cs="Calibri"/>
+          <w:sz w:val="24"/>
+          <w:szCs w:val="24"/>
+          <w:lang w:val="en-IN"/>
+        </w:rPr>
+        <w:t>double → int</w:t>
+      </w:r>
+    </w:p>
+    <w:p>
+      <w:pPr>
+        <w:numPr>
+          <w:numId w:val="0"/>
+        </w:numPr>
+        <w:tabs>
+          <w:tab w:val="left" w:pos="420"/>
+        </w:tabs>
+        <w:ind w:leftChars="0"/>
+        <w:rPr>
+          <w:rFonts w:hint="default" w:ascii="Calibri" w:hAnsi="Calibri" w:eastAsia="SimSun" w:cs="Calibri"/>
+          <w:sz w:val="24"/>
+          <w:szCs w:val="24"/>
+          <w:lang w:val="en-IN"/>
+        </w:rPr>
+      </w:pPr>
+    </w:p>
+    <w:p>
+      <w:pPr>
+        <w:numPr>
+          <w:ilvl w:val="0"/>
+          <w:numId w:val="15"/>
+        </w:numPr>
+        <w:ind w:left="420" w:leftChars="0" w:hanging="420" w:firstLineChars="0"/>
+        <w:rPr>
+          <w:rFonts w:hint="default" w:ascii="Calibri" w:hAnsi="Calibri" w:eastAsia="SimSun" w:cs="Calibri"/>
+          <w:sz w:val="24"/>
+          <w:szCs w:val="24"/>
+          <w:lang w:val="en-IN"/>
+        </w:rPr>
+      </w:pPr>
+      <w:r>
+        <w:rPr>
+          <w:rFonts w:hint="default" w:ascii="Calibri" w:hAnsi="Calibri" w:eastAsia="SimSun" w:cs="Calibri"/>
+          <w:sz w:val="24"/>
+          <w:szCs w:val="24"/>
+          <w:lang w:val="en-IN"/>
+        </w:rPr>
+        <w:t>Widening Casting (Implicit / Automatic)</w:t>
+      </w:r>
+    </w:p>
+    <w:p>
+      <w:pPr>
+        <w:numPr>
+          <w:numId w:val="0"/>
+        </w:numPr>
+        <w:tabs>
+          <w:tab w:val="left" w:pos="420"/>
+        </w:tabs>
+        <w:ind w:leftChars="0"/>
+        <w:rPr>
+          <w:rFonts w:hint="default" w:ascii="Calibri" w:hAnsi="Calibri" w:eastAsia="SimSun" w:cs="Calibri"/>
+          <w:sz w:val="24"/>
+          <w:szCs w:val="24"/>
+          <w:lang w:val="en-IN"/>
+        </w:rPr>
+      </w:pPr>
+    </w:p>
+    <w:p>
+      <w:pPr>
+        <w:numPr>
+          <w:numId w:val="0"/>
+        </w:numPr>
+        <w:tabs>
+          <w:tab w:val="left" w:pos="420"/>
+        </w:tabs>
+        <w:ind w:leftChars="0"/>
+        <w:rPr>
+          <w:rFonts w:hint="default" w:ascii="Calibri" w:hAnsi="Calibri" w:eastAsia="SimSun" w:cs="Calibri"/>
+          <w:sz w:val="24"/>
+          <w:szCs w:val="24"/>
+          <w:lang w:val="en-IN"/>
+        </w:rPr>
+      </w:pPr>
+      <w:r>
+        <w:rPr>
+          <w:rFonts w:hint="default" w:ascii="Calibri" w:hAnsi="Calibri" w:eastAsia="SimSun" w:cs="Calibri"/>
+          <w:sz w:val="24"/>
+          <w:szCs w:val="24"/>
+          <w:lang w:val="en-IN"/>
+        </w:rPr>
+        <w:t>Small type → Larger type</w:t>
+      </w:r>
+    </w:p>
+    <w:p>
+      <w:pPr>
+        <w:numPr>
+          <w:numId w:val="0"/>
+        </w:numPr>
+        <w:tabs>
+          <w:tab w:val="left" w:pos="420"/>
+        </w:tabs>
+        <w:ind w:leftChars="0"/>
+        <w:rPr>
+          <w:rFonts w:hint="default" w:ascii="Calibri" w:hAnsi="Calibri" w:eastAsia="SimSun" w:cs="Calibri"/>
+          <w:sz w:val="24"/>
+          <w:szCs w:val="24"/>
+          <w:lang w:val="en-IN"/>
+        </w:rPr>
+      </w:pPr>
+      <w:r>
+        <w:rPr>
+          <w:rFonts w:hint="default" w:ascii="Calibri" w:hAnsi="Calibri" w:eastAsia="SimSun" w:cs="Calibri"/>
+          <w:sz w:val="24"/>
+          <w:szCs w:val="24"/>
+          <w:lang w:val="en-IN"/>
+        </w:rPr>
+        <w:t>Done automatically by Java</w:t>
+      </w:r>
+    </w:p>
+    <w:p>
+      <w:pPr>
+        <w:numPr>
+          <w:numId w:val="0"/>
+        </w:numPr>
+        <w:tabs>
+          <w:tab w:val="left" w:pos="420"/>
+        </w:tabs>
+        <w:ind w:leftChars="0"/>
+        <w:rPr>
+          <w:rFonts w:hint="default" w:ascii="Calibri" w:hAnsi="Calibri" w:eastAsia="SimSun" w:cs="Calibri"/>
+          <w:sz w:val="24"/>
+          <w:szCs w:val="24"/>
+          <w:lang w:val="en-IN"/>
+        </w:rPr>
+      </w:pPr>
+      <w:r>
+        <w:rPr>
+          <w:rFonts w:hint="default" w:ascii="Calibri" w:hAnsi="Calibri" w:eastAsia="SimSun" w:cs="Calibri"/>
+          <w:sz w:val="24"/>
+          <w:szCs w:val="24"/>
+          <w:lang w:val="en-IN"/>
+        </w:rPr>
+        <w:t>No data loss</w:t>
+      </w:r>
+    </w:p>
+    <w:p>
+      <w:pPr>
+        <w:numPr>
+          <w:numId w:val="0"/>
+        </w:numPr>
+        <w:tabs>
+          <w:tab w:val="left" w:pos="420"/>
+        </w:tabs>
+        <w:ind w:leftChars="0"/>
+        <w:rPr>
+          <w:rFonts w:hint="default" w:ascii="Calibri" w:hAnsi="Calibri" w:eastAsia="SimSun" w:cs="Calibri"/>
+          <w:sz w:val="24"/>
+          <w:szCs w:val="24"/>
+          <w:lang w:val="en-IN"/>
+        </w:rPr>
+      </w:pPr>
+    </w:p>
+    <w:p>
+      <w:pPr>
+        <w:numPr>
+          <w:numId w:val="0"/>
+        </w:numPr>
+        <w:tabs>
+          <w:tab w:val="left" w:pos="420"/>
+        </w:tabs>
+        <w:ind w:leftChars="0"/>
+        <w:rPr>
+          <w:rFonts w:hint="default" w:ascii="Calibri" w:hAnsi="Calibri" w:eastAsia="SimSun" w:cs="Calibri"/>
+          <w:sz w:val="24"/>
+          <w:szCs w:val="24"/>
+          <w:lang w:val="en-IN"/>
+        </w:rPr>
+      </w:pPr>
+      <w:r>
+        <w:rPr>
+          <w:rFonts w:hint="default" w:ascii="Calibri" w:hAnsi="Calibri" w:eastAsia="SimSun" w:cs="Calibri"/>
+          <w:sz w:val="24"/>
+          <w:szCs w:val="24"/>
+          <w:lang w:val="en-IN"/>
+        </w:rPr>
+        <w:t>Order:</w:t>
+      </w:r>
+    </w:p>
+    <w:p>
+      <w:pPr>
+        <w:numPr>
+          <w:numId w:val="0"/>
+        </w:numPr>
+        <w:tabs>
+          <w:tab w:val="left" w:pos="420"/>
+        </w:tabs>
+        <w:ind w:leftChars="0"/>
+        <w:rPr>
+          <w:rFonts w:hint="default" w:ascii="Calibri" w:hAnsi="Calibri" w:eastAsia="SimSun" w:cs="Calibri"/>
+          <w:sz w:val="24"/>
+          <w:szCs w:val="24"/>
+          <w:lang w:val="en-IN"/>
+        </w:rPr>
+      </w:pPr>
+      <w:r>
+        <w:rPr>
+          <w:rFonts w:hint="default" w:ascii="Calibri" w:hAnsi="Calibri" w:eastAsia="SimSun" w:cs="Calibri"/>
+          <w:sz w:val="24"/>
+          <w:szCs w:val="24"/>
+          <w:lang w:val="en-IN"/>
+        </w:rPr>
+        <w:t>byte → short → int → long → float → double</w:t>
+      </w:r>
+    </w:p>
+    <w:p>
+      <w:pPr>
+        <w:numPr>
+          <w:numId w:val="0"/>
+        </w:numPr>
+        <w:tabs>
+          <w:tab w:val="left" w:pos="420"/>
+        </w:tabs>
+        <w:ind w:leftChars="0"/>
+        <w:rPr>
+          <w:rFonts w:hint="default" w:ascii="Calibri" w:hAnsi="Calibri" w:eastAsia="SimSun" w:cs="Calibri"/>
+          <w:sz w:val="24"/>
+          <w:szCs w:val="24"/>
+          <w:lang w:val="en-IN"/>
+        </w:rPr>
+      </w:pPr>
+      <w:r>
+        <w:rPr>
+          <w:rFonts w:hint="default" w:ascii="Calibri" w:hAnsi="Calibri" w:eastAsia="SimSun" w:cs="Calibri"/>
+          <w:sz w:val="24"/>
+          <w:szCs w:val="24"/>
+          <w:lang w:val="en-IN"/>
+        </w:rPr>
+        <w:t>Example:</w:t>
+      </w:r>
+    </w:p>
+    <w:p>
+      <w:pPr>
+        <w:numPr>
+          <w:numId w:val="0"/>
+        </w:numPr>
+        <w:tabs>
+          <w:tab w:val="left" w:pos="420"/>
+        </w:tabs>
+        <w:ind w:leftChars="0"/>
+        <w:rPr>
+          <w:rFonts w:hint="default" w:ascii="Calibri" w:hAnsi="Calibri" w:eastAsia="SimSun" w:cs="Calibri"/>
+          <w:sz w:val="24"/>
+          <w:szCs w:val="24"/>
+          <w:lang w:val="en-IN"/>
+        </w:rPr>
+      </w:pPr>
+      <w:r>
+        <w:rPr>
+          <w:rFonts w:hint="default" w:ascii="Calibri" w:hAnsi="Calibri" w:eastAsia="SimSun" w:cs="Calibri"/>
+          <w:sz w:val="24"/>
+          <w:szCs w:val="24"/>
+          <w:lang w:val="en-IN"/>
+        </w:rPr>
+        <w:t>public class Main {</w:t>
+      </w:r>
+    </w:p>
+    <w:p>
+      <w:pPr>
+        <w:numPr>
+          <w:numId w:val="0"/>
+        </w:numPr>
+        <w:tabs>
+          <w:tab w:val="left" w:pos="420"/>
+        </w:tabs>
+        <w:ind w:leftChars="0"/>
+        <w:rPr>
+          <w:rFonts w:hint="default" w:ascii="Calibri" w:hAnsi="Calibri" w:eastAsia="SimSun" w:cs="Calibri"/>
+          <w:sz w:val="24"/>
+          <w:szCs w:val="24"/>
+          <w:lang w:val="en-IN"/>
+        </w:rPr>
+      </w:pPr>
+      <w:r>
+        <w:rPr>
+          <w:rFonts w:hint="default" w:ascii="Calibri" w:hAnsi="Calibri" w:eastAsia="SimSun" w:cs="Calibri"/>
+          <w:sz w:val="24"/>
+          <w:szCs w:val="24"/>
+          <w:lang w:val="en-IN"/>
+        </w:rPr>
+        <w:t xml:space="preserve">    public static void main(String[] args) {</w:t>
+      </w:r>
+    </w:p>
+    <w:p>
+      <w:pPr>
+        <w:numPr>
+          <w:numId w:val="0"/>
+        </w:numPr>
+        <w:tabs>
+          <w:tab w:val="left" w:pos="420"/>
+        </w:tabs>
+        <w:ind w:leftChars="0"/>
+        <w:rPr>
+          <w:rFonts w:hint="default" w:ascii="Calibri" w:hAnsi="Calibri" w:eastAsia="SimSun" w:cs="Calibri"/>
+          <w:sz w:val="24"/>
+          <w:szCs w:val="24"/>
+          <w:lang w:val="en-IN"/>
+        </w:rPr>
+      </w:pPr>
+      <w:r>
+        <w:rPr>
+          <w:rFonts w:hint="default" w:ascii="Calibri" w:hAnsi="Calibri" w:eastAsia="SimSun" w:cs="Calibri"/>
+          <w:sz w:val="24"/>
+          <w:szCs w:val="24"/>
+          <w:lang w:val="en-IN"/>
+        </w:rPr>
+        <w:t xml:space="preserve">        int a = 10;</w:t>
+      </w:r>
+    </w:p>
+    <w:p>
+      <w:pPr>
+        <w:numPr>
+          <w:numId w:val="0"/>
+        </w:numPr>
+        <w:tabs>
+          <w:tab w:val="left" w:pos="420"/>
+        </w:tabs>
+        <w:ind w:leftChars="0"/>
+        <w:rPr>
+          <w:rFonts w:hint="default" w:ascii="Calibri" w:hAnsi="Calibri" w:eastAsia="SimSun" w:cs="Calibri"/>
+          <w:sz w:val="24"/>
+          <w:szCs w:val="24"/>
+          <w:lang w:val="en-IN"/>
+        </w:rPr>
+      </w:pPr>
+      <w:r>
+        <w:rPr>
+          <w:rFonts w:hint="default" w:ascii="Calibri" w:hAnsi="Calibri" w:eastAsia="SimSun" w:cs="Calibri"/>
+          <w:sz w:val="24"/>
+          <w:szCs w:val="24"/>
+          <w:lang w:val="en-IN"/>
+        </w:rPr>
+        <w:t xml:space="preserve">        double d = a;   // implicit casting</w:t>
+      </w:r>
+    </w:p>
+    <w:p>
+      <w:pPr>
+        <w:numPr>
+          <w:numId w:val="0"/>
+        </w:numPr>
+        <w:tabs>
+          <w:tab w:val="left" w:pos="420"/>
+        </w:tabs>
+        <w:ind w:leftChars="0"/>
+        <w:rPr>
+          <w:rFonts w:hint="default" w:ascii="Calibri" w:hAnsi="Calibri" w:eastAsia="SimSun" w:cs="Calibri"/>
+          <w:sz w:val="24"/>
+          <w:szCs w:val="24"/>
+          <w:lang w:val="en-IN"/>
+        </w:rPr>
+      </w:pPr>
+    </w:p>
+    <w:p>
+      <w:pPr>
+        <w:numPr>
+          <w:numId w:val="0"/>
+        </w:numPr>
+        <w:tabs>
+          <w:tab w:val="left" w:pos="420"/>
+        </w:tabs>
+        <w:ind w:leftChars="0"/>
+        <w:rPr>
+          <w:rFonts w:hint="default" w:ascii="Calibri" w:hAnsi="Calibri" w:eastAsia="SimSun" w:cs="Calibri"/>
+          <w:sz w:val="24"/>
+          <w:szCs w:val="24"/>
+          <w:lang w:val="en-IN"/>
+        </w:rPr>
+      </w:pPr>
+    </w:p>
+    <w:p>
+      <w:pPr>
+        <w:numPr>
+          <w:numId w:val="0"/>
+        </w:numPr>
+        <w:tabs>
+          <w:tab w:val="left" w:pos="420"/>
+        </w:tabs>
+        <w:ind w:leftChars="0"/>
+        <w:rPr>
+          <w:rFonts w:hint="default" w:ascii="Calibri" w:hAnsi="Calibri" w:eastAsia="SimSun" w:cs="Calibri"/>
+          <w:sz w:val="24"/>
+          <w:szCs w:val="24"/>
+          <w:lang w:val="en-IN"/>
+        </w:rPr>
+      </w:pPr>
+      <w:r>
+        <w:rPr>
+          <w:rFonts w:hint="default" w:ascii="Calibri" w:hAnsi="Calibri" w:eastAsia="SimSun" w:cs="Calibri"/>
+          <w:sz w:val="24"/>
+          <w:szCs w:val="24"/>
+          <w:lang w:val="en-IN"/>
+        </w:rPr>
+        <w:t xml:space="preserve">        System.out.println(d);  // 10.0</w:t>
+      </w:r>
+    </w:p>
+    <w:p>
+      <w:pPr>
+        <w:numPr>
+          <w:numId w:val="0"/>
+        </w:numPr>
+        <w:tabs>
+          <w:tab w:val="left" w:pos="420"/>
+        </w:tabs>
+        <w:ind w:leftChars="0"/>
+        <w:rPr>
+          <w:rFonts w:hint="default" w:ascii="Calibri" w:hAnsi="Calibri" w:eastAsia="SimSun" w:cs="Calibri"/>
+          <w:sz w:val="24"/>
+          <w:szCs w:val="24"/>
+          <w:lang w:val="en-IN"/>
+        </w:rPr>
+      </w:pPr>
+      <w:r>
+        <w:rPr>
+          <w:rFonts w:hint="default" w:ascii="Calibri" w:hAnsi="Calibri" w:eastAsia="SimSun" w:cs="Calibri"/>
+          <w:sz w:val="24"/>
+          <w:szCs w:val="24"/>
+          <w:lang w:val="en-IN"/>
+        </w:rPr>
+        <w:t xml:space="preserve">    }</w:t>
+      </w:r>
+    </w:p>
+    <w:p>
+      <w:pPr>
+        <w:numPr>
+          <w:numId w:val="0"/>
+        </w:numPr>
+        <w:tabs>
+          <w:tab w:val="left" w:pos="420"/>
+        </w:tabs>
+        <w:ind w:leftChars="0"/>
+        <w:rPr>
+          <w:rFonts w:hint="default" w:ascii="Calibri" w:hAnsi="Calibri" w:eastAsia="SimSun" w:cs="Calibri"/>
+          <w:sz w:val="24"/>
+          <w:szCs w:val="24"/>
+          <w:lang w:val="en-IN"/>
+        </w:rPr>
+      </w:pPr>
+      <w:r>
+        <w:rPr>
+          <w:rFonts w:hint="default" w:ascii="Calibri" w:hAnsi="Calibri" w:eastAsia="SimSun" w:cs="Calibri"/>
+          <w:sz w:val="24"/>
+          <w:szCs w:val="24"/>
+          <w:lang w:val="en-IN"/>
+        </w:rPr>
+        <w:t>}</w:t>
+      </w:r>
+    </w:p>
+    <w:p>
+      <w:pPr>
+        <w:numPr>
+          <w:numId w:val="0"/>
+        </w:numPr>
+        <w:tabs>
+          <w:tab w:val="left" w:pos="420"/>
+        </w:tabs>
+        <w:ind w:leftChars="0"/>
+        <w:rPr>
+          <w:rFonts w:hint="default" w:ascii="Calibri" w:hAnsi="Calibri" w:eastAsia="SimSun" w:cs="Calibri"/>
+          <w:sz w:val="24"/>
+          <w:szCs w:val="24"/>
+          <w:lang w:val="en-IN"/>
+        </w:rPr>
+      </w:pPr>
+      <w:r>
+        <w:rPr>
+          <w:rFonts w:hint="default" w:ascii="Calibri" w:hAnsi="Calibri" w:eastAsia="SimSun" w:cs="Calibri"/>
+          <w:sz w:val="24"/>
+          <w:szCs w:val="24"/>
+          <w:lang w:val="en-IN"/>
+        </w:rPr>
+        <w:t>Here int is converted to double automatically.</w:t>
+      </w:r>
+    </w:p>
+    <w:p>
+      <w:pPr>
+        <w:numPr>
+          <w:numId w:val="0"/>
+        </w:numPr>
+        <w:tabs>
+          <w:tab w:val="left" w:pos="420"/>
+        </w:tabs>
+        <w:ind w:leftChars="0"/>
+        <w:rPr>
+          <w:rFonts w:hint="default" w:ascii="Calibri" w:hAnsi="Calibri" w:eastAsia="SimSun" w:cs="Calibri"/>
+          <w:sz w:val="24"/>
+          <w:szCs w:val="24"/>
+          <w:lang w:val="en-IN"/>
+        </w:rPr>
+      </w:pPr>
+    </w:p>
+    <w:p>
+      <w:pPr>
+        <w:numPr>
+          <w:ilvl w:val="0"/>
+          <w:numId w:val="15"/>
+        </w:numPr>
+        <w:ind w:left="420" w:leftChars="0" w:hanging="420" w:firstLineChars="0"/>
+        <w:rPr>
+          <w:rFonts w:hint="default" w:ascii="Calibri" w:hAnsi="Calibri" w:eastAsia="SimSun" w:cs="Calibri"/>
+          <w:sz w:val="24"/>
+          <w:szCs w:val="24"/>
+          <w:lang w:val="en-IN"/>
+        </w:rPr>
+      </w:pPr>
+      <w:r>
+        <w:rPr>
+          <w:rFonts w:hint="default" w:ascii="Calibri" w:hAnsi="Calibri" w:eastAsia="SimSun" w:cs="Calibri"/>
+          <w:sz w:val="24"/>
+          <w:szCs w:val="24"/>
+          <w:lang w:val="en-IN"/>
+        </w:rPr>
+        <w:t>Narrowing Casting (Explicit / Manual)</w:t>
+      </w:r>
+    </w:p>
+    <w:p>
+      <w:pPr>
+        <w:numPr>
+          <w:numId w:val="0"/>
+        </w:numPr>
+        <w:tabs>
+          <w:tab w:val="left" w:pos="420"/>
+        </w:tabs>
+        <w:ind w:leftChars="0"/>
+        <w:rPr>
+          <w:rFonts w:hint="default" w:ascii="Calibri" w:hAnsi="Calibri" w:eastAsia="SimSun" w:cs="Calibri"/>
+          <w:sz w:val="24"/>
+          <w:szCs w:val="24"/>
+          <w:lang w:val="en-IN"/>
+        </w:rPr>
+      </w:pPr>
+    </w:p>
+    <w:p>
+      <w:pPr>
+        <w:numPr>
+          <w:numId w:val="0"/>
+        </w:numPr>
+        <w:tabs>
+          <w:tab w:val="left" w:pos="420"/>
+        </w:tabs>
+        <w:ind w:leftChars="0"/>
+        <w:rPr>
+          <w:rFonts w:hint="default" w:ascii="Calibri" w:hAnsi="Calibri" w:eastAsia="SimSun" w:cs="Calibri"/>
+          <w:sz w:val="24"/>
+          <w:szCs w:val="24"/>
+          <w:lang w:val="en-IN"/>
+        </w:rPr>
+      </w:pPr>
+      <w:r>
+        <w:rPr>
+          <w:rFonts w:hint="default" w:ascii="Calibri" w:hAnsi="Calibri" w:eastAsia="SimSun" w:cs="Calibri"/>
+          <w:sz w:val="24"/>
+          <w:szCs w:val="24"/>
+          <w:lang w:val="en-IN"/>
+        </w:rPr>
+        <w:t>Larger type → Smaller type</w:t>
+      </w:r>
+    </w:p>
+    <w:p>
+      <w:pPr>
+        <w:numPr>
+          <w:numId w:val="0"/>
+        </w:numPr>
+        <w:tabs>
+          <w:tab w:val="left" w:pos="420"/>
+        </w:tabs>
+        <w:ind w:leftChars="0"/>
+        <w:rPr>
+          <w:rFonts w:hint="default" w:ascii="Calibri" w:hAnsi="Calibri" w:eastAsia="SimSun" w:cs="Calibri"/>
+          <w:sz w:val="24"/>
+          <w:szCs w:val="24"/>
+          <w:lang w:val="en-IN"/>
+        </w:rPr>
+      </w:pPr>
+      <w:r>
+        <w:rPr>
+          <w:rFonts w:hint="default" w:ascii="Calibri" w:hAnsi="Calibri" w:eastAsia="SimSun" w:cs="Calibri"/>
+          <w:sz w:val="24"/>
+          <w:szCs w:val="24"/>
+          <w:lang w:val="en-IN"/>
+        </w:rPr>
+        <w:t>Must be done manually using (type)</w:t>
+      </w:r>
+    </w:p>
+    <w:p>
+      <w:pPr>
+        <w:numPr>
+          <w:numId w:val="0"/>
+        </w:numPr>
+        <w:tabs>
+          <w:tab w:val="left" w:pos="420"/>
+        </w:tabs>
+        <w:ind w:leftChars="0"/>
+        <w:rPr>
+          <w:rFonts w:hint="default" w:ascii="Calibri" w:hAnsi="Calibri" w:eastAsia="SimSun" w:cs="Calibri"/>
+          <w:sz w:val="24"/>
+          <w:szCs w:val="24"/>
+          <w:lang w:val="en-IN"/>
+        </w:rPr>
+      </w:pPr>
+      <w:r>
+        <w:rPr>
+          <w:rFonts w:hint="default" w:ascii="Calibri" w:hAnsi="Calibri" w:eastAsia="SimSun" w:cs="Calibri"/>
+          <w:sz w:val="24"/>
+          <w:szCs w:val="24"/>
+          <w:lang w:val="en-IN"/>
+        </w:rPr>
+        <w:t>Can cause data loss</w:t>
+      </w:r>
+    </w:p>
+    <w:p>
+      <w:pPr>
+        <w:numPr>
+          <w:numId w:val="0"/>
+        </w:numPr>
+        <w:tabs>
+          <w:tab w:val="left" w:pos="420"/>
+        </w:tabs>
+        <w:ind w:leftChars="0"/>
+        <w:rPr>
+          <w:rFonts w:hint="default" w:ascii="Calibri" w:hAnsi="Calibri" w:eastAsia="SimSun" w:cs="Calibri"/>
+          <w:sz w:val="24"/>
+          <w:szCs w:val="24"/>
+          <w:lang w:val="en-IN"/>
+        </w:rPr>
+      </w:pPr>
+    </w:p>
+    <w:p>
+      <w:pPr>
+        <w:numPr>
+          <w:numId w:val="0"/>
+        </w:numPr>
+        <w:tabs>
+          <w:tab w:val="left" w:pos="420"/>
+        </w:tabs>
+        <w:ind w:leftChars="0"/>
+        <w:rPr>
+          <w:rFonts w:hint="default" w:ascii="Calibri" w:hAnsi="Calibri" w:eastAsia="SimSun" w:cs="Calibri"/>
+          <w:sz w:val="24"/>
+          <w:szCs w:val="24"/>
+          <w:lang w:val="en-IN"/>
+        </w:rPr>
+      </w:pPr>
+      <w:r>
+        <w:rPr>
+          <w:rFonts w:hint="default" w:ascii="Calibri" w:hAnsi="Calibri" w:eastAsia="SimSun" w:cs="Calibri"/>
+          <w:sz w:val="24"/>
+          <w:szCs w:val="24"/>
+          <w:lang w:val="en-IN"/>
+        </w:rPr>
+        <w:t>Example:</w:t>
+      </w:r>
+    </w:p>
+    <w:p>
+      <w:pPr>
+        <w:numPr>
+          <w:numId w:val="0"/>
+        </w:numPr>
+        <w:tabs>
+          <w:tab w:val="left" w:pos="420"/>
+        </w:tabs>
+        <w:ind w:leftChars="0"/>
+        <w:rPr>
+          <w:rFonts w:hint="default" w:ascii="Calibri" w:hAnsi="Calibri" w:eastAsia="SimSun" w:cs="Calibri"/>
+          <w:sz w:val="24"/>
+          <w:szCs w:val="24"/>
+          <w:lang w:val="en-IN"/>
+        </w:rPr>
+      </w:pPr>
+      <w:r>
+        <w:rPr>
+          <w:rFonts w:hint="default" w:ascii="Calibri" w:hAnsi="Calibri" w:eastAsia="SimSun" w:cs="Calibri"/>
+          <w:sz w:val="24"/>
+          <w:szCs w:val="24"/>
+          <w:lang w:val="en-IN"/>
+        </w:rPr>
+        <w:t>public class Main {</w:t>
+      </w:r>
+    </w:p>
+    <w:p>
+      <w:pPr>
+        <w:numPr>
+          <w:numId w:val="0"/>
+        </w:numPr>
+        <w:tabs>
+          <w:tab w:val="left" w:pos="420"/>
+        </w:tabs>
+        <w:ind w:leftChars="0"/>
+        <w:rPr>
+          <w:rFonts w:hint="default" w:ascii="Calibri" w:hAnsi="Calibri" w:eastAsia="SimSun" w:cs="Calibri"/>
+          <w:sz w:val="24"/>
+          <w:szCs w:val="24"/>
+          <w:lang w:val="en-IN"/>
+        </w:rPr>
+      </w:pPr>
+      <w:r>
+        <w:rPr>
+          <w:rFonts w:hint="default" w:ascii="Calibri" w:hAnsi="Calibri" w:eastAsia="SimSun" w:cs="Calibri"/>
+          <w:sz w:val="24"/>
+          <w:szCs w:val="24"/>
+          <w:lang w:val="en-IN"/>
+        </w:rPr>
+        <w:t xml:space="preserve">    public static void main(String[] args) {</w:t>
+      </w:r>
+    </w:p>
+    <w:p>
+      <w:pPr>
+        <w:numPr>
+          <w:numId w:val="0"/>
+        </w:numPr>
+        <w:tabs>
+          <w:tab w:val="left" w:pos="420"/>
+        </w:tabs>
+        <w:ind w:leftChars="0"/>
+        <w:rPr>
+          <w:rFonts w:hint="default" w:ascii="Calibri" w:hAnsi="Calibri" w:eastAsia="SimSun" w:cs="Calibri"/>
+          <w:sz w:val="24"/>
+          <w:szCs w:val="24"/>
+          <w:lang w:val="en-IN"/>
+        </w:rPr>
+      </w:pPr>
+      <w:r>
+        <w:rPr>
+          <w:rFonts w:hint="default" w:ascii="Calibri" w:hAnsi="Calibri" w:eastAsia="SimSun" w:cs="Calibri"/>
+          <w:sz w:val="24"/>
+          <w:szCs w:val="24"/>
+          <w:lang w:val="en-IN"/>
+        </w:rPr>
+        <w:t xml:space="preserve">        double d = 10.75;</w:t>
+      </w:r>
+    </w:p>
+    <w:p>
+      <w:pPr>
+        <w:numPr>
+          <w:numId w:val="0"/>
+        </w:numPr>
+        <w:tabs>
+          <w:tab w:val="left" w:pos="420"/>
+        </w:tabs>
+        <w:ind w:leftChars="0"/>
+        <w:rPr>
+          <w:rFonts w:hint="default" w:ascii="Calibri" w:hAnsi="Calibri" w:eastAsia="SimSun" w:cs="Calibri"/>
+          <w:sz w:val="24"/>
+          <w:szCs w:val="24"/>
+          <w:lang w:val="en-IN"/>
+        </w:rPr>
+      </w:pPr>
+      <w:r>
+        <w:rPr>
+          <w:rFonts w:hint="default" w:ascii="Calibri" w:hAnsi="Calibri" w:eastAsia="SimSun" w:cs="Calibri"/>
+          <w:sz w:val="24"/>
+          <w:szCs w:val="24"/>
+          <w:lang w:val="en-IN"/>
+        </w:rPr>
+        <w:t xml:space="preserve">        int a = (int) d;   // explicit casting</w:t>
+      </w:r>
+    </w:p>
+    <w:p>
+      <w:pPr>
+        <w:numPr>
+          <w:numId w:val="0"/>
+        </w:numPr>
+        <w:tabs>
+          <w:tab w:val="left" w:pos="420"/>
+        </w:tabs>
+        <w:ind w:leftChars="0"/>
+        <w:rPr>
+          <w:rFonts w:hint="default" w:ascii="Calibri" w:hAnsi="Calibri" w:eastAsia="SimSun" w:cs="Calibri"/>
+          <w:sz w:val="24"/>
+          <w:szCs w:val="24"/>
+          <w:lang w:val="en-IN"/>
+        </w:rPr>
+      </w:pPr>
+    </w:p>
+    <w:p>
+      <w:pPr>
+        <w:numPr>
+          <w:numId w:val="0"/>
+        </w:numPr>
+        <w:tabs>
+          <w:tab w:val="left" w:pos="420"/>
+        </w:tabs>
+        <w:ind w:leftChars="0"/>
+        <w:rPr>
+          <w:rFonts w:hint="default" w:ascii="Calibri" w:hAnsi="Calibri" w:eastAsia="SimSun" w:cs="Calibri"/>
+          <w:sz w:val="24"/>
+          <w:szCs w:val="24"/>
+          <w:lang w:val="en-IN"/>
+        </w:rPr>
+      </w:pPr>
+    </w:p>
+    <w:p>
+      <w:pPr>
+        <w:numPr>
+          <w:numId w:val="0"/>
+        </w:numPr>
+        <w:tabs>
+          <w:tab w:val="left" w:pos="420"/>
+        </w:tabs>
+        <w:ind w:leftChars="0"/>
+        <w:rPr>
+          <w:rFonts w:hint="default" w:ascii="Calibri" w:hAnsi="Calibri" w:eastAsia="SimSun" w:cs="Calibri"/>
+          <w:sz w:val="24"/>
+          <w:szCs w:val="24"/>
+          <w:lang w:val="en-IN"/>
+        </w:rPr>
+      </w:pPr>
+      <w:r>
+        <w:rPr>
+          <w:rFonts w:hint="default" w:ascii="Calibri" w:hAnsi="Calibri" w:eastAsia="SimSun" w:cs="Calibri"/>
+          <w:sz w:val="24"/>
+          <w:szCs w:val="24"/>
+          <w:lang w:val="en-IN"/>
+        </w:rPr>
+        <w:t xml:space="preserve">        System.out.println(a);  // 10</w:t>
+      </w:r>
+    </w:p>
+    <w:p>
+      <w:pPr>
+        <w:numPr>
+          <w:numId w:val="0"/>
+        </w:numPr>
+        <w:tabs>
+          <w:tab w:val="left" w:pos="420"/>
+        </w:tabs>
+        <w:ind w:leftChars="0"/>
+        <w:rPr>
+          <w:rFonts w:hint="default" w:ascii="Calibri" w:hAnsi="Calibri" w:eastAsia="SimSun" w:cs="Calibri"/>
+          <w:sz w:val="24"/>
+          <w:szCs w:val="24"/>
+          <w:lang w:val="en-IN"/>
+        </w:rPr>
+      </w:pPr>
+      <w:r>
+        <w:rPr>
+          <w:rFonts w:hint="default" w:ascii="Calibri" w:hAnsi="Calibri" w:eastAsia="SimSun" w:cs="Calibri"/>
+          <w:sz w:val="24"/>
+          <w:szCs w:val="24"/>
+          <w:lang w:val="en-IN"/>
+        </w:rPr>
+        <w:t xml:space="preserve">    }</w:t>
+      </w:r>
+    </w:p>
+    <w:p>
+      <w:pPr>
+        <w:numPr>
+          <w:numId w:val="0"/>
+        </w:numPr>
+        <w:tabs>
+          <w:tab w:val="left" w:pos="420"/>
+        </w:tabs>
+        <w:ind w:leftChars="0"/>
+        <w:rPr>
+          <w:rFonts w:hint="default" w:ascii="Calibri" w:hAnsi="Calibri" w:eastAsia="SimSun" w:cs="Calibri"/>
+          <w:sz w:val="24"/>
+          <w:szCs w:val="24"/>
+          <w:lang w:val="en-IN"/>
+        </w:rPr>
+      </w:pPr>
+      <w:r>
+        <w:rPr>
+          <w:rFonts w:hint="default" w:ascii="Calibri" w:hAnsi="Calibri" w:eastAsia="SimSun" w:cs="Calibri"/>
+          <w:sz w:val="24"/>
+          <w:szCs w:val="24"/>
+          <w:lang w:val="en-IN"/>
+        </w:rPr>
+        <w:t>}</w:t>
+      </w:r>
+    </w:p>
+    <w:p>
+      <w:pPr>
+        <w:numPr>
+          <w:numId w:val="0"/>
+        </w:numPr>
+        <w:tabs>
+          <w:tab w:val="left" w:pos="420"/>
+        </w:tabs>
+        <w:ind w:leftChars="0"/>
+        <w:rPr>
+          <w:rFonts w:hint="default" w:ascii="Calibri" w:hAnsi="Calibri" w:eastAsia="SimSun" w:cs="Calibri"/>
+          <w:sz w:val="24"/>
+          <w:szCs w:val="24"/>
+          <w:lang w:val="en-IN"/>
+        </w:rPr>
+      </w:pPr>
+    </w:p>
+    <w:p>
+      <w:pPr>
+        <w:numPr>
+          <w:numId w:val="0"/>
+        </w:numPr>
+        <w:tabs>
+          <w:tab w:val="left" w:pos="420"/>
+        </w:tabs>
+        <w:ind w:leftChars="0"/>
+        <w:rPr>
+          <w:rFonts w:hint="default" w:ascii="Calibri" w:hAnsi="Calibri" w:eastAsia="SimSun" w:cs="Calibri"/>
+          <w:sz w:val="24"/>
+          <w:szCs w:val="24"/>
+          <w:lang w:val="en-IN"/>
+        </w:rPr>
+      </w:pPr>
+      <w:r>
+        <w:rPr>
+          <w:rFonts w:hint="default" w:ascii="Calibri" w:hAnsi="Calibri" w:eastAsia="SimSun" w:cs="Calibri"/>
+          <w:sz w:val="24"/>
+          <w:szCs w:val="24"/>
+          <w:lang w:val="en-IN"/>
+        </w:rPr>
+        <w:t>.75 part is removed (data loss)</w:t>
+      </w:r>
+    </w:p>
+    <w:p>
+      <w:pPr>
+        <w:numPr>
+          <w:numId w:val="0"/>
+        </w:numPr>
+        <w:tabs>
+          <w:tab w:val="left" w:pos="420"/>
+        </w:tabs>
+        <w:ind w:leftChars="0"/>
+        <w:rPr>
+          <w:rFonts w:hint="default" w:ascii="Calibri" w:hAnsi="Calibri" w:eastAsia="SimSun" w:cs="Calibri"/>
+          <w:sz w:val="24"/>
+          <w:szCs w:val="24"/>
+          <w:lang w:val="en-IN"/>
+        </w:rPr>
+      </w:pPr>
+    </w:p>
+    <w:p>
+      <w:pPr>
+        <w:numPr>
+          <w:ilvl w:val="0"/>
+          <w:numId w:val="16"/>
+        </w:numPr>
+        <w:ind w:left="420" w:leftChars="0" w:hanging="420" w:firstLineChars="0"/>
+        <w:rPr>
+          <w:rFonts w:hint="default" w:ascii="Calibri" w:hAnsi="Calibri" w:eastAsia="SimSun"/>
+          <w:sz w:val="24"/>
+          <w:szCs w:val="24"/>
+          <w:lang w:val="en-IN"/>
+        </w:rPr>
+      </w:pPr>
+      <w:r>
+        <w:rPr>
+          <w:rFonts w:hint="default" w:ascii="Calibri" w:hAnsi="Calibri" w:eastAsia="SimSun"/>
+          <w:sz w:val="24"/>
+          <w:szCs w:val="24"/>
+          <w:lang w:val="en-IN"/>
+        </w:rPr>
+        <w:t>Data Loss (overflow)</w:t>
+      </w:r>
+    </w:p>
+    <w:p>
+      <w:pPr>
+        <w:numPr>
+          <w:numId w:val="0"/>
+        </w:numPr>
+        <w:tabs>
+          <w:tab w:val="left" w:pos="420"/>
+        </w:tabs>
+        <w:ind w:leftChars="0"/>
+        <w:rPr>
+          <w:rFonts w:hint="default" w:ascii="Calibri" w:hAnsi="Calibri" w:eastAsia="SimSun"/>
+          <w:sz w:val="24"/>
+          <w:szCs w:val="24"/>
+          <w:lang w:val="en-IN"/>
+        </w:rPr>
+      </w:pPr>
+      <w:r>
+        <w:rPr>
+          <w:rFonts w:hint="default" w:ascii="Calibri" w:hAnsi="Calibri" w:eastAsia="SimSun"/>
+          <w:sz w:val="24"/>
+          <w:szCs w:val="24"/>
+          <w:lang w:val="en-IN"/>
+        </w:rPr>
+        <w:t>int a = 130;</w:t>
+      </w:r>
+    </w:p>
+    <w:p>
+      <w:pPr>
+        <w:numPr>
+          <w:numId w:val="0"/>
+        </w:numPr>
+        <w:tabs>
+          <w:tab w:val="left" w:pos="420"/>
+        </w:tabs>
+        <w:ind w:leftChars="0"/>
+        <w:rPr>
+          <w:rFonts w:hint="default" w:ascii="Calibri" w:hAnsi="Calibri" w:eastAsia="SimSun"/>
+          <w:sz w:val="24"/>
+          <w:szCs w:val="24"/>
+          <w:lang w:val="en-IN"/>
+        </w:rPr>
+      </w:pPr>
+      <w:r>
+        <w:rPr>
+          <w:rFonts w:hint="default" w:ascii="Calibri" w:hAnsi="Calibri" w:eastAsia="SimSun"/>
+          <w:sz w:val="24"/>
+          <w:szCs w:val="24"/>
+          <w:lang w:val="en-IN"/>
+        </w:rPr>
+        <w:t>byte b = (byte) a;</w:t>
+      </w:r>
+    </w:p>
+    <w:p>
+      <w:pPr>
+        <w:numPr>
+          <w:numId w:val="0"/>
+        </w:numPr>
+        <w:tabs>
+          <w:tab w:val="left" w:pos="420"/>
+        </w:tabs>
+        <w:ind w:leftChars="0"/>
+        <w:rPr>
+          <w:rFonts w:hint="default" w:ascii="Calibri" w:hAnsi="Calibri" w:eastAsia="SimSun"/>
+          <w:sz w:val="24"/>
+          <w:szCs w:val="24"/>
+          <w:lang w:val="en-IN"/>
+        </w:rPr>
+      </w:pPr>
+      <w:r>
+        <w:rPr>
+          <w:rFonts w:hint="default" w:ascii="Calibri" w:hAnsi="Calibri" w:eastAsia="SimSun"/>
+          <w:sz w:val="24"/>
+          <w:szCs w:val="24"/>
+          <w:lang w:val="en-IN"/>
+        </w:rPr>
+        <w:t>System.out.println(b);</w:t>
+      </w:r>
+    </w:p>
+    <w:p>
+      <w:pPr>
+        <w:numPr>
+          <w:numId w:val="0"/>
+        </w:numPr>
+        <w:tabs>
+          <w:tab w:val="left" w:pos="420"/>
+        </w:tabs>
+        <w:ind w:leftChars="0"/>
+        <w:rPr>
+          <w:rFonts w:hint="default" w:ascii="Calibri" w:hAnsi="Calibri" w:eastAsia="SimSun"/>
+          <w:sz w:val="24"/>
+          <w:szCs w:val="24"/>
+          <w:lang w:val="en-IN"/>
+        </w:rPr>
+      </w:pPr>
+    </w:p>
+    <w:p>
+      <w:pPr>
+        <w:numPr>
+          <w:numId w:val="0"/>
+        </w:numPr>
+        <w:tabs>
+          <w:tab w:val="left" w:pos="420"/>
+        </w:tabs>
+        <w:ind w:leftChars="0"/>
+        <w:rPr>
+          <w:rFonts w:hint="default" w:ascii="Calibri" w:hAnsi="Calibri" w:eastAsia="SimSun"/>
+          <w:sz w:val="24"/>
+          <w:szCs w:val="24"/>
+          <w:lang w:val="en-IN"/>
+        </w:rPr>
+      </w:pPr>
+      <w:r>
+        <w:rPr>
+          <w:rFonts w:hint="default" w:ascii="Calibri" w:hAnsi="Calibri" w:eastAsia="SimSun"/>
+          <w:sz w:val="24"/>
+          <w:szCs w:val="24"/>
+          <w:lang w:val="en-IN"/>
+        </w:rPr>
+        <w:t>Output:</w:t>
+      </w:r>
+    </w:p>
+    <w:p>
+      <w:pPr>
+        <w:numPr>
+          <w:numId w:val="0"/>
+        </w:numPr>
+        <w:tabs>
+          <w:tab w:val="left" w:pos="420"/>
+        </w:tabs>
+        <w:ind w:leftChars="0"/>
+        <w:rPr>
+          <w:rFonts w:hint="default" w:ascii="Calibri" w:hAnsi="Calibri" w:eastAsia="SimSun"/>
+          <w:sz w:val="24"/>
+          <w:szCs w:val="24"/>
+          <w:lang w:val="en-IN"/>
+        </w:rPr>
+      </w:pPr>
+      <w:r>
+        <w:rPr>
+          <w:rFonts w:hint="default" w:ascii="Calibri" w:hAnsi="Calibri" w:eastAsia="SimSun"/>
+          <w:sz w:val="24"/>
+          <w:szCs w:val="24"/>
+          <w:lang w:val="en-IN"/>
+        </w:rPr>
+        <w:t>-126</w:t>
+      </w:r>
+    </w:p>
+    <w:p>
+      <w:pPr>
+        <w:numPr>
+          <w:numId w:val="0"/>
+        </w:numPr>
+        <w:tabs>
+          <w:tab w:val="left" w:pos="420"/>
+        </w:tabs>
+        <w:ind w:leftChars="0"/>
+        <w:rPr>
+          <w:rFonts w:hint="default" w:ascii="Calibri" w:hAnsi="Calibri" w:eastAsia="SimSun"/>
+          <w:sz w:val="24"/>
+          <w:szCs w:val="24"/>
+          <w:lang w:val="en-IN"/>
+        </w:rPr>
+      </w:pPr>
+    </w:p>
+    <w:p>
+      <w:pPr>
+        <w:numPr>
+          <w:ilvl w:val="0"/>
+          <w:numId w:val="1"/>
+        </w:numPr>
+        <w:tabs>
+          <w:tab w:val="left" w:pos="420"/>
+          <w:tab w:val="clear" w:pos="312"/>
+        </w:tabs>
+        <w:ind w:left="0" w:leftChars="0" w:firstLine="0" w:firstLineChars="0"/>
+        <w:rPr>
+          <w:rFonts w:hint="default" w:ascii="Calibri" w:hAnsi="Calibri" w:eastAsia="SimSun"/>
+          <w:sz w:val="24"/>
+          <w:szCs w:val="24"/>
+          <w:lang w:val="en-IN"/>
+        </w:rPr>
+      </w:pPr>
+      <w:r>
+        <w:rPr>
+          <w:rFonts w:hint="default" w:ascii="Calibri" w:hAnsi="Calibri" w:eastAsia="SimSun"/>
+          <w:sz w:val="24"/>
+          <w:szCs w:val="24"/>
+          <w:lang w:val="en-IN"/>
+        </w:rPr>
+        <w:t>What is the overflow?</w:t>
+      </w:r>
+    </w:p>
+    <w:p>
+      <w:pPr>
+        <w:numPr>
+          <w:numId w:val="0"/>
+        </w:numPr>
+        <w:tabs>
+          <w:tab w:val="left" w:pos="420"/>
+        </w:tabs>
+        <w:ind w:leftChars="0"/>
+        <w:rPr>
+          <w:rFonts w:hint="default" w:ascii="Calibri" w:hAnsi="Calibri" w:eastAsia="SimSun"/>
+          <w:sz w:val="24"/>
+          <w:szCs w:val="24"/>
+          <w:lang w:val="en-IN"/>
+        </w:rPr>
+      </w:pPr>
+      <w:r>
+        <w:rPr>
+          <w:rFonts w:hint="default" w:ascii="Calibri" w:hAnsi="Calibri" w:eastAsia="SimSun"/>
+          <w:sz w:val="24"/>
+          <w:szCs w:val="24"/>
+          <w:lang w:val="en-IN"/>
+        </w:rPr>
+        <w:t>Overflow happens when a value is too large (or too small) to fit in the range of a data type.</w:t>
+      </w:r>
+    </w:p>
+    <w:p>
+      <w:pPr>
+        <w:numPr>
+          <w:numId w:val="0"/>
+        </w:numPr>
+        <w:tabs>
+          <w:tab w:val="left" w:pos="420"/>
+        </w:tabs>
+        <w:ind w:leftChars="0"/>
+        <w:rPr>
+          <w:rFonts w:hint="default" w:ascii="Calibri" w:hAnsi="Calibri" w:eastAsia="SimSun"/>
+          <w:sz w:val="24"/>
+          <w:szCs w:val="24"/>
+          <w:lang w:val="en-IN"/>
+        </w:rPr>
+      </w:pPr>
+      <w:r>
+        <w:rPr>
+          <w:rFonts w:hint="default" w:ascii="Calibri" w:hAnsi="Calibri" w:eastAsia="SimSun"/>
+          <w:sz w:val="24"/>
+          <w:szCs w:val="24"/>
+          <w:lang w:val="en-IN"/>
+        </w:rPr>
+        <w:t>So Java will wrap around and store an incorrect value.</w:t>
+      </w:r>
+    </w:p>
+    <w:p>
+      <w:pPr>
+        <w:numPr>
+          <w:numId w:val="0"/>
+        </w:numPr>
+        <w:tabs>
+          <w:tab w:val="left" w:pos="420"/>
+        </w:tabs>
+        <w:ind w:leftChars="0"/>
+        <w:rPr>
+          <w:rFonts w:hint="default" w:ascii="Calibri" w:hAnsi="Calibri" w:eastAsia="SimSun"/>
+          <w:sz w:val="24"/>
+          <w:szCs w:val="24"/>
+          <w:lang w:val="en-IN"/>
+        </w:rPr>
+      </w:pPr>
+    </w:p>
+    <w:p>
+      <w:pPr>
+        <w:numPr>
+          <w:ilvl w:val="0"/>
+          <w:numId w:val="17"/>
+        </w:numPr>
+        <w:ind w:left="420" w:leftChars="0" w:hanging="420" w:firstLineChars="0"/>
+        <w:rPr>
+          <w:rFonts w:hint="default" w:ascii="Calibri" w:hAnsi="Calibri" w:eastAsia="SimSun"/>
+          <w:sz w:val="24"/>
+          <w:szCs w:val="24"/>
+          <w:lang w:val="en-IN"/>
+        </w:rPr>
+      </w:pPr>
+      <w:r>
+        <w:rPr>
+          <w:rFonts w:hint="default" w:ascii="Calibri" w:hAnsi="Calibri" w:eastAsia="SimSun"/>
+          <w:sz w:val="24"/>
+          <w:szCs w:val="24"/>
+          <w:lang w:val="en-IN"/>
+        </w:rPr>
+        <w:t>Example 1: byte overflow</w:t>
+      </w:r>
+    </w:p>
+    <w:p>
+      <w:pPr>
+        <w:numPr>
+          <w:numId w:val="0"/>
+        </w:numPr>
+        <w:tabs>
+          <w:tab w:val="left" w:pos="420"/>
+        </w:tabs>
+        <w:ind w:leftChars="0"/>
+        <w:rPr>
+          <w:rFonts w:hint="default" w:ascii="Calibri" w:hAnsi="Calibri" w:eastAsia="SimSun"/>
+          <w:sz w:val="24"/>
+          <w:szCs w:val="24"/>
+          <w:lang w:val="en-IN"/>
+        </w:rPr>
+      </w:pPr>
+      <w:r>
+        <w:rPr>
+          <w:rFonts w:hint="default" w:ascii="Calibri" w:hAnsi="Calibri" w:eastAsia="SimSun"/>
+          <w:sz w:val="24"/>
+          <w:szCs w:val="24"/>
+          <w:lang w:val="en-IN"/>
+        </w:rPr>
+        <w:t>public class Main {</w:t>
+      </w:r>
+    </w:p>
+    <w:p>
+      <w:pPr>
+        <w:numPr>
+          <w:numId w:val="0"/>
+        </w:numPr>
+        <w:tabs>
+          <w:tab w:val="left" w:pos="420"/>
+        </w:tabs>
+        <w:ind w:leftChars="0"/>
+        <w:rPr>
+          <w:rFonts w:hint="default" w:ascii="Calibri" w:hAnsi="Calibri" w:eastAsia="SimSun"/>
+          <w:sz w:val="24"/>
+          <w:szCs w:val="24"/>
+          <w:lang w:val="en-IN"/>
+        </w:rPr>
+      </w:pPr>
+      <w:r>
+        <w:rPr>
+          <w:rFonts w:hint="default" w:ascii="Calibri" w:hAnsi="Calibri" w:eastAsia="SimSun"/>
+          <w:sz w:val="24"/>
+          <w:szCs w:val="24"/>
+          <w:lang w:val="en-IN"/>
+        </w:rPr>
+        <w:t xml:space="preserve">    public static void main(String[] args) {</w:t>
+      </w:r>
+    </w:p>
+    <w:p>
+      <w:pPr>
+        <w:numPr>
+          <w:numId w:val="0"/>
+        </w:numPr>
+        <w:tabs>
+          <w:tab w:val="left" w:pos="420"/>
+        </w:tabs>
+        <w:ind w:leftChars="0"/>
+        <w:rPr>
+          <w:rFonts w:hint="default" w:ascii="Calibri" w:hAnsi="Calibri" w:eastAsia="SimSun"/>
+          <w:sz w:val="24"/>
+          <w:szCs w:val="24"/>
+          <w:lang w:val="en-IN"/>
+        </w:rPr>
+      </w:pPr>
+      <w:r>
+        <w:rPr>
+          <w:rFonts w:hint="default" w:ascii="Calibri" w:hAnsi="Calibri" w:eastAsia="SimSun"/>
+          <w:sz w:val="24"/>
+          <w:szCs w:val="24"/>
+          <w:lang w:val="en-IN"/>
+        </w:rPr>
+        <w:t xml:space="preserve">        byte b = 127;</w:t>
+      </w:r>
+    </w:p>
+    <w:p>
+      <w:pPr>
+        <w:numPr>
+          <w:numId w:val="0"/>
+        </w:numPr>
+        <w:tabs>
+          <w:tab w:val="left" w:pos="420"/>
+        </w:tabs>
+        <w:ind w:leftChars="0"/>
+        <w:rPr>
+          <w:rFonts w:hint="default" w:ascii="Calibri" w:hAnsi="Calibri" w:eastAsia="SimSun"/>
+          <w:sz w:val="24"/>
+          <w:szCs w:val="24"/>
+          <w:lang w:val="en-IN"/>
+        </w:rPr>
+      </w:pPr>
+      <w:r>
+        <w:rPr>
+          <w:rFonts w:hint="default" w:ascii="Calibri" w:hAnsi="Calibri" w:eastAsia="SimSun"/>
+          <w:sz w:val="24"/>
+          <w:szCs w:val="24"/>
+          <w:lang w:val="en-IN"/>
+        </w:rPr>
+        <w:t xml:space="preserve">        b++; // 127 + 1</w:t>
+      </w:r>
+    </w:p>
+    <w:p>
+      <w:pPr>
+        <w:numPr>
+          <w:numId w:val="0"/>
+        </w:numPr>
+        <w:tabs>
+          <w:tab w:val="left" w:pos="420"/>
+        </w:tabs>
+        <w:ind w:leftChars="0"/>
+        <w:rPr>
+          <w:rFonts w:hint="default" w:ascii="Calibri" w:hAnsi="Calibri" w:eastAsia="SimSun"/>
+          <w:sz w:val="24"/>
+          <w:szCs w:val="24"/>
+          <w:lang w:val="en-IN"/>
+        </w:rPr>
+      </w:pPr>
+    </w:p>
+    <w:p>
+      <w:pPr>
+        <w:numPr>
+          <w:numId w:val="0"/>
+        </w:numPr>
+        <w:tabs>
+          <w:tab w:val="left" w:pos="420"/>
+        </w:tabs>
+        <w:ind w:leftChars="0"/>
+        <w:rPr>
+          <w:rFonts w:hint="default" w:ascii="Calibri" w:hAnsi="Calibri" w:eastAsia="SimSun"/>
+          <w:sz w:val="24"/>
+          <w:szCs w:val="24"/>
+          <w:lang w:val="en-IN"/>
+        </w:rPr>
+      </w:pPr>
+    </w:p>
+    <w:p>
+      <w:pPr>
+        <w:numPr>
+          <w:numId w:val="0"/>
+        </w:numPr>
+        <w:tabs>
+          <w:tab w:val="left" w:pos="420"/>
+        </w:tabs>
+        <w:ind w:leftChars="0"/>
+        <w:rPr>
+          <w:rFonts w:hint="default" w:ascii="Calibri" w:hAnsi="Calibri" w:eastAsia="SimSun"/>
+          <w:sz w:val="24"/>
+          <w:szCs w:val="24"/>
+          <w:lang w:val="en-IN"/>
+        </w:rPr>
+      </w:pPr>
+      <w:r>
+        <w:rPr>
+          <w:rFonts w:hint="default" w:ascii="Calibri" w:hAnsi="Calibri" w:eastAsia="SimSun"/>
+          <w:sz w:val="24"/>
+          <w:szCs w:val="24"/>
+          <w:lang w:val="en-IN"/>
+        </w:rPr>
+        <w:t xml:space="preserve">        System.out.println(b);</w:t>
+      </w:r>
+    </w:p>
+    <w:p>
+      <w:pPr>
+        <w:numPr>
+          <w:numId w:val="0"/>
+        </w:numPr>
+        <w:tabs>
+          <w:tab w:val="left" w:pos="420"/>
+        </w:tabs>
+        <w:ind w:leftChars="0"/>
+        <w:rPr>
+          <w:rFonts w:hint="default" w:ascii="Calibri" w:hAnsi="Calibri" w:eastAsia="SimSun"/>
+          <w:sz w:val="24"/>
+          <w:szCs w:val="24"/>
+          <w:lang w:val="en-IN"/>
+        </w:rPr>
+      </w:pPr>
+      <w:r>
+        <w:rPr>
+          <w:rFonts w:hint="default" w:ascii="Calibri" w:hAnsi="Calibri" w:eastAsia="SimSun"/>
+          <w:sz w:val="24"/>
+          <w:szCs w:val="24"/>
+          <w:lang w:val="en-IN"/>
+        </w:rPr>
+        <w:t xml:space="preserve">    }</w:t>
+      </w:r>
+    </w:p>
+    <w:p>
+      <w:pPr>
+        <w:numPr>
+          <w:numId w:val="0"/>
+        </w:numPr>
+        <w:tabs>
+          <w:tab w:val="left" w:pos="420"/>
+        </w:tabs>
+        <w:ind w:leftChars="0"/>
+        <w:rPr>
+          <w:rFonts w:hint="default" w:ascii="Calibri" w:hAnsi="Calibri" w:eastAsia="SimSun"/>
+          <w:sz w:val="24"/>
+          <w:szCs w:val="24"/>
+          <w:lang w:val="en-IN"/>
+        </w:rPr>
+      </w:pPr>
+      <w:r>
+        <w:rPr>
+          <w:rFonts w:hint="default" w:ascii="Calibri" w:hAnsi="Calibri" w:eastAsia="SimSun"/>
+          <w:sz w:val="24"/>
+          <w:szCs w:val="24"/>
+          <w:lang w:val="en-IN"/>
+        </w:rPr>
+        <w:t>}</w:t>
+      </w:r>
+    </w:p>
+    <w:p>
+      <w:pPr>
+        <w:numPr>
+          <w:numId w:val="0"/>
+        </w:numPr>
+        <w:tabs>
+          <w:tab w:val="left" w:pos="420"/>
+        </w:tabs>
+        <w:ind w:leftChars="0"/>
+        <w:rPr>
+          <w:rFonts w:hint="default" w:ascii="Calibri" w:hAnsi="Calibri" w:eastAsia="SimSun"/>
+          <w:sz w:val="24"/>
+          <w:szCs w:val="24"/>
+          <w:lang w:val="en-IN"/>
+        </w:rPr>
+      </w:pPr>
+      <w:r>
+        <w:rPr>
+          <w:rFonts w:hint="default" w:ascii="Calibri" w:hAnsi="Calibri" w:eastAsia="SimSun"/>
+          <w:sz w:val="24"/>
+          <w:szCs w:val="24"/>
+          <w:lang w:val="en-IN"/>
+        </w:rPr>
+        <w:t>Output:</w:t>
+      </w:r>
+    </w:p>
+    <w:p>
+      <w:pPr>
+        <w:numPr>
+          <w:numId w:val="0"/>
+        </w:numPr>
+        <w:tabs>
+          <w:tab w:val="left" w:pos="420"/>
+        </w:tabs>
+        <w:ind w:leftChars="0"/>
+        <w:rPr>
+          <w:rFonts w:hint="default" w:ascii="Calibri" w:hAnsi="Calibri" w:eastAsia="SimSun"/>
+          <w:sz w:val="24"/>
+          <w:szCs w:val="24"/>
+          <w:lang w:val="en-IN"/>
+        </w:rPr>
+      </w:pPr>
+      <w:r>
+        <w:rPr>
+          <w:rFonts w:hint="default" w:ascii="Calibri" w:hAnsi="Calibri" w:eastAsia="SimSun"/>
+          <w:sz w:val="24"/>
+          <w:szCs w:val="24"/>
+          <w:lang w:val="en-IN"/>
+        </w:rPr>
+        <w:t>-128</w:t>
+      </w:r>
+    </w:p>
+    <w:p>
+      <w:pPr>
+        <w:numPr>
+          <w:numId w:val="0"/>
+        </w:numPr>
+        <w:tabs>
+          <w:tab w:val="left" w:pos="420"/>
+        </w:tabs>
+        <w:ind w:leftChars="0"/>
+        <w:rPr>
+          <w:rFonts w:hint="default" w:ascii="Calibri" w:hAnsi="Calibri" w:eastAsia="SimSun"/>
+          <w:sz w:val="24"/>
+          <w:szCs w:val="24"/>
+          <w:lang w:val="en-IN"/>
+        </w:rPr>
+      </w:pPr>
+    </w:p>
+    <w:p>
+      <w:pPr>
+        <w:numPr>
+          <w:numId w:val="0"/>
+        </w:numPr>
+        <w:tabs>
+          <w:tab w:val="left" w:pos="420"/>
+        </w:tabs>
+        <w:ind w:leftChars="0"/>
+        <w:rPr>
+          <w:rFonts w:hint="default" w:ascii="Calibri" w:hAnsi="Calibri" w:eastAsia="SimSun"/>
+          <w:sz w:val="24"/>
+          <w:szCs w:val="24"/>
+          <w:lang w:val="en-IN"/>
+        </w:rPr>
+      </w:pPr>
+      <w:bookmarkStart w:id="0" w:name="_GoBack"/>
+      <w:bookmarkEnd w:id="0"/>
+    </w:p>
     <w:sectPr>
       <w:pgSz w:w="11906" w:h="16838"/>
       <w:pgMar w:top="1440" w:right="1800" w:bottom="1440" w:left="1800" w:header="720" w:footer="720" w:gutter="0"/>
@@ -9389,6 +11090,26 @@
     </w:lvl>
   </w:abstractNum>
   <w:abstractNum w:abstractNumId="1">
+    <w:nsid w:val="98342096"/>
+    <w:multiLevelType w:val="singleLevel"/>
+    <w:tmpl w:val="98342096"/>
+    <w:lvl w:ilvl="0" w:tentative="0">
+      <w:start w:val="1"/>
+      <w:numFmt w:val="bullet"/>
+      <w:lvlText w:val=""/>
+      <w:lvlJc w:val="left"/>
+      <w:pPr>
+        <w:tabs>
+          <w:tab w:val="left" w:pos="420"/>
+        </w:tabs>
+        <w:ind w:left="420" w:leftChars="0" w:hanging="420" w:firstLineChars="0"/>
+      </w:pPr>
+      <w:rPr>
+        <w:rFonts w:hint="default" w:ascii="Wingdings" w:hAnsi="Wingdings"/>
+      </w:rPr>
+    </w:lvl>
+  </w:abstractNum>
+  <w:abstractNum w:abstractNumId="2">
     <w:nsid w:val="AC61DD48"/>
     <w:multiLevelType w:val="singleLevel"/>
     <w:tmpl w:val="AC61DD48"/>
@@ -9408,7 +11129,7 @@
       </w:rPr>
     </w:lvl>
   </w:abstractNum>
-  <w:abstractNum w:abstractNumId="2">
+  <w:abstractNum w:abstractNumId="3">
     <w:nsid w:val="B4CBC06E"/>
     <w:multiLevelType w:val="singleLevel"/>
     <w:tmpl w:val="B4CBC06E"/>
@@ -9428,7 +11149,7 @@
       </w:rPr>
     </w:lvl>
   </w:abstractNum>
-  <w:abstractNum w:abstractNumId="3">
+  <w:abstractNum w:abstractNumId="4">
     <w:nsid w:val="D62E1E9C"/>
     <w:multiLevelType w:val="singleLevel"/>
     <w:tmpl w:val="D62E1E9C"/>
@@ -9448,7 +11169,27 @@
       </w:rPr>
     </w:lvl>
   </w:abstractNum>
-  <w:abstractNum w:abstractNumId="4">
+  <w:abstractNum w:abstractNumId="5">
+    <w:nsid w:val="E34F6C88"/>
+    <w:multiLevelType w:val="singleLevel"/>
+    <w:tmpl w:val="E34F6C88"/>
+    <w:lvl w:ilvl="0" w:tentative="0">
+      <w:start w:val="1"/>
+      <w:numFmt w:val="bullet"/>
+      <w:lvlText w:val=""/>
+      <w:lvlJc w:val="left"/>
+      <w:pPr>
+        <w:tabs>
+          <w:tab w:val="left" w:pos="420"/>
+        </w:tabs>
+        <w:ind w:left="420" w:leftChars="0" w:hanging="420" w:firstLineChars="0"/>
+      </w:pPr>
+      <w:rPr>
+        <w:rFonts w:hint="default" w:ascii="Wingdings" w:hAnsi="Wingdings"/>
+      </w:rPr>
+    </w:lvl>
+  </w:abstractNum>
+  <w:abstractNum w:abstractNumId="6">
     <w:nsid w:val="20684985"/>
     <w:multiLevelType w:val="singleLevel"/>
     <w:tmpl w:val="20684985"/>
@@ -9468,7 +11209,27 @@
       </w:rPr>
     </w:lvl>
   </w:abstractNum>
-  <w:abstractNum w:abstractNumId="5">
+  <w:abstractNum w:abstractNumId="7">
+    <w:nsid w:val="30D9AF6F"/>
+    <w:multiLevelType w:val="singleLevel"/>
+    <w:tmpl w:val="30D9AF6F"/>
+    <w:lvl w:ilvl="0" w:tentative="0">
+      <w:start w:val="1"/>
+      <w:numFmt w:val="bullet"/>
+      <w:lvlText w:val=""/>
+      <w:lvlJc w:val="left"/>
+      <w:pPr>
+        <w:tabs>
+          <w:tab w:val="left" w:pos="420"/>
+        </w:tabs>
+        <w:ind w:left="420" w:leftChars="0" w:hanging="420" w:firstLineChars="0"/>
+      </w:pPr>
+      <w:rPr>
+        <w:rFonts w:hint="default" w:ascii="Wingdings" w:hAnsi="Wingdings"/>
+      </w:rPr>
+    </w:lvl>
+  </w:abstractNum>
+  <w:abstractNum w:abstractNumId="8">
     <w:nsid w:val="362B8673"/>
     <w:multiLevelType w:val="singleLevel"/>
     <w:tmpl w:val="362B8673"/>
@@ -9488,7 +11249,7 @@
       </w:rPr>
     </w:lvl>
   </w:abstractNum>
-  <w:abstractNum w:abstractNumId="6">
+  <w:abstractNum w:abstractNumId="9">
     <w:nsid w:val="50411B74"/>
     <w:multiLevelType w:val="singleLevel"/>
     <w:tmpl w:val="50411B74"/>
@@ -9508,7 +11269,7 @@
       </w:rPr>
     </w:lvl>
   </w:abstractNum>
-  <w:abstractNum w:abstractNumId="7">
+  <w:abstractNum w:abstractNumId="10">
     <w:nsid w:val="53E5F97B"/>
     <w:multiLevelType w:val="singleLevel"/>
     <w:tmpl w:val="53E5F97B"/>
@@ -9528,7 +11289,7 @@
       </w:rPr>
     </w:lvl>
   </w:abstractNum>
-  <w:abstractNum w:abstractNumId="8">
+  <w:abstractNum w:abstractNumId="11">
     <w:nsid w:val="57DE714A"/>
     <w:multiLevelType w:val="singleLevel"/>
     <w:tmpl w:val="57DE714A"/>
@@ -9548,7 +11309,7 @@
       </w:rPr>
     </w:lvl>
   </w:abstractNum>
-  <w:abstractNum w:abstractNumId="9">
+  <w:abstractNum w:abstractNumId="12">
     <w:nsid w:val="751B4BF3"/>
     <w:multiLevelType w:val="singleLevel"/>
     <w:tmpl w:val="751B4BF3"/>
@@ -9568,7 +11329,7 @@
       </w:rPr>
     </w:lvl>
   </w:abstractNum>
-  <w:abstractNum w:abstractNumId="10">
+  <w:abstractNum w:abstractNumId="13">
     <w:nsid w:val="759A44E1"/>
     <w:multiLevelType w:val="singleLevel"/>
     <w:tmpl w:val="759A44E1"/>
@@ -9584,7 +11345,7 @@
       </w:pPr>
     </w:lvl>
   </w:abstractNum>
-  <w:abstractNum w:abstractNumId="11">
+  <w:abstractNum w:abstractNumId="14">
     <w:nsid w:val="78C9C5C7"/>
     <w:multiLevelType w:val="singleLevel"/>
     <w:tmpl w:val="78C9C5C7"/>
@@ -9604,7 +11365,7 @@
       </w:rPr>
     </w:lvl>
   </w:abstractNum>
-  <w:abstractNum w:abstractNumId="12">
+  <w:abstractNum w:abstractNumId="15">
     <w:nsid w:val="798FBDC5"/>
     <w:multiLevelType w:val="singleLevel"/>
     <w:tmpl w:val="798FBDC5"/>
@@ -9624,7 +11385,7 @@
       </w:rPr>
     </w:lvl>
   </w:abstractNum>
-  <w:abstractNum w:abstractNumId="13">
+  <w:abstractNum w:abstractNumId="16">
     <w:nsid w:val="7A8BC885"/>
     <w:multiLevelType w:val="singleLevel"/>
     <w:tmpl w:val="7A8BC885"/>
@@ -9645,46 +11406,55 @@
     </w:lvl>
   </w:abstractNum>
   <w:num w:numId="1">
+    <w:abstractNumId w:val="13"/>
+  </w:num>
+  <w:num w:numId="2">
+    <w:abstractNumId w:val="8"/>
+  </w:num>
+  <w:num w:numId="3">
+    <w:abstractNumId w:val="12"/>
+  </w:num>
+  <w:num w:numId="4">
+    <w:abstractNumId w:val="6"/>
+  </w:num>
+  <w:num w:numId="5">
+    <w:abstractNumId w:val="16"/>
+  </w:num>
+  <w:num w:numId="6">
+    <w:abstractNumId w:val="14"/>
+  </w:num>
+  <w:num w:numId="7">
+    <w:abstractNumId w:val="2"/>
+  </w:num>
+  <w:num w:numId="8">
     <w:abstractNumId w:val="10"/>
   </w:num>
-  <w:num w:numId="2">
-    <w:abstractNumId w:val="5"/>
+  <w:num w:numId="9">
+    <w:abstractNumId w:val="3"/>
   </w:num>
-  <w:num w:numId="3">
+  <w:num w:numId="10">
+    <w:abstractNumId w:val="11"/>
+  </w:num>
+  <w:num w:numId="11">
     <w:abstractNumId w:val="9"/>
   </w:num>
-  <w:num w:numId="4">
+  <w:num w:numId="12">
     <w:abstractNumId w:val="4"/>
-  </w:num>
-  <w:num w:numId="5">
-    <w:abstractNumId w:val="13"/>
-  </w:num>
-  <w:num w:numId="6">
-    <w:abstractNumId w:val="11"/>
-  </w:num>
-  <w:num w:numId="7">
-    <w:abstractNumId w:val="1"/>
-  </w:num>
-  <w:num w:numId="8">
-    <w:abstractNumId w:val="7"/>
-  </w:num>
-  <w:num w:numId="9">
-    <w:abstractNumId w:val="2"/>
-  </w:num>
-  <w:num w:numId="10">
-    <w:abstractNumId w:val="8"/>
-  </w:num>
-  <w:num w:numId="11">
-    <w:abstractNumId w:val="6"/>
-  </w:num>
-  <w:num w:numId="12">
-    <w:abstractNumId w:val="3"/>
   </w:num>
   <w:num w:numId="13">
     <w:abstractNumId w:val="0"/>
   </w:num>
   <w:num w:numId="14">
-    <w:abstractNumId w:val="12"/>
+    <w:abstractNumId w:val="15"/>
+  </w:num>
+  <w:num w:numId="15">
+    <w:abstractNumId w:val="5"/>
+  </w:num>
+  <w:num w:numId="16">
+    <w:abstractNumId w:val="1"/>
+  </w:num>
+  <w:num w:numId="17">
+    <w:abstractNumId w:val="7"/>
   </w:num>
 </w:numbering>
 </file>
@@ -9803,7 +11573,7 @@
     <w:lsdException w:unhideWhenUsed="0" w:uiPriority="0" w:semiHidden="0" w:name="HTML Sample"/>
     <w:lsdException w:unhideWhenUsed="0" w:uiPriority="0" w:semiHidden="0" w:name="HTML Typewriter"/>
     <w:lsdException w:unhideWhenUsed="0" w:uiPriority="0" w:semiHidden="0" w:name="HTML Variable"/>
-    <w:lsdException w:unhideWhenUsed="0" w:uiPriority="0" w:name="Normal Table"/>
+    <w:lsdException w:qFormat="1" w:unhideWhenUsed="0" w:uiPriority="0" w:name="Normal Table"/>
     <w:lsdException w:unhideWhenUsed="0" w:uiPriority="0" w:semiHidden="0" w:name="annotation subject"/>
     <w:lsdException w:unhideWhenUsed="0" w:uiPriority="0" w:semiHidden="0" w:name="Table Simple 1"/>
     <w:lsdException w:unhideWhenUsed="0" w:uiPriority="0" w:semiHidden="0" w:name="Table Simple 2"/>
@@ -9967,6 +11737,7 @@
   <w:style w:type="table" w:default="1" w:styleId="3">
     <w:name w:val="Normal Table"/>
     <w:semiHidden/>
+    <w:qFormat/>
     <w:uiPriority w:val="0"/>
     <w:tblPr>
       <w:tblCellMar>

</xml_diff>